<commit_message>
Zalil file Gromov Tetrad'
</commit_message>
<xml_diff>
--- a/4 курс/8 сем/economy/ИКТЗ-83 Мазеин Д.С. 7 тетрадь.docx
+++ b/4 курс/8 сем/economy/ИКТЗ-83 Мазеин Д.С. 7 тетрадь.docx
@@ -703,16 +703,15 @@
           <w:sz w:val="29"/>
           <w:szCs w:val="29"/>
         </w:rPr>
-        <w:t xml:space="preserve"> ИКТЗ-</w:t>
-      </w:r>
-      <w:proofErr w:type="gramStart"/>
+        <w:t xml:space="preserve"> ИКТЗ-83</w:t>
+      </w:r>
       <w:r>
         <w:rPr>
           <w:b/>
           <w:sz w:val="29"/>
           <w:szCs w:val="29"/>
         </w:rPr>
-        <w:t>83</w:t>
+        <w:t>:</w:t>
       </w:r>
       <w:r>
         <w:rPr>
@@ -720,17 +719,8 @@
           <w:sz w:val="29"/>
           <w:szCs w:val="29"/>
         </w:rPr>
-        <w:t>:</w:t>
-      </w:r>
-      <w:r>
-        <w:rPr>
-          <w:b/>
-          <w:sz w:val="29"/>
-          <w:szCs w:val="29"/>
-        </w:rPr>
-        <w:t>Мазеин</w:t>
-      </w:r>
-      <w:proofErr w:type="gramEnd"/>
+        <w:t xml:space="preserve"> Громов</w:t>
+      </w:r>
       <w:r>
         <w:rPr>
           <w:b/>
@@ -2034,16 +2024,8 @@
         <w:rPr>
           <w:szCs w:val="28"/>
         </w:rPr>
-        <w:t xml:space="preserve">Расчёт рыночной цены товаров (работ, услуг). А.С. </w:t>
-      </w:r>
-      <w:proofErr w:type="spellStart"/>
-      <w:r>
-        <w:rPr>
-          <w:szCs w:val="28"/>
-        </w:rPr>
-        <w:t>Кизимов</w:t>
-      </w:r>
-      <w:proofErr w:type="spellEnd"/>
+        <w:t>Расчёт рыночной цены товаров (работ, услуг). А.С. Кизимов</w:t>
+      </w:r>
     </w:p>
     <w:p>
       <w:pPr>
@@ -2147,21 +2129,7 @@
         <w:rPr>
           <w:szCs w:val="28"/>
         </w:rPr>
-        <w:t xml:space="preserve">, или нет. Если сделка совершена между </w:t>
-      </w:r>
-      <w:proofErr w:type="spellStart"/>
-      <w:r>
-        <w:rPr>
-          <w:szCs w:val="28"/>
-        </w:rPr>
-        <w:t>невзаимозависимыми</w:t>
-      </w:r>
-      <w:proofErr w:type="spellEnd"/>
-      <w:r>
-        <w:rPr>
-          <w:szCs w:val="28"/>
-        </w:rPr>
-        <w:t xml:space="preserve"> лицами, то для целей налогообложения рыночной признается договорная цена (</w:t>
+        <w:t>, или нет. Если сделка совершена между невзаимозависимыми лицами, то для целей налогообложения рыночной признается договорная цена (</w:t>
       </w:r>
       <w:hyperlink r:id="rId13" w:anchor="/document/99/901714421/XA00MBS2NL/" w:tooltip="1. В случае, если в сделках между взаимозависимыми лицами создаются или устанавливаются коммерческие или финансовые условия, отличные от тех, которые имели бы место в сделках, признаваемых в соответствии с настоящим раздело..." w:history="1">
         <w:r>
@@ -4854,21 +4822,7 @@
         <w:rPr>
           <w:szCs w:val="28"/>
         </w:rPr>
-        <w:t xml:space="preserve">– информацию о собственных сделках организации с </w:t>
-      </w:r>
-      <w:proofErr w:type="spellStart"/>
-      <w:r>
-        <w:rPr>
-          <w:szCs w:val="28"/>
-        </w:rPr>
-        <w:t>невзаимозависимыми</w:t>
-      </w:r>
-      <w:proofErr w:type="spellEnd"/>
-      <w:r>
-        <w:rPr>
-          <w:szCs w:val="28"/>
-        </w:rPr>
-        <w:t xml:space="preserve"> лицами.</w:t>
+        <w:t>– информацию о собственных сделках организации с невзаимозависимыми лицами.</w:t>
       </w:r>
     </w:p>
     <w:p>
@@ -6410,41 +6364,16 @@
         </w:rPr>
         <w:t>Следует отметить, что применение максимального или минимального значения интервала не должно приводить к уменьшению поступлений налогов в бюджет (</w:t>
       </w:r>
-      <w:proofErr w:type="spellStart"/>
-      <w:r>
-        <w:fldChar w:fldCharType="begin"/>
-      </w:r>
-      <w:r>
-        <w:instrText xml:space="preserve"> HYPERLINK "http://www.1gl.ru/" \l "/document/99/901714421/ZAP23GS3FQ/" \o "Применение для целей налогообложения минимального или максимального значения интервала рыночных цен в соответствии с настоящим пунктом производится при условии, что это не приводит к уменьшению суммы налога, подлежащего уплате .." </w:instrText>
-      </w:r>
-      <w:r>
-        <w:fldChar w:fldCharType="separate"/>
-      </w:r>
-      <w:r>
-        <w:rPr>
-          <w:color w:val="0000FF"/>
-          <w:szCs w:val="28"/>
-          <w:u w:val="single"/>
-        </w:rPr>
-        <w:t>абз</w:t>
-      </w:r>
-      <w:proofErr w:type="spellEnd"/>
-      <w:r>
-        <w:rPr>
-          <w:color w:val="0000FF"/>
-          <w:szCs w:val="28"/>
-          <w:u w:val="single"/>
-        </w:rPr>
-        <w:t>. 4 п. 7 ст. 105.9 НК РФ</w:t>
-      </w:r>
-      <w:r>
-        <w:rPr>
-          <w:color w:val="0000FF"/>
-          <w:szCs w:val="28"/>
-          <w:u w:val="single"/>
-        </w:rPr>
-        <w:fldChar w:fldCharType="end"/>
-      </w:r>
+      <w:hyperlink r:id="rId75" w:anchor="/document/99/901714421/ZAP23GS3FQ/" w:tooltip="Применение для целей налогообложения минимального или максимального значения интервала рыночных цен в соответствии с настоящим пунктом производится при условии, что это не приводит к уменьшению суммы налога, подлежащего уплате .." w:history="1">
+        <w:r>
+          <w:rPr>
+            <w:color w:val="0000FF"/>
+            <w:szCs w:val="28"/>
+            <w:u w:val="single"/>
+          </w:rPr>
+          <w:t>абз. 4 п. 7 ст. 105.9 НК РФ</w:t>
+        </w:r>
+      </w:hyperlink>
       <w:r>
         <w:rPr>
           <w:szCs w:val="28"/>
@@ -6756,21 +6685,7 @@
         <w:rPr>
           <w:szCs w:val="28"/>
         </w:rPr>
-        <w:t>м, поэтому при делении на четыре получается целое число (</w:t>
-      </w:r>
-      <w:proofErr w:type="gramStart"/>
-      <w:r>
-        <w:rPr>
-          <w:szCs w:val="28"/>
-        </w:rPr>
-        <w:t>4 :</w:t>
-      </w:r>
-      <w:proofErr w:type="gramEnd"/>
-      <w:r>
-        <w:rPr>
-          <w:szCs w:val="28"/>
-        </w:rPr>
-        <w:t xml:space="preserve"> 4 = 1).</w:t>
+        <w:t>м, поэтому при делении на четыре получается целое число (4 : 4 = 1).</w:t>
       </w:r>
     </w:p>
     <w:p>
@@ -6850,21 +6765,7 @@
         <w:rPr>
           <w:szCs w:val="28"/>
         </w:rPr>
-        <w:t>Среднее арифметическое значение этих величин составляет 3025 ((2950 + 3100</w:t>
-      </w:r>
-      <w:proofErr w:type="gramStart"/>
-      <w:r>
-        <w:rPr>
-          <w:szCs w:val="28"/>
-        </w:rPr>
-        <w:t>) :</w:t>
-      </w:r>
-      <w:proofErr w:type="gramEnd"/>
-      <w:r>
-        <w:rPr>
-          <w:szCs w:val="28"/>
-        </w:rPr>
-        <w:t xml:space="preserve"> </w:t>
+        <w:t xml:space="preserve">Среднее арифметическое значение этих величин составляет 3025 ((2950 + 3100) : </w:t>
       </w:r>
     </w:p>
     <w:p>
@@ -6983,21 +6884,7 @@
         <w:rPr>
           <w:szCs w:val="28"/>
         </w:rPr>
-        <w:t>Среднее арифметическое значение этих величин составляет 3175 ((3150 + 3200</w:t>
-      </w:r>
-      <w:proofErr w:type="gramStart"/>
-      <w:r>
-        <w:rPr>
-          <w:szCs w:val="28"/>
-        </w:rPr>
-        <w:t>) :</w:t>
-      </w:r>
-      <w:proofErr w:type="gramEnd"/>
-      <w:r>
-        <w:rPr>
-          <w:szCs w:val="28"/>
-        </w:rPr>
-        <w:t xml:space="preserve"> </w:t>
+        <w:t xml:space="preserve">Среднее арифметическое значение этих величин составляет 3175 ((3150 + 3200) : </w:t>
       </w:r>
     </w:p>
     <w:p>
@@ -7113,7 +7000,7 @@
         </w:rPr>
         <w:t xml:space="preserve"> года бухгалтер «Альфы» пользовался нормами </w:t>
       </w:r>
-      <w:hyperlink r:id="rId75" w:anchor="/document/99/901714421/XA00RQA2P8/" w:tooltip="7. Для целей исчисления налогов (авансовых платежей) по итогам налоговых периодов (отчетных периодов), заканчивающихся в течение календарного года, налогоплательщик вправе использовать цены в сделках, сторонами которых являютс..." w:history="1">
+      <w:hyperlink r:id="rId76" w:anchor="/document/99/901714421/XA00RQA2P8/" w:tooltip="7. Для целей исчисления налогов (авансовых платежей) по итогам налоговых периодов (отчетных периодов), заканчивающихся в течение календарного года, налогоплательщик вправе использовать цены в сделках, сторонами которых являютс..." w:history="1">
         <w:r>
           <w:rPr>
             <w:color w:val="0000FF"/>
@@ -7265,7 +7152,7 @@
         </w:rPr>
         <w:t>Пени на сумму налога на прибыль с доначисленного дохода от реализации не начисляются (</w:t>
       </w:r>
-      <w:hyperlink r:id="rId76" w:anchor="/document/99/901714421/XA00RPO2P5/" w:tooltip="6. В случае применения налогоплательщиком в сделке между взаимозависимыми лицами цен товаров (работ, услуг), не соответствующих рыночным ценам, если указанное несоответствие повлекло занижение сумм одного или нескольких налого..." w:history="1">
+      <w:hyperlink r:id="rId77" w:anchor="/document/99/901714421/XA00RPO2P5/" w:tooltip="6. В случае применения налогоплательщиком в сделке между взаимозависимыми лицами цен товаров (работ, услуг), не соответствующих рыночным ценам, если указанное несоответствие повлекло занижение сумм одного или нескольких налого..." w:history="1">
         <w:r>
           <w:rPr>
             <w:color w:val="0000FF"/>
@@ -8442,7 +8329,7 @@
                     </pic:cNvPicPr>
                   </pic:nvPicPr>
                   <pic:blipFill>
-                    <a:blip r:embed="rId77">
+                    <a:blip r:embed="rId78">
                       <a:extLst>
                         <a:ext uri="{28A0092B-C50C-407E-A947-70E740481C1C}">
                           <a14:useLocalDpi xmlns:a14="http://schemas.microsoft.com/office/drawing/2010/main" val="0"/>
@@ -8537,7 +8424,7 @@
         <w:lastRenderedPageBreak/>
         <w:t>знаются взаимозависимыми (</w:t>
       </w:r>
-      <w:hyperlink r:id="rId78" w:anchor="/document/99/901714421/XA00MCA2NM/" w:tooltip="2. Использование метода цены последующей реализации является приоритетным по сравнению с другими методами для определения соответствия рыночным ценам цен, по которым товар приобретается в рамках анализируемой сделки .." w:history="1">
+      <w:hyperlink r:id="rId79" w:anchor="/document/99/901714421/XA00MCA2NM/" w:tooltip="2. Использование метода цены последующей реализации является приоритетным по сравнению с другими методами для определения соответствия рыночным ценам цен, по которым товар приобретается в рамках анализируемой сделки .." w:history="1">
         <w:r>
           <w:rPr>
             <w:color w:val="0000FF"/>
@@ -8553,7 +8440,7 @@
         </w:rPr>
         <w:t xml:space="preserve">). При этом требуется сопоставить </w:t>
       </w:r>
-      <w:hyperlink r:id="rId79" w:anchor="/document/11/10118/il127/" w:history="1">
+      <w:hyperlink r:id="rId80" w:anchor="/document/11/10118/il127/" w:history="1">
         <w:r>
           <w:rPr>
             <w:color w:val="0000FF"/>
@@ -8581,7 +8468,7 @@
         </w:rPr>
         <w:t>т товар, с интервалом валовой рентабельности сопоставимых сделок по перепродаже (</w:t>
       </w:r>
-      <w:hyperlink r:id="rId80" w:anchor="/document/99/901714421/XA00MB82NH/" w:tooltip="1. Метод цены последующей реализации является методом определения соответствия цены в анализируемой сделке рыночной цене на основании сопоставления валовой рентабельности, полученной лицом, совершившим анализируемую сделку, пр..." w:history="1">
+      <w:hyperlink r:id="rId81" w:anchor="/document/99/901714421/XA00MB82NH/" w:tooltip="1. Метод цены последующей реализации является методом определения соответствия цены в анализируемой сделке рыночной цене на основании сопоставления валовой рентабельности, полученной лицом, совершившим анализируемую сделку, пр..." w:history="1">
         <w:r>
           <w:rPr>
             <w:color w:val="0000FF"/>
@@ -8630,7 +8517,7 @@
         <w:br/>
         <w:t xml:space="preserve">Об этом сказано в </w:t>
       </w:r>
-      <w:hyperlink r:id="rId81" w:anchor="/document/99/901714421/ZAP2JU23Q2/" w:tooltip="3. В случае, если последующая реализация товара в сделках, совершенных в сопоставимых коммерческих и (или) финансовых условиях между лицом, осуществляющим перепродажу, и лицами (лицом), не являющимися (не являющимся) ег..." w:history="1">
+      <w:hyperlink r:id="rId82" w:anchor="/document/99/901714421/ZAP2JU23Q2/" w:tooltip="3. В случае, если последующая реализация товара в сделках, совершенных в сопоставимых коммерческих и (или) финансовых условиях между лицом, осуществляющим перепродажу, и лицами (лицом), не являющимися (не являющимся) ег..." w:history="1">
         <w:r>
           <w:rPr>
             <w:color w:val="0000FF"/>
@@ -8660,7 +8547,7 @@
         </w:rPr>
         <w:t xml:space="preserve">Чтобы определить интервал валовой рентабельности, используйте </w:t>
       </w:r>
-      <w:hyperlink r:id="rId82" w:anchor="/document/11/10118/il108/" w:history="1">
+      <w:hyperlink r:id="rId83" w:anchor="/document/11/10118/il108/" w:history="1">
         <w:r>
           <w:rPr>
             <w:color w:val="0000FF"/>
@@ -8877,7 +8764,7 @@
         </w:rPr>
         <w:t xml:space="preserve">том максимального значения интервала. При этом придерживайтесь </w:t>
       </w:r>
-      <w:hyperlink r:id="rId83" w:anchor="/document/11/10118/il122/" w:history="1">
+      <w:hyperlink r:id="rId84" w:anchor="/document/11/10118/il122/" w:history="1">
         <w:r>
           <w:rPr>
             <w:color w:val="0000FF"/>
@@ -8907,7 +8794,7 @@
         </w:rPr>
         <w:t xml:space="preserve">Об этом сказано в пунктах </w:t>
       </w:r>
-      <w:hyperlink r:id="rId84" w:anchor="/document/99/901714421/XA00M762N1/" w:tooltip="4. В случае, если валовая рентабельность лица, осуществляющего перепродажу, находится в пределах интервала рентабельности, определенного в порядке, предусмотренном статьей 105_8 настоящего Кодекса, для целей налогообложени..." w:history="1">
+      <w:hyperlink r:id="rId85" w:anchor="/document/99/901714421/XA00M762N1/" w:tooltip="4. В случае, если валовая рентабельность лица, осуществляющего перепродажу, находится в пределах интервала рентабельности, определенного в порядке, предусмотренном статьей 105_8 настоящего Кодекса, для целей налогообложени..." w:history="1">
         <w:r>
           <w:rPr>
             <w:color w:val="0000FF"/>
@@ -8923,7 +8810,7 @@
         </w:rPr>
         <w:t xml:space="preserve">, </w:t>
       </w:r>
-      <w:hyperlink r:id="rId85" w:anchor="/document/99/901714421/XA00M882N6/" w:tooltip="5. В случае, если валовая рентабельность лица, осуществляющего перепродажу, меньше минимального значения интервала рентабельности, определенного в порядке, предусмотренном статьей 105_8 настоящего Кодекса, для целе..." w:history="1">
+      <w:hyperlink r:id="rId86" w:anchor="/document/99/901714421/XA00M882N6/" w:tooltip="5. В случае, если валовая рентабельность лица, осуществляющего перепродажу, меньше минимального значения интервала рентабельности, определенного в порядке, предусмотренном статьей 105_8 настоящего Кодекса, для целе..." w:history="1">
         <w:r>
           <w:rPr>
             <w:color w:val="0000FF"/>
@@ -8939,7 +8826,7 @@
         </w:rPr>
         <w:t xml:space="preserve">, </w:t>
       </w:r>
-      <w:hyperlink r:id="rId86" w:anchor="/document/99/901714421/XA00RPK2P3/" w:tooltip="6. В целях применения метода цены последующей реализации допускается использование данных информационно-ценовых агентств о ценах (интервалах цен) на идентичные (однородные) товары (работы, услуги) и определение интервала рыночно..." w:history="1">
+      <w:hyperlink r:id="rId87" w:anchor="/document/99/901714421/XA00RPK2P3/" w:tooltip="6. В целях применения метода цены последующей реализации допускается использование данных информационно-ценовых агентств о ценах (интервалах цен) на идентичные (однородные) товары (работы, услуги) и определение интервала рыночно..." w:history="1">
         <w:r>
           <w:rPr>
             <w:color w:val="0000FF"/>
@@ -8955,7 +8842,7 @@
         </w:rPr>
         <w:t xml:space="preserve"> и </w:t>
       </w:r>
-      <w:hyperlink r:id="rId87" w:anchor="/document/99/901714421/XA00RQM2P8/" w:tooltip="7. Применение для целей налогообложения минимального или максимального значения интервала рентабельности в соответствии с пунктом 5 настоящей статьи производится при условии, что это не приводит к уменьшению суммы налога..." w:history="1">
+      <w:hyperlink r:id="rId88" w:anchor="/document/99/901714421/XA00RQM2P8/" w:tooltip="7. Применение для целей налогообложения минимального или максимального значения интервала рентабельности в соответствии с пунктом 5 настоящей статьи производится при условии, что это не приводит к уменьшению суммы налога..." w:history="1">
         <w:r>
           <w:rPr>
             <w:color w:val="0000FF"/>
@@ -9328,21 +9215,7 @@
         <w:rPr>
           <w:szCs w:val="28"/>
         </w:rPr>
-        <w:t>Количество показателей валовой рентабельности равно десяти, поэтому при делении на четыре получается дробное число (</w:t>
-      </w:r>
-      <w:proofErr w:type="gramStart"/>
-      <w:r>
-        <w:rPr>
-          <w:szCs w:val="28"/>
-        </w:rPr>
-        <w:t>10 :</w:t>
-      </w:r>
-      <w:proofErr w:type="gramEnd"/>
-      <w:r>
-        <w:rPr>
-          <w:szCs w:val="28"/>
-        </w:rPr>
-        <w:t xml:space="preserve"> 4 = 2,5). Минимальное значение интервала равно 0,34 (2,5 округляется в меньшую сторону до 2 и увеличивается на единицу, что соответствует цене с порядковым номером 3).</w:t>
+        <w:t>Количество показателей валовой рентабельности равно десяти, поэтому при делении на четыре получается дробное число (10 : 4 = 2,5). Минимальное значение интервала равно 0,34 (2,5 округляется в меньшую сторону до 2 и увеличивается на единицу, что соответствует цене с порядковым номером 3).</w:t>
       </w:r>
     </w:p>
     <w:p>
@@ -9382,21 +9255,7 @@
         <w:rPr>
           <w:szCs w:val="28"/>
         </w:rPr>
-        <w:t>Таким образом, интервал валовой рентабельности – от 0,34 до 0,39. Валовая рентабельность «Мастера» не соответствует рыночной (0,</w:t>
-      </w:r>
-      <w:proofErr w:type="gramStart"/>
-      <w:r>
-        <w:rPr>
-          <w:szCs w:val="28"/>
-        </w:rPr>
-        <w:t>60 &gt;</w:t>
-      </w:r>
-      <w:proofErr w:type="gramEnd"/>
-      <w:r>
-        <w:rPr>
-          <w:szCs w:val="28"/>
-        </w:rPr>
-        <w:t xml:space="preserve"> 0,39). Следовательно, цена, примен</w:t>
+        <w:t>Таким образом, интервал валовой рентабельности – от 0,34 до 0,39. Валовая рентабельность «Мастера» не соответствует рыночной (0,60 &gt; 0,39). Следовательно, цена, примен</w:t>
       </w:r>
       <w:r>
         <w:rPr>
@@ -11117,7 +10976,7 @@
                     </pic:cNvPicPr>
                   </pic:nvPicPr>
                   <pic:blipFill>
-                    <a:blip r:embed="rId88">
+                    <a:blip r:embed="rId89">
                       <a:extLst>
                         <a:ext uri="{28A0092B-C50C-407E-A947-70E740481C1C}">
                           <a14:useLocalDpi xmlns:a14="http://schemas.microsoft.com/office/drawing/2010/main" val="0"/>
@@ -11236,7 +11095,7 @@
         </w:rPr>
         <w:t xml:space="preserve">том особенностей, указанных в пунктах </w:t>
       </w:r>
-      <w:hyperlink r:id="rId89" w:anchor="/document/99/901714421/XA00RP42P1/" w:tooltip="5. Расчет рентабельности по результатам деятельности, осуществляемой в сопоставимых экономических (коммерческих) условиях, на основании данных бухгалтерской отчетности организации может производиться при одновременном соблюдени..." w:history="1">
+      <w:hyperlink r:id="rId90" w:anchor="/document/99/901714421/XA00RP42P1/" w:tooltip="5. Расчет рентабельности по результатам деятельности, осуществляемой в сопоставимых экономических (коммерческих) условиях, на основании данных бухгалтерской отчетности организации может производиться при одновременном соблюдени..." w:history="1">
         <w:r>
           <w:rPr>
             <w:color w:val="0000FF"/>
@@ -11252,7 +11111,7 @@
         </w:rPr>
         <w:t xml:space="preserve">, </w:t>
       </w:r>
-      <w:hyperlink r:id="rId90" w:anchor="/document/99/901714421/XA00RQ62P6/" w:tooltip="6. Если в результате применения указанных в пункте 5 настоящей статьи условий осталось менее четырех организаций, критерии доли участия, указанные в подпункте 4 пункта 5 настоящей статьи, могут быть повышены с 25 до 50 процентов." w:history="1">
+      <w:hyperlink r:id="rId91" w:anchor="/document/99/901714421/XA00RQ62P6/" w:tooltip="6. Если в результате применения указанных в пункте 5 настоящей статьи условий осталось менее четырех организаций, критерии доли участия, указанные в подпункте 4 пункта 5 настоящей статьи, могут быть повышены с 25 до 50 процентов." w:history="1">
         <w:r>
           <w:rPr>
             <w:color w:val="0000FF"/>
@@ -11268,7 +11127,7 @@
         </w:rPr>
         <w:t xml:space="preserve"> и </w:t>
       </w:r>
-      <w:hyperlink r:id="rId91" w:anchor="/document/99/901714421/XA00RR82PB/" w:tooltip="7. При расчете интервала рентабельности используется информация, имеющаяся по состоянию на момент совершения контролируемой сделки, но не позднее 31 декабря календарного года, в котором совершена контролируемая сделка, либ..." w:history="1">
+      <w:hyperlink r:id="rId92" w:anchor="/document/99/901714421/XA00RR82PB/" w:tooltip="7. При расчете интервала рентабельности используется информация, имеющаяся по состоянию на момент совершения контролируемой сделки, но не позднее 31 декабря календарного года, в котором совершена контролируемая сделка, либ..." w:history="1">
         <w:r>
           <w:rPr>
             <w:color w:val="0000FF"/>
@@ -11501,7 +11360,7 @@
         </w:rPr>
         <w:t xml:space="preserve">Об этом сказано в </w:t>
       </w:r>
-      <w:hyperlink r:id="rId92" w:anchor="/document/99/901714421/XA00MF82N8/" w:tooltip="2) валовая рентабельность затрат, определяемая как отношение валовой прибыли к себестоимости проданных товаров (работ, услуг);" w:history="1">
+      <w:hyperlink r:id="rId93" w:anchor="/document/99/901714421/XA00MF82N8/" w:tooltip="2) валовая рентабельность затрат, определяемая как отношение валовой прибыли к себестоимости проданных товаров (работ, услуг);" w:history="1">
         <w:r>
           <w:rPr>
             <w:szCs w:val="28"/>
@@ -11515,7 +11374,7 @@
         </w:rPr>
         <w:t xml:space="preserve"> пункта 1 и </w:t>
       </w:r>
-      <w:hyperlink r:id="rId93" w:anchor="/document/99/901714421/XA00M6M2MV/" w:tooltip="3. При определении интервала рентабельности используются значения рентабельности, определяемые по результатам не менее четырех сопоставимых сделок, в том числе совершенных налогоплательщиком, при условии, что указанные сделк..." w:history="1">
+      <w:hyperlink r:id="rId94" w:anchor="/document/99/901714421/XA00M6M2MV/" w:tooltip="3. При определении интервала рентабельности используются значения рентабельности, определяемые по результатам не менее четырех сопоставимых сделок, в том числе совершенных налогоплательщиком, при условии, что указанные сделк..." w:history="1">
         <w:r>
           <w:rPr>
             <w:szCs w:val="28"/>
@@ -11529,7 +11388,7 @@
         </w:rPr>
         <w:t xml:space="preserve"> статьи 105.8, </w:t>
       </w:r>
-      <w:hyperlink r:id="rId94" w:anchor="/document/99/901714421/XA00MDO2NV/" w:tooltip="1. Затратный метод является методом определения соответствия цены в анализируемой сделке рыночной цене на основании сопоставления валовой рентабельности затрат лица, являющегося стороной анализируемой сделки (группы анализируемы..." w:history="1">
+      <w:hyperlink r:id="rId95" w:anchor="/document/99/901714421/XA00MDO2NV/" w:tooltip="1. Затратный метод является методом определения соответствия цены в анализируемой сделке рыночной цене на основании сопоставления валовой рентабельности затрат лица, являющегося стороной анализируемой сделки (группы анализируемы..." w:history="1">
         <w:r>
           <w:rPr>
             <w:szCs w:val="28"/>
@@ -11557,7 +11416,7 @@
         </w:rPr>
         <w:t xml:space="preserve">Чтобы определить интервал рентабельности, используйте </w:t>
       </w:r>
-      <w:hyperlink r:id="rId95" w:anchor="/document/11/10118/il108/" w:history="1">
+      <w:hyperlink r:id="rId96" w:anchor="/document/11/10118/il108/" w:history="1">
         <w:r>
           <w:rPr>
             <w:szCs w:val="28"/>
@@ -11621,7 +11480,7 @@
         </w:rPr>
         <w:t xml:space="preserve">том максимального значения интервала. При этом корректировки должны соответствовать </w:t>
       </w:r>
-      <w:hyperlink r:id="rId96" w:anchor="/document/11/10118/il122/" w:history="1">
+      <w:hyperlink r:id="rId97" w:anchor="/document/11/10118/il122/" w:history="1">
         <w:r>
           <w:rPr>
             <w:szCs w:val="28"/>
@@ -11649,7 +11508,7 @@
         </w:rPr>
         <w:t xml:space="preserve">Об этом сказано в пунктах </w:t>
       </w:r>
-      <w:hyperlink r:id="rId97" w:anchor="/document/99/901714421/XA00MFE2O8/" w:tooltip="4. В случае, если валовая рентабельность затрат продавца меньше минимального значения интервала рентабельности, определенного в порядке, предусмотренном статьей 105_8 настоящего Кодекса, для целей налогообложения принимаетс..." w:history="1">
+      <w:hyperlink r:id="rId98" w:anchor="/document/99/901714421/XA00MFE2O8/" w:tooltip="4. В случае, если валовая рентабельность затрат продавца меньше минимального значения интервала рентабельности, определенного в порядке, предусмотренном статьей 105_8 настоящего Кодекса, для целей налогообложения принимаетс..." w:history="1">
         <w:r>
           <w:rPr>
             <w:szCs w:val="28"/>
@@ -11663,7 +11522,7 @@
         </w:rPr>
         <w:t xml:space="preserve">, </w:t>
       </w:r>
-      <w:hyperlink r:id="rId98" w:anchor="/document/99/901714421/XA00MG02OB/" w:tooltip="5. В целях применения затратного метода допускается использование данных информационно-ценовых агентств о ценах (интервалах цен) на идентичные (однородные) товары (работы, услуги) и определение интервала рыночной цены н..." w:history="1">
+      <w:hyperlink r:id="rId99" w:anchor="/document/99/901714421/XA00MG02OB/" w:tooltip="5. В целях применения затратного метода допускается использование данных информационно-ценовых агентств о ценах (интервалах цен) на идентичные (однородные) товары (работы, услуги) и определение интервала рыночной цены н..." w:history="1">
         <w:r>
           <w:rPr>
             <w:szCs w:val="28"/>
@@ -11677,7 +11536,7 @@
         </w:rPr>
         <w:t xml:space="preserve"> и </w:t>
       </w:r>
-      <w:hyperlink r:id="rId99" w:anchor="/document/99/901714421/XA00M4Q2M2/" w:tooltip="6. Применение для целей налогообложения минимального или максимального значения интервала рентабельности в соответствии с пунктом 4 настоящей статьи производится при условии, что это не приводит к уменьшению суммы налога..." w:history="1">
+      <w:hyperlink r:id="rId100" w:anchor="/document/99/901714421/XA00M4Q2M2/" w:tooltip="6. Применение для целей налогообложения минимального или максимального значения интервала рентабельности в соответствии с пунктом 4 настоящей статьи производится при условии, что это не приводит к уменьшению суммы налога..." w:history="1">
         <w:r>
           <w:rPr>
             <w:szCs w:val="28"/>
@@ -12046,21 +11905,7 @@
         <w:rPr>
           <w:szCs w:val="28"/>
         </w:rPr>
-        <w:t>Количество показателей рентабельности равно 12, поэтому при делении на четыре получается целое число (</w:t>
-      </w:r>
-      <w:proofErr w:type="gramStart"/>
-      <w:r>
-        <w:rPr>
-          <w:szCs w:val="28"/>
-        </w:rPr>
-        <w:t>12 :</w:t>
-      </w:r>
-      <w:proofErr w:type="gramEnd"/>
-      <w:r>
-        <w:rPr>
-          <w:szCs w:val="28"/>
-        </w:rPr>
-        <w:t xml:space="preserve"> 4 = 3).</w:t>
+        <w:t>Количество показателей рентабельности равно 12, поэтому при делении на четыре получается целое число (12 : 4 = 3).</w:t>
       </w:r>
     </w:p>
     <w:p>
@@ -12116,21 +11961,7 @@
         <w:rPr>
           <w:szCs w:val="28"/>
         </w:rPr>
-        <w:t>Среднее арифметическое значение этих величин составляет 0,067 ((0,065 + 0,069</w:t>
-      </w:r>
-      <w:proofErr w:type="gramStart"/>
-      <w:r>
-        <w:rPr>
-          <w:szCs w:val="28"/>
-        </w:rPr>
-        <w:t>) :</w:t>
-      </w:r>
-      <w:proofErr w:type="gramEnd"/>
-      <w:r>
-        <w:rPr>
-          <w:szCs w:val="28"/>
-        </w:rPr>
-        <w:t xml:space="preserve"> 2). Этот показатель равен минимальному значению интервала валовой рентабельности затрат.</w:t>
+        <w:t>Среднее арифметическое значение этих величин составляет 0,067 ((0,065 + 0,069) : 2). Этот показатель равен минимальному значению интервала валовой рентабельности затрат.</w:t>
       </w:r>
     </w:p>
     <w:p>
@@ -12210,21 +12041,7 @@
         <w:rPr>
           <w:szCs w:val="28"/>
         </w:rPr>
-        <w:t>Среднее арифметическое значение этих величин составляет 0,0795 ((0,078 + 0,081</w:t>
-      </w:r>
-      <w:proofErr w:type="gramStart"/>
-      <w:r>
-        <w:rPr>
-          <w:szCs w:val="28"/>
-        </w:rPr>
-        <w:t>) :</w:t>
-      </w:r>
-      <w:proofErr w:type="gramEnd"/>
-      <w:r>
-        <w:rPr>
-          <w:szCs w:val="28"/>
-        </w:rPr>
-        <w:t xml:space="preserve"> 2). Этот показатель равен максимальному значению интервала валовой рентабельности затрат.</w:t>
+        <w:t>Среднее арифметическое значение этих величин составляет 0,0795 ((0,078 + 0,081) : 2). Этот показатель равен максимальному значению интервала валовой рентабельности затрат.</w:t>
       </w:r>
     </w:p>
     <w:p>
@@ -12239,21 +12056,7 @@
           <w:szCs w:val="28"/>
         </w:rPr>
         <w:lastRenderedPageBreak/>
-        <w:t xml:space="preserve">Таким образом, интервал валовой рентабельности затрат составляет от 0,067 до 0,0795. Валовая рентабельность продавца соответствует рыночной (0,067 </w:t>
-      </w:r>
-      <w:proofErr w:type="gramStart"/>
-      <w:r>
-        <w:rPr>
-          <w:szCs w:val="28"/>
-        </w:rPr>
-        <w:t>&lt; 0,075</w:t>
-      </w:r>
-      <w:proofErr w:type="gramEnd"/>
-      <w:r>
-        <w:rPr>
-          <w:szCs w:val="28"/>
-        </w:rPr>
-        <w:t xml:space="preserve"> &lt; 0,0795). Следовательно, цена, примен</w:t>
+        <w:t>Таким образом, интервал валовой рентабельности затрат составляет от 0,067 до 0,0795. Валовая рентабельность продавца соответствует рыночной (0,067 &lt; 0,075 &lt; 0,0795). Следовательно, цена, примен</w:t>
       </w:r>
       <w:r>
         <w:rPr>
@@ -13752,7 +13555,7 @@
                     </pic:cNvPicPr>
                   </pic:nvPicPr>
                   <pic:blipFill>
-                    <a:blip r:embed="rId100">
+                    <a:blip r:embed="rId101">
                       <a:extLst>
                         <a:ext uri="{28A0092B-C50C-407E-A947-70E740481C1C}">
                           <a14:useLocalDpi xmlns:a14="http://schemas.microsoft.com/office/drawing/2010/main" val="0"/>
@@ -13810,7 +13613,7 @@
         </w:rPr>
         <w:t xml:space="preserve">Метод сопоставимой рентабельности в целом идентичен </w:t>
       </w:r>
-      <w:hyperlink r:id="rId101" w:anchor="/document/11/10118/il124/" w:history="1">
+      <w:hyperlink r:id="rId102" w:anchor="/document/11/10118/il124/" w:history="1">
         <w:r>
           <w:rPr>
             <w:color w:val="0000FF"/>
@@ -14722,7 +14525,7 @@
         </w:rPr>
         <w:t xml:space="preserve">Такие правила установлены </w:t>
       </w:r>
-      <w:hyperlink r:id="rId102" w:anchor="/document/99/901714421/XA00MBQ2NK/" w:tooltip="1. При определении для целей налогообложения доходов (прибыли, выручки) в сделках, сторонами которых являются взаимозависимые лица, могут быть использованы в порядке, предусмотренном статьями 105_10-105_13 настоящего Кодекса..." w:history="1">
+      <w:hyperlink r:id="rId103" w:anchor="/document/99/901714421/XA00MBQ2NK/" w:tooltip="1. При определении для целей налогообложения доходов (прибыли, выручки) в сделках, сторонами которых являются взаимозависимые лица, могут быть использованы в порядке, предусмотренном статьями 105_10-105_13 настоящего Кодекса..." w:history="1">
         <w:r>
           <w:rPr>
             <w:color w:val="0000FF"/>
@@ -14738,7 +14541,7 @@
         </w:rPr>
         <w:t xml:space="preserve"> статьи 105.8 и </w:t>
       </w:r>
-      <w:hyperlink r:id="rId103" w:anchor="/document/99/901714421/XA00ME82O1/" w:tooltip="3. Для целей настоящей статьи могут использоваться следующие показатели операционной рентабельности, определяемые в соответствии с пунктом 1 статьи 105_8 настоящего Кодекса:" w:history="1">
+      <w:hyperlink r:id="rId104" w:anchor="/document/99/901714421/XA00ME82O1/" w:tooltip="3. Для целей настоящей статьи могут использоваться следующие показатели операционной рентабельности, определяемые в соответствии с пунктом 1 статьи 105_8 настоящего Кодекса:" w:history="1">
         <w:r>
           <w:rPr>
             <w:color w:val="0000FF"/>
@@ -14780,7 +14583,7 @@
         </w:rPr>
         <w:t xml:space="preserve">том особенностей, указанных в пунктах </w:t>
       </w:r>
-      <w:hyperlink r:id="rId104" w:anchor="/document/99/901714421/XA00MEQ2O4/" w:tooltip="4. При выборе конкретного показателя рентабельности учитываются вид деятельности, осуществляемый лицом, являющимся стороной анализируемой сделки, осуществляемые им функции, используемые активы и принимаемые экономически..." w:history="1">
+      <w:hyperlink r:id="rId105" w:anchor="/document/99/901714421/XA00MEQ2O4/" w:tooltip="4. При выборе конкретного показателя рентабельности учитываются вид деятельности, осуществляемый лицом, являющимся стороной анализируемой сделки, осуществляемые им функции, используемые активы и принимаемые экономически..." w:history="1">
         <w:r>
           <w:rPr>
             <w:color w:val="0000FF"/>
@@ -14796,7 +14599,7 @@
         </w:rPr>
         <w:t xml:space="preserve">, </w:t>
       </w:r>
-      <w:hyperlink r:id="rId105" w:anchor="/document/99/901714421/XA00MFC2O7/" w:tooltip="5. Для целей применения настоящей статьи показатели рентабельности используются с учетом следующих особенностей:" w:history="1">
+      <w:hyperlink r:id="rId106" w:anchor="/document/99/901714421/XA00MFC2O7/" w:tooltip="5. Для целей применения настоящей статьи показатели рентабельности используются с учетом следующих особенностей:" w:history="1">
         <w:r>
           <w:rPr>
             <w:color w:val="0000FF"/>
@@ -14812,7 +14615,7 @@
         </w:rPr>
         <w:t xml:space="preserve">, </w:t>
       </w:r>
-      <w:hyperlink r:id="rId106" w:anchor="/document/99/901714421/XA00MFU2OA/" w:tooltip="6. При использовании метода сопоставимой рентабельности с рыночным интервалом рентабельности сопоставляется рентабельность той стороны анализируемой сделки, которая отвечает следующим требованиям:" w:history="1">
+      <w:hyperlink r:id="rId107" w:anchor="/document/99/901714421/XA00MFU2OA/" w:tooltip="6. При использовании метода сопоставимой рентабельности с рыночным интервалом рентабельности сопоставляется рентабельность той стороны анализируемой сделки, которая отвечает следующим требованиям:" w:history="1">
         <w:r>
           <w:rPr>
             <w:color w:val="0000FF"/>
@@ -14828,7 +14631,7 @@
         </w:rPr>
         <w:t xml:space="preserve"> и </w:t>
       </w:r>
-      <w:hyperlink r:id="rId107" w:anchor="/document/99/901714421/XA00RLK2OO/" w:tooltip="7. В случае, если сторона анализируемой сделки не отвечает требованиям, предусмотренным подпунктами 1-3 пункта 6 настоящей статьи, для сопоставления с рыночным интервалом рентабельности выбирается та сторона анализируемой сделки..." w:history="1">
+      <w:hyperlink r:id="rId108" w:anchor="/document/99/901714421/XA00RLK2OO/" w:tooltip="7. В случае, если сторона анализируемой сделки не отвечает требованиям, предусмотренным подпунктами 1-3 пункта 6 настоящей статьи, для сопоставления с рыночным интервалом рентабельности выбирается та сторона анализируемой сделки..." w:history="1">
         <w:r>
           <w:rPr>
             <w:color w:val="0000FF"/>
@@ -15173,21 +14976,7 @@
         <w:rPr>
           <w:szCs w:val="28"/>
         </w:rPr>
-        <w:t>Количество показателей рентабельности равно 12, поэтому при делении на четыре получается целое число (</w:t>
-      </w:r>
-      <w:proofErr w:type="gramStart"/>
-      <w:r>
-        <w:rPr>
-          <w:szCs w:val="28"/>
-        </w:rPr>
-        <w:t>12 :</w:t>
-      </w:r>
-      <w:proofErr w:type="gramEnd"/>
-      <w:r>
-        <w:rPr>
-          <w:szCs w:val="28"/>
-        </w:rPr>
-        <w:t xml:space="preserve"> 4 = 3).</w:t>
+        <w:t>Количество показателей рентабельности равно 12, поэтому при делении на четыре получается целое число (12 : 4 = 3).</w:t>
       </w:r>
     </w:p>
     <w:p>
@@ -15256,21 +15045,7 @@
         <w:rPr>
           <w:szCs w:val="28"/>
         </w:rPr>
-        <w:t>Среднее арифметическое значение этих величин составляет 0,365 ((0,36 + 0,37</w:t>
-      </w:r>
-      <w:proofErr w:type="gramStart"/>
-      <w:r>
-        <w:rPr>
-          <w:szCs w:val="28"/>
-        </w:rPr>
-        <w:t>) :</w:t>
-      </w:r>
-      <w:proofErr w:type="gramEnd"/>
-      <w:r>
-        <w:rPr>
-          <w:szCs w:val="28"/>
-        </w:rPr>
-        <w:t xml:space="preserve"> 2).</w:t>
+        <w:t>Среднее арифметическое значение этих величин составляет 0,365 ((0,36 + 0,37) : 2).</w:t>
       </w:r>
     </w:p>
     <w:p>
@@ -15364,16 +15139,8 @@
         <w:rPr>
           <w:szCs w:val="28"/>
         </w:rPr>
-        <w:t>Среднее арифметическое значение этих величин 0,43 ((0,42 + 0,44</w:t>
-      </w:r>
-      <w:proofErr w:type="gramStart"/>
-      <w:r>
-        <w:rPr>
-          <w:szCs w:val="28"/>
-        </w:rPr>
-        <w:t>) :</w:t>
-      </w:r>
-      <w:proofErr w:type="gramEnd"/>
+        <w:t>Среднее арифметическое значение этих величин 0,43 ((0,42 + 0,44) :</w:t>
+      </w:r>
     </w:p>
     <w:p>
       <w:pPr>
@@ -15401,21 +15168,7 @@
         <w:rPr>
           <w:szCs w:val="28"/>
         </w:rPr>
-        <w:t xml:space="preserve">Таким образом, интервал рентабельности продаж составляет от 0,365 до 0,43. Рентабельность продаж продавца не соответствует рыночной (0,30 </w:t>
-      </w:r>
-      <w:proofErr w:type="gramStart"/>
-      <w:r>
-        <w:rPr>
-          <w:szCs w:val="28"/>
-        </w:rPr>
-        <w:t>&lt; 0,365</w:t>
-      </w:r>
-      <w:proofErr w:type="gramEnd"/>
-      <w:r>
-        <w:rPr>
-          <w:szCs w:val="28"/>
-        </w:rPr>
-        <w:t>). Следовательно, цена, примен</w:t>
+        <w:t>Таким образом, интервал рентабельности продаж составляет от 0,365 до 0,43. Рентабельность продаж продавца не соответствует рыночной (0,30 &lt; 0,365). Следовательно, цена, примен</w:t>
       </w:r>
       <w:r>
         <w:rPr>
@@ -15864,21 +15617,7 @@
               <w:rPr>
                 <w:color w:val="333333"/>
               </w:rPr>
-              <w:t xml:space="preserve">Рентабельность продаж сделки </w:t>
-            </w:r>
-            <w:proofErr w:type="gramStart"/>
-            <w:r>
-              <w:rPr>
-                <w:color w:val="333333"/>
-              </w:rPr>
-              <w:t>&lt; минимального</w:t>
-            </w:r>
-            <w:proofErr w:type="gramEnd"/>
-            <w:r>
-              <w:rPr>
-                <w:color w:val="333333"/>
-              </w:rPr>
-              <w:t xml:space="preserve"> значения интервала. Рентабельность продаж продавца не соответствует уровню рынка.</w:t>
+              <w:t>Рентабельность продаж сделки &lt; минимального значения интервала. Рентабельность продаж продавца не соответствует уровню рынка.</w:t>
             </w:r>
           </w:p>
         </w:tc>
@@ -17413,7 +17152,7 @@
                     </pic:cNvPicPr>
                   </pic:nvPicPr>
                   <pic:blipFill>
-                    <a:blip r:embed="rId108">
+                    <a:blip r:embed="rId109">
                       <a:extLst>
                         <a:ext uri="{28A0092B-C50C-407E-A947-70E740481C1C}">
                           <a14:useLocalDpi xmlns:a14="http://schemas.microsoft.com/office/drawing/2010/main" val="0"/>
@@ -17549,7 +17288,7 @@
         </w:rPr>
         <w:t>Этот метод можно применять в двух вариантах: распределяя совокупную прибыль сторон сделки либо распределяя остаточную прибыль сторон сделки (</w:t>
       </w:r>
-      <w:hyperlink r:id="rId109" w:anchor="/document/99/901714421/XA00RQM2P2/" w:tooltip="6. При применении метода распределения прибыли между сторонами анализируемой сделки распределяется совокупная прибыль либо остаточная прибыль всех сторон такой сделки." w:history="1">
+      <w:hyperlink r:id="rId110" w:anchor="/document/99/901714421/XA00RQM2P2/" w:tooltip="6. При применении метода распределения прибыли между сторонами анализируемой сделки распределяется совокупная прибыль либо остаточная прибыль всех сторон такой сделки." w:history="1">
         <w:r>
           <w:rPr>
             <w:color w:val="0000FF"/>
@@ -17579,7 +17318,7 @@
         </w:rPr>
         <w:t>Для использования первого варианта достаточно определить величину совокупной прибыли – это сумма операционной прибыли всех сторон контролируемой сделки за анализируемый период (</w:t>
       </w:r>
-      <w:hyperlink r:id="rId110" w:anchor="/document/99/901714421/XA00M482MI/" w:tooltip="7. В целях настоящей статьи совокупной прибылью всех сторон анализируемой сделки признается сумма операционной прибыли всех сторон анализируемой сделки за анализируемый период." w:history="1">
+      <w:hyperlink r:id="rId111" w:anchor="/document/99/901714421/XA00M482MI/" w:tooltip="7. В целях настоящей статьи совокупной прибылью всех сторон анализируемой сделки признается сумма операционной прибыли всех сторон анализируемой сделки за анализируемый период." w:history="1">
         <w:r>
           <w:rPr>
             <w:color w:val="0000FF"/>
@@ -17621,7 +17360,7 @@
         </w:rPr>
         <w:t xml:space="preserve">тную прибыль (убыток) каждой стороны контролируемой сделки. Затем сложите полученные показатели. Результат сложения нужно вычесть из совокупной прибыли. Сумма остатка и будет остаточной прибылью (убытком). Такой порядок предусмотрен </w:t>
       </w:r>
-      <w:hyperlink r:id="rId111" w:anchor="/document/99/901714421/XA00M7I2N0/" w:tooltip="8. В целях настоящей статьи остаточная прибыль (убыток) определяется в следующем порядке:" w:history="1">
+      <w:hyperlink r:id="rId112" w:anchor="/document/99/901714421/XA00M7I2N0/" w:tooltip="8. В целях настоящей статьи остаточная прибыль (убыток) определяется в следующем порядке:" w:history="1">
         <w:r>
           <w:rPr>
             <w:color w:val="0000FF"/>
@@ -17675,7 +17414,7 @@
         </w:rPr>
         <w:t xml:space="preserve">н в </w:t>
       </w:r>
-      <w:hyperlink r:id="rId112" w:anchor="/document/99/901714421/XA00MAM2NE/" w:tooltip="10. Для распределения между лицами, являющимися сторонами анализируемой сделки, совокупной либо остаточной прибыли (убытка) всех сторон такой сделки учитываются следующие показатели:" w:history="1">
+      <w:hyperlink r:id="rId113" w:anchor="/document/99/901714421/XA00MAM2NE/" w:tooltip="10. Для распределения между лицами, являющимися сторонами анализируемой сделки, совокупной либо остаточной прибыли (убытка) всех сторон такой сделки учитываются следующие показатели:" w:history="1">
         <w:r>
           <w:rPr>
             <w:color w:val="0000FF"/>
@@ -17821,7 +17560,7 @@
         </w:rPr>
         <w:t xml:space="preserve">те по второму варианту (распределение остаточной прибыли) дополнительно нужно найти итоговую величину прибыли каждой из сторон сделки. Для этого по каждой из сторон сделки сложите остаточную прибыль и </w:t>
       </w:r>
-      <w:hyperlink r:id="rId113" w:anchor="/document/11/10118/il157/" w:history="1">
+      <w:hyperlink r:id="rId114" w:anchor="/document/11/10118/il157/" w:history="1">
         <w:r>
           <w:rPr>
             <w:color w:val="0000FF"/>
@@ -17837,7 +17576,7 @@
         </w:rPr>
         <w:t xml:space="preserve"> соответственно (</w:t>
       </w:r>
-      <w:hyperlink r:id="rId114" w:anchor="/document/99/901714421/XA00M942N7/" w:tooltip="9. При распределении между сторонами анализируемой сделки остаточной прибыли (убытка) всех сторон такой сделки итоговая величина прибыли (убытка) каждого лица, являющегося стороной анализируемой сделки (группы однородны..." w:history="1">
+      <w:hyperlink r:id="rId115" w:anchor="/document/99/901714421/XA00M942N7/" w:tooltip="9. При распределении между сторонами анализируемой сделки остаточной прибыли (убытка) всех сторон такой сделки итоговая величина прибыли (убытка) каждого лица, являющегося стороной анализируемой сделки (группы однородны..." w:history="1">
         <w:r>
           <w:rPr>
             <w:color w:val="0000FF"/>
@@ -17898,7 +17637,7 @@
         </w:rPr>
         <w:t xml:space="preserve">тных, скорректируйте налоговую базу по налогу на прибыль в соответствии с порядком, изложенным в </w:t>
       </w:r>
-      <w:hyperlink r:id="rId115" w:anchor="/document/99/901714421/XA00M6K2MU/" w:tooltip="13. В случае, если прибыль, полученная налогоплательщиком, являющимся стороной анализируемой сделки, меньше прибыли, рассчитанной для этой стороны в соответствии с методом распределения прибыли, для целей налогообложени..." w:history="1">
+      <w:hyperlink r:id="rId116" w:anchor="/document/99/901714421/XA00M6K2MU/" w:tooltip="13. В случае, если прибыль, полученная налогоплательщиком, являющимся стороной анализируемой сделки, меньше прибыли, рассчитанной для этой стороны в соответствии с методом распределения прибыли, для целей налогообложени..." w:history="1">
         <w:r>
           <w:rPr>
             <w:color w:val="0000FF"/>
@@ -17914,7 +17653,7 @@
         </w:rPr>
         <w:t xml:space="preserve"> статьи 105.13 Налогового кодекса РФ. При этом корректировки должны соответствовать </w:t>
       </w:r>
-      <w:hyperlink r:id="rId116" w:anchor="/document/11/10118/il122/" w:history="1">
+      <w:hyperlink r:id="rId117" w:anchor="/document/11/10118/il122/" w:history="1">
         <w:r>
           <w:rPr>
             <w:color w:val="0000FF"/>
@@ -18012,21 +17751,7 @@
         <w:rPr>
           <w:szCs w:val="28"/>
         </w:rPr>
-        <w:t xml:space="preserve">– организацией и налоговым (иным уполномоченным) органом иностранного государства, с которым заключено соглашение об </w:t>
-      </w:r>
-      <w:proofErr w:type="spellStart"/>
-      <w:r>
-        <w:rPr>
-          <w:szCs w:val="28"/>
-        </w:rPr>
-        <w:t>избежании</w:t>
-      </w:r>
-      <w:proofErr w:type="spellEnd"/>
-      <w:r>
-        <w:rPr>
-          <w:szCs w:val="28"/>
-        </w:rPr>
-        <w:t xml:space="preserve"> двойного налогообложения. Порядок заключения такого соглашения должен быть установлен Минфином России.</w:t>
+        <w:t>– организацией и налоговым (иным уполномоченным) органом иностранного государства, с которым заключено соглашение об избежании двойного налогообложения. Порядок заключения такого соглашения должен быть установлен Минфином России.</w:t>
       </w:r>
     </w:p>
     <w:p>
@@ -18084,7 +17809,7 @@
         </w:rPr>
         <w:t xml:space="preserve">– представители ФНС России будут соблюдать при </w:t>
       </w:r>
-      <w:hyperlink r:id="rId117" w:anchor="/document/11/14802/kir33/" w:history="1">
+      <w:hyperlink r:id="rId118" w:anchor="/document/11/14802/kir33/" w:history="1">
         <w:r>
           <w:rPr>
             <w:szCs w:val="28"/>
@@ -18112,7 +17837,7 @@
         </w:rPr>
         <w:t xml:space="preserve">Это следует из положений </w:t>
       </w:r>
-      <w:hyperlink r:id="rId118" w:anchor="/document/99/901714421/XA00MEM2O2/" w:tooltip="1. Российская организация - налогоплательщик, отнесенный в соответствии со статьей 83 настоящего Кодекса к категории крупнейших налогоплательщиков (далее в настоящей главе - налогоплательщик), вправе обратиться в федеральны..." w:history="1">
+      <w:hyperlink r:id="rId119" w:anchor="/document/99/901714421/XA00MEM2O2/" w:tooltip="1. Российская организация - налогоплательщик, отнесенный в соответствии со статьей 83 настоящего Кодекса к категории крупнейших налогоплательщиков (далее в настоящей главе - налогоплательщик), вправе обратиться в федеральны..." w:history="1">
         <w:r>
           <w:rPr>
             <w:szCs w:val="28"/>
@@ -18126,7 +17851,7 @@
         </w:rPr>
         <w:t xml:space="preserve"> статьи 105.19, </w:t>
       </w:r>
-      <w:hyperlink r:id="rId119" w:anchor="/document/99/901714421/XA00M922NF/" w:tooltip="1. Сторонами соглашения о ценообразовании являются налогоплательщик и федеральный орган исполнительной власти, уполномоченный по контролю и надзору в области налогов и сборов, в лице его руководителя (заместителя руководителя).." w:history="1">
+      <w:hyperlink r:id="rId120" w:anchor="/document/99/901714421/XA00M922NF/" w:tooltip="1. Сторонами соглашения о ценообразовании являются налогоплательщик и федеральный орган исполнительной власти, уполномоченный по контролю и надзору в области налогов и сборов, в лице его руководителя (заместителя руководителя).." w:history="1">
         <w:r>
           <w:rPr>
             <w:szCs w:val="28"/>
@@ -18140,7 +17865,7 @@
         </w:rPr>
         <w:t xml:space="preserve"> статьи 105.20, </w:t>
       </w:r>
-      <w:hyperlink r:id="rId120" w:anchor="/document/99/901714421/XA00MBQ2N1/" w:tooltip="1. Проверка исполнения налогоплательщиком соглашения о ценообразовании осуществляется федеральным органом исполнительной власти, уполномоченным по контролю и надзору в области налогов и сборов, в соответствии с порядком..." w:history="1">
+      <w:hyperlink r:id="rId121" w:anchor="/document/99/901714421/XA00MBQ2N1/" w:tooltip="1. Проверка исполнения налогоплательщиком соглашения о ценообразовании осуществляется федеральным органом исполнительной власти, уполномоченным по контролю и надзору в области налогов и сборов, в соответствии с порядком..." w:history="1">
         <w:r>
           <w:rPr>
             <w:szCs w:val="28"/>
@@ -18253,7 +17978,7 @@
         <w:lastRenderedPageBreak/>
         <w:t xml:space="preserve">Такой порядок предусмотрен пунктами </w:t>
       </w:r>
-      <w:hyperlink r:id="rId121" w:anchor="/document/99/901714421/XA00M7C2N6/" w:tooltip="3. Предметом соглашения о ценообразовании являются:" w:history="1">
+      <w:hyperlink r:id="rId122" w:anchor="/document/99/901714421/XA00M7C2N6/" w:tooltip="3. Предметом соглашения о ценообразовании являются:" w:history="1">
         <w:r>
           <w:rPr>
             <w:szCs w:val="28"/>
@@ -18267,7 +17992,7 @@
         </w:rPr>
         <w:t xml:space="preserve"> и </w:t>
       </w:r>
-      <w:hyperlink r:id="rId122" w:anchor="/document/99/901714421/XA00M7U2N9/" w:tooltip="4. Иные условия соглашения о ценообразовании, помимо указанных в пункте 3 настоящей статьи, могут быть установлены по соглашению сторон." w:history="1">
+      <w:hyperlink r:id="rId123" w:anchor="/document/99/901714421/XA00M7U2N9/" w:tooltip="4. Иные условия соглашения о ценообразовании, помимо указанных в пункте 3 настоящей статьи, могут быть установлены по соглашению сторон." w:history="1">
         <w:r>
           <w:rPr>
             <w:szCs w:val="28"/>
@@ -18295,7 +18020,7 @@
         </w:rPr>
         <w:t xml:space="preserve">Примерная структура соглашения о ценообразовании приведена в </w:t>
       </w:r>
-      <w:hyperlink r:id="rId123" w:anchor="/document/99/902322462/ZAP2P3K3NU/" w:tooltip="Примерная структура соглашения о ценообразовании" w:history="1">
+      <w:hyperlink r:id="rId124" w:anchor="/document/99/902322462/ZAP2P3K3NU/" w:tooltip="Примерная структура соглашения о ценообразовании" w:history="1">
         <w:r>
           <w:rPr>
             <w:szCs w:val="28"/>
@@ -18309,7 +18034,7 @@
         </w:rPr>
         <w:t xml:space="preserve"> к </w:t>
       </w:r>
-      <w:hyperlink r:id="rId124" w:anchor="/document/99/902322462/" w:history="1">
+      <w:hyperlink r:id="rId125" w:anchor="/document/99/902322462/" w:history="1">
         <w:r>
           <w:rPr>
             <w:szCs w:val="28"/>
@@ -18349,7 +18074,7 @@
         </w:rPr>
         <w:t xml:space="preserve">х лет. В дальнейшем его можно продлить на срок до двух лет. По общему правилу соглашение вступает в силу с 1 января года, следующего за тем, в котором оно было подписано. Однако допускается, чтобы соглашение вводилось в действие «задним числом»: с 1 января года, в котором организация подала заявление о заключении соглашения. Такой вариант возможен, если он согласован с налоговой службой и прописан непосредственно в соглашении о ценообразовании. Это следует из пунктов </w:t>
       </w:r>
-      <w:hyperlink r:id="rId125" w:anchor="/document/99/901714421/XA00MBA2MV/" w:tooltip="1. Соглашение о ценообразовании может быть заключено по одной либо нескольким сделкам (группе однородных сделок), имеющим один и тот же предмет, на срок, не превышающий трех лет." w:history="1">
+      <w:hyperlink r:id="rId126" w:anchor="/document/99/901714421/XA00MBA2MV/" w:tooltip="1. Соглашение о ценообразовании может быть заключено по одной либо нескольким сделкам (группе однородных сделок), имеющим один и тот же предмет, на срок, не превышающий трех лет." w:history="1">
         <w:r>
           <w:rPr>
             <w:szCs w:val="28"/>
@@ -18363,7 +18088,7 @@
         </w:rPr>
         <w:t xml:space="preserve">, </w:t>
       </w:r>
-      <w:hyperlink r:id="rId126" w:anchor="/document/99/901714421/XA00MBS2N2/" w:tooltip="2. Налогоплательщик при соблюдении им всех условий соглашения о ценообразовании вправе обратиться в федеральный орган исполнительной власти, уполномоченный по контролю и надзору в области налогов и сборов, с заявлением .." w:history="1">
+      <w:hyperlink r:id="rId127" w:anchor="/document/99/901714421/XA00MBS2N2/" w:tooltip="2. Налогоплательщик при соблюдении им всех условий соглашения о ценообразовании вправе обратиться в федеральный орган исполнительной власти, уполномоченный по контролю и надзору в области налогов и сборов, с заявлением .." w:history="1">
         <w:r>
           <w:rPr>
             <w:szCs w:val="28"/>
@@ -18377,7 +18102,7 @@
         </w:rPr>
         <w:t xml:space="preserve">, </w:t>
       </w:r>
-      <w:hyperlink r:id="rId127" w:anchor="/document/99/901714421/XA00M722MV/" w:tooltip="3. Соглашение о ценообразовании может быть продлено по соглашению сторон не более чем на два года в порядке, предусмотренном статьей 105_22 настоящего Кодекса." w:history="1">
+      <w:hyperlink r:id="rId128" w:anchor="/document/99/901714421/XA00M722MV/" w:tooltip="3. Соглашение о ценообразовании может быть продлено по соглашению сторон не более чем на два года в порядке, предусмотренном статьей 105_22 настоящего Кодекса." w:history="1">
         <w:r>
           <w:rPr>
             <w:szCs w:val="28"/>
@@ -18391,7 +18116,7 @@
         </w:rPr>
         <w:t xml:space="preserve"> и </w:t>
       </w:r>
-      <w:hyperlink r:id="rId128" w:anchor="/document/99/901714421/XA00M842N4/" w:tooltip="4. Соглашение о ценообразовании вступает в силу с 1 января календарного года, следующего за годом, в котором оно было подписано, если иное не предусмотрено непосредственно указанным соглашением." w:history="1">
+      <w:hyperlink r:id="rId129" w:anchor="/document/99/901714421/XA00M842N4/" w:tooltip="4. Соглашение о ценообразовании вступает в силу с 1 января календарного года, следующего за годом, в котором оно было подписано, если иное не предусмотрено непосредственно указанным соглашением." w:history="1">
         <w:r>
           <w:rPr>
             <w:szCs w:val="28"/>
@@ -18405,7 +18130,7 @@
         </w:rPr>
         <w:t xml:space="preserve"> статьи 105.21 Налогового кодекса РФ и </w:t>
       </w:r>
-      <w:hyperlink r:id="rId129" w:anchor="/document/99/902326048/ZAP2BMQ3HH/" w:history="1">
+      <w:hyperlink r:id="rId130" w:anchor="/document/99/902326048/ZAP2BMQ3HH/" w:history="1">
         <w:r>
           <w:rPr>
             <w:szCs w:val="28"/>
@@ -18469,7 +18194,7 @@
         </w:rPr>
         <w:t xml:space="preserve">н в </w:t>
       </w:r>
-      <w:hyperlink r:id="rId130" w:anchor="/document/99/902322462/ZAP2EHM3GT/" w:tooltip="Предварительное обсуждение основных положений соглашения о ценообразовании" w:history="1">
+      <w:hyperlink r:id="rId131" w:anchor="/document/99/902322462/ZAP2EHM3GT/" w:tooltip="Предварительное обсуждение основных положений соглашения о ценообразовании" w:history="1">
         <w:r>
           <w:rPr>
             <w:szCs w:val="28"/>
@@ -18483,7 +18208,7 @@
         </w:rPr>
         <w:t xml:space="preserve"> к </w:t>
       </w:r>
-      <w:hyperlink r:id="rId131" w:anchor="/document/99/902322462/" w:history="1">
+      <w:hyperlink r:id="rId132" w:anchor="/document/99/902322462/" w:history="1">
         <w:r>
           <w:rPr>
             <w:szCs w:val="28"/>
@@ -18525,7 +18250,7 @@
         </w:rPr>
         <w:t xml:space="preserve">– заявление о заключении соглашения. Рекомендуемая форма заявления приведена в </w:t>
       </w:r>
-      <w:hyperlink r:id="rId132" w:anchor="/document/99/902322462/ZAP20G03EF/" w:tooltip="– приложение 2 к письму Заявление о заключении соглашения о ценообразовании ;" w:history="1">
+      <w:hyperlink r:id="rId133" w:anchor="/document/99/902322462/ZAP20G03EF/" w:tooltip="– приложение 2 к письму Заявление о заключении соглашения о ценообразовании ;" w:history="1">
         <w:r>
           <w:rPr>
             <w:szCs w:val="28"/>
@@ -18539,7 +18264,7 @@
         </w:rPr>
         <w:t xml:space="preserve"> к </w:t>
       </w:r>
-      <w:hyperlink r:id="rId133" w:anchor="/document/99/902322462/" w:history="1">
+      <w:hyperlink r:id="rId134" w:anchor="/document/99/902322462/" w:history="1">
         <w:r>
           <w:rPr>
             <w:szCs w:val="28"/>
@@ -18567,7 +18292,7 @@
         </w:rPr>
         <w:t xml:space="preserve">– проект соглашения о ценообразовании. Примерная структура соглашения приведена в </w:t>
       </w:r>
-      <w:hyperlink r:id="rId134" w:anchor="/document/99/902322462/ZAP2P3K3NU/" w:tooltip="Примерная структура соглашения о ценообразовании" w:history="1">
+      <w:hyperlink r:id="rId135" w:anchor="/document/99/902322462/ZAP2P3K3NU/" w:tooltip="Примерная структура соглашения о ценообразовании" w:history="1">
         <w:r>
           <w:rPr>
             <w:szCs w:val="28"/>
@@ -18581,7 +18306,7 @@
         </w:rPr>
         <w:t xml:space="preserve"> к </w:t>
       </w:r>
-      <w:hyperlink r:id="rId135" w:anchor="/document/99/902322462/" w:history="1">
+      <w:hyperlink r:id="rId136" w:anchor="/document/99/902322462/" w:history="1">
         <w:r>
           <w:rPr>
             <w:szCs w:val="28"/>
@@ -18727,7 +18452,7 @@
         </w:rPr>
         <w:t>жный документ на перевод госпошлины в размере 1 500 000 руб. (</w:t>
       </w:r>
-      <w:hyperlink r:id="rId136" w:anchor="/document/99/901765862/XA00M9Q2N5/" w:tooltip="133) за рассмотрение заявления о заключении соглашения о ценообразовании, заявления о внесении изменений в соглашение о ценообразовании - 1500000 рублей (подпункт дополнительно включен с 1 января 2012 года Федеральным законом о..." w:history="1">
+      <w:hyperlink r:id="rId137" w:anchor="/document/99/901765862/XA00M9Q2N5/" w:tooltip="133) за рассмотрение заявления о заключении соглашения о ценообразовании, заявления о внесении изменений в соглашение о ценообразовании - 1500000 рублей (подпункт дополнительно включен с 1 января 2012 года Федеральным законом о..." w:history="1">
         <w:r>
           <w:rPr>
             <w:szCs w:val="28"/>
@@ -18776,7 +18501,7 @@
         <w:lastRenderedPageBreak/>
         <w:t xml:space="preserve">структура которой приведена в </w:t>
       </w:r>
-      <w:hyperlink r:id="rId137" w:anchor="/document/99/902322462/ZAP2P3K3NU/" w:tooltip="Информация, имеющая значение при заключении соглашения о ценообразовании" w:history="1">
+      <w:hyperlink r:id="rId138" w:anchor="/document/99/902322462/ZAP2P3K3NU/" w:tooltip="Информация, имеющая значение при заключении соглашения о ценообразовании" w:history="1">
         <w:r>
           <w:rPr>
             <w:szCs w:val="28"/>
@@ -18790,7 +18515,7 @@
         </w:rPr>
         <w:t xml:space="preserve"> к </w:t>
       </w:r>
-      <w:hyperlink r:id="rId138" w:anchor="/document/99/902322462/" w:history="1">
+      <w:hyperlink r:id="rId139" w:anchor="/document/99/902322462/" w:history="1">
         <w:r>
           <w:rPr>
             <w:szCs w:val="28"/>
@@ -18914,7 +18639,7 @@
         </w:rPr>
         <w:t xml:space="preserve">Об этом сказано в пунктах </w:t>
       </w:r>
-      <w:hyperlink r:id="rId139" w:anchor="/document/99/901714421/XA00RQI2P6/" w:tooltip="1. К заявлению налогоплательщика о заключении соглашения о ценообразовании, представленному налогоплательщиком в федеральный орган исполнительной власти, уполномоченный по контролю и надзору в области налогов и сборов, прилагаются:" w:history="1">
+      <w:hyperlink r:id="rId140" w:anchor="/document/99/901714421/XA00RQI2P6/" w:tooltip="1. К заявлению налогоплательщика о заключении соглашения о ценообразовании, представленному налогоплательщиком в федеральный орган исполнительной власти, уполномоченный по контролю и надзору в области налогов и сборов, прилагаются:" w:history="1">
         <w:r>
           <w:rPr>
             <w:szCs w:val="28"/>
@@ -18928,7 +18653,7 @@
         </w:rPr>
         <w:t xml:space="preserve">, </w:t>
       </w:r>
-      <w:hyperlink r:id="rId140" w:anchor="/document/99/901714421/XA00MF62O4/" w:tooltip="4. Федеральный орган исполнительной власти, уполномоченный по контролю и надзору в области налогов и сборов, рассматривает представленные налогоплательщиком в соответствии с пунктами 1-3 настоящей статьи заявление и други..." w:history="1">
+      <w:hyperlink r:id="rId141" w:anchor="/document/99/901714421/XA00MF62O4/" w:tooltip="4. Федеральный орган исполнительной власти, уполномоченный по контролю и надзору в области налогов и сборов, рассматривает представленные налогоплательщиком в соответствии с пунктами 1-3 настоящей статьи заявление и други..." w:history="1">
         <w:r>
           <w:rPr>
             <w:szCs w:val="28"/>
@@ -18942,7 +18667,7 @@
         </w:rPr>
         <w:t xml:space="preserve">, </w:t>
       </w:r>
-      <w:hyperlink r:id="rId141" w:anchor="/document/99/901714421/XA00M6Q2N3/" w:tooltip="5. По результатам рассмотрения документов, представленных налогоплательщиком в соответствии с пунктами 1-3 настоящей статьи, федеральным органом исполнительной власти, уполномоченным по контролю и надзору в области налогов .." w:history="1">
+      <w:hyperlink r:id="rId142" w:anchor="/document/99/901714421/XA00M6Q2N3/" w:tooltip="5. По результатам рассмотрения документов, представленных налогоплательщиком в соответствии с пунктами 1-3 настоящей статьи, федеральным органом исполнительной власти, уполномоченным по контролю и надзору в области налогов .." w:history="1">
         <w:r>
           <w:rPr>
             <w:szCs w:val="28"/>
@@ -18956,7 +18681,7 @@
         </w:rPr>
         <w:t xml:space="preserve">, </w:t>
       </w:r>
-      <w:hyperlink r:id="rId142" w:anchor="/document/99/901714421/XA00M7S2N8/" w:tooltip="6. Соответствующее решение о заключении (об отказе в заключении, о необходимости доработки проекта соглашения) соглашения о ценообразовании (с указанием места, даты и времени подписания соглашения о ценообразовании в случа..." w:history="1">
+      <w:hyperlink r:id="rId143" w:anchor="/document/99/901714421/XA00M7S2N8/" w:tooltip="6. Соответствующее решение о заключении (об отказе в заключении, о необходимости доработки проекта соглашения) соглашения о ценообразовании (с указанием места, даты и времени подписания соглашения о ценообразовании в случа..." w:history="1">
         <w:r>
           <w:rPr>
             <w:szCs w:val="28"/>
@@ -18970,7 +18695,7 @@
         </w:rPr>
         <w:t xml:space="preserve"> и </w:t>
       </w:r>
-      <w:hyperlink r:id="rId143" w:anchor="/document/99/901714421/XA00MA42MO/" w:tooltip="11. Заявление налогоплательщика о заключении соглашения о ценообразовании, представленное налогоплательщиком в федеральный орган исполнительной власти, уполномоченный по контролю и надзору в области налогов и сборов, может быт..." w:history="1">
+      <w:hyperlink r:id="rId144" w:anchor="/document/99/901714421/XA00MA42MO/" w:tooltip="11. Заявление налогоплательщика о заключении соглашения о ценообразовании, представленное налогоплательщиком в федеральный орган исполнительной власти, уполномоченный по контролю и надзору в области налогов и сборов, может быт..." w:history="1">
         <w:r>
           <w:rPr>
             <w:szCs w:val="28"/>
@@ -18984,7 +18709,7 @@
         </w:rPr>
         <w:t xml:space="preserve"> статьи 105.22 Налогового кодекса РФ и </w:t>
       </w:r>
-      <w:hyperlink r:id="rId144" w:anchor="/document/99/902322462/ZAP287G3GF/" w:tooltip="Вынесение решения" w:history="1">
+      <w:hyperlink r:id="rId145" w:anchor="/document/99/902322462/ZAP287G3GF/" w:tooltip="Вынесение решения" w:history="1">
         <w:r>
           <w:rPr>
             <w:szCs w:val="28"/>
@@ -18998,7 +18723,7 @@
         </w:rPr>
         <w:t xml:space="preserve"> к </w:t>
       </w:r>
-      <w:hyperlink r:id="rId145" w:anchor="/document/99/902322462/" w:history="1">
+      <w:hyperlink r:id="rId146" w:anchor="/document/99/902322462/" w:history="1">
         <w:r>
           <w:rPr>
             <w:szCs w:val="28"/>
@@ -19012,7 +18737,7 @@
         </w:rPr>
         <w:t xml:space="preserve">. Формы решений о заключении (отказе в заключении) соглашения о ценообразовании, а также о необходимости доработки проекта соглашения утверждены </w:t>
       </w:r>
-      <w:hyperlink r:id="rId146" w:anchor="/document/99/902339294/" w:history="1">
+      <w:hyperlink r:id="rId147" w:anchor="/document/99/902339294/" w:history="1">
         <w:r>
           <w:rPr>
             <w:szCs w:val="28"/>
@@ -19040,7 +18765,7 @@
         </w:rPr>
         <w:t xml:space="preserve">Если организация получила решение о необходимости доработки проекта соглашения, она вправе подать повторное заявление о заключении соглашения. Рекомендуемая форма такого заявления приведена в </w:t>
       </w:r>
-      <w:hyperlink r:id="rId147" w:anchor="/document/99/902322462/ZAP20G03EF/" w:tooltip="– приложение 2 к письму Заявление о повторном представлении проекта соглашения о ценообразовании ." w:history="1">
+      <w:hyperlink r:id="rId148" w:anchor="/document/99/902322462/ZAP20G03EF/" w:tooltip="– приложение 2 к письму Заявление о повторном представлении проекта соглашения о ценообразовании ." w:history="1">
         <w:r>
           <w:rPr>
             <w:szCs w:val="28"/>
@@ -19054,7 +18779,7 @@
         </w:rPr>
         <w:t xml:space="preserve"> к </w:t>
       </w:r>
-      <w:hyperlink r:id="rId148" w:anchor="/document/99/902322462/" w:history="1">
+      <w:hyperlink r:id="rId149" w:anchor="/document/99/902322462/" w:history="1">
         <w:r>
           <w:rPr>
             <w:szCs w:val="28"/>
@@ -19122,7 +18847,7 @@
         </w:rPr>
         <w:t xml:space="preserve">Такой порядок предусмотрен пунктами </w:t>
       </w:r>
-      <w:hyperlink r:id="rId149" w:anchor="/document/99/901714421/XA00M8E2NB/" w:tooltip="7. При повторном представлении проекта соглашения о ценообразовании и документов на основании решения, предусмотренного подпунктом 3 пункта 5 настоящей статьи:" w:history="1">
+      <w:hyperlink r:id="rId150" w:anchor="/document/99/901714421/XA00M8E2NB/" w:tooltip="7. При повторном представлении проекта соглашения о ценообразовании и документов на основании решения, предусмотренного подпунктом 3 пункта 5 настоящей статьи:" w:history="1">
         <w:r>
           <w:rPr>
             <w:szCs w:val="28"/>
@@ -19136,7 +18861,7 @@
         </w:rPr>
         <w:t xml:space="preserve">, </w:t>
       </w:r>
-      <w:hyperlink r:id="rId150" w:anchor="/document/99/901714421/XA00RPS2P9/" w:tooltip="9. Решение об отказе в заключении соглашения о ценообразовании может быть обжаловано в суд в соответствии с законодательством Российской Федерации." w:history="1">
+      <w:hyperlink r:id="rId151" w:anchor="/document/99/901714421/XA00RPS2P9/" w:tooltip="9. Решение об отказе в заключении соглашения о ценообразовании может быть обжаловано в суд в соответствии с законодательством Российской Федерации." w:history="1">
         <w:r>
           <w:rPr>
             <w:szCs w:val="28"/>
@@ -19150,7 +18875,7 @@
         </w:rPr>
         <w:t xml:space="preserve"> и </w:t>
       </w:r>
-      <w:hyperlink r:id="rId151" w:anchor="/document/99/901714421/XA00M9I2ML/" w:tooltip="10. Копия соглашения о ценообразовании, заключенного с налогоплательщиком, направляется федеральным органом исполнительной власти, уполномоченным по контролю и надзору в области налогов и сборов, в течение трех дней со дн..." w:history="1">
+      <w:hyperlink r:id="rId152" w:anchor="/document/99/901714421/XA00M9I2ML/" w:tooltip="10. Копия соглашения о ценообразовании, заключенного с налогоплательщиком, направляется федеральным органом исполнительной власти, уполномоченным по контролю и надзору в области налогов и сборов, в течение трех дней со дн..." w:history="1">
         <w:r>
           <w:rPr>
             <w:szCs w:val="28"/>
@@ -19178,7 +18903,7 @@
         </w:rPr>
         <w:t xml:space="preserve">Процесс заключения соглашения о ценообразовании в виде блок-схемы представлен в </w:t>
       </w:r>
-      <w:hyperlink r:id="rId152" w:anchor="/document/99/902322462/ZAP2P3K3NU/" w:tooltip="СХЕМА ПРОЦЕССА ЗАКЛЮЧЕНИЯ СОГЛАШЕНИЯ О ЦЕНООБРАЗОВАНИИ" w:history="1">
+      <w:hyperlink r:id="rId153" w:anchor="/document/99/902322462/ZAP2P3K3NU/" w:tooltip="СХЕМА ПРОЦЕССА ЗАКЛЮЧЕНИЯ СОГЛАШЕНИЯ О ЦЕНООБРАЗОВАНИИ" w:history="1">
         <w:r>
           <w:rPr>
             <w:szCs w:val="28"/>
@@ -19192,7 +18917,7 @@
         </w:rPr>
         <w:t xml:space="preserve"> к </w:t>
       </w:r>
-      <w:hyperlink r:id="rId153" w:anchor="/document/99/902322462/" w:history="1">
+      <w:hyperlink r:id="rId154" w:anchor="/document/99/902322462/" w:history="1">
         <w:r>
           <w:rPr>
             <w:szCs w:val="28"/>
@@ -19240,7 +18965,6 @@
         </w:rPr>
         <w:t xml:space="preserve">Налоговый кодекс Российской Федерации (часть первая) (с </w:t>
       </w:r>
-      <w:proofErr w:type="spellStart"/>
       <w:r>
         <w:rPr>
           <w:lang w:bidi="en-US"/>
@@ -19251,14 +18975,7 @@
         <w:rPr>
           <w:lang w:bidi="en-US"/>
         </w:rPr>
-        <w:t>иями</w:t>
-      </w:r>
-      <w:proofErr w:type="spellEnd"/>
-      <w:r>
-        <w:rPr>
-          <w:lang w:bidi="en-US"/>
-        </w:rPr>
-        <w:t xml:space="preserve"> на 23 ноября 2020 года) (редакция, действующая с 1 января 2021 года)</w:t>
+        <w:t>иями на 23 ноября 2020 года) (редакция, действующая с 1 января 2021 года)</w:t>
       </w:r>
     </w:p>
     <w:p>
@@ -19496,46 +19213,37 @@
         <w:lastRenderedPageBreak/>
         <w:t xml:space="preserve">Рыночная цена определяется с учётом положений, предусмотренных пунктами 4-11 настоящей статьи. При этом учитываются обычные при заключении сделок между </w:t>
       </w:r>
-      <w:proofErr w:type="spellStart"/>
       <w:r>
         <w:rPr>
           <w:highlight w:val="cyan"/>
           <w:lang w:bidi="en-US"/>
         </w:rPr>
-        <w:t>невзаимозависимыми</w:t>
-      </w:r>
-      <w:proofErr w:type="spellEnd"/>
+        <w:t>невзаимозависимыми лицами</w:t>
+      </w:r>
+      <w:r>
+        <w:rPr>
+          <w:lang w:bidi="en-US"/>
+        </w:rPr>
+        <w:t xml:space="preserve"> </w:t>
+      </w:r>
       <w:r>
         <w:rPr>
           <w:highlight w:val="cyan"/>
           <w:lang w:bidi="en-US"/>
         </w:rPr>
-        <w:t xml:space="preserve"> лицами</w:t>
+        <w:t>надбавки к цене или скидки</w:t>
       </w:r>
       <w:r>
         <w:rPr>
           <w:lang w:bidi="en-US"/>
         </w:rPr>
-        <w:t xml:space="preserve"> </w:t>
+        <w:t xml:space="preserve">. В частности, учитываются </w:t>
       </w:r>
       <w:r>
         <w:rPr>
           <w:highlight w:val="cyan"/>
           <w:lang w:bidi="en-US"/>
         </w:rPr>
-        <w:t>надбавки к цене или скидки</w:t>
-      </w:r>
-      <w:r>
-        <w:rPr>
-          <w:lang w:bidi="en-US"/>
-        </w:rPr>
-        <w:t xml:space="preserve">. В частности, учитываются </w:t>
-      </w:r>
-      <w:r>
-        <w:rPr>
-          <w:highlight w:val="cyan"/>
-          <w:lang w:bidi="en-US"/>
-        </w:rPr>
         <w:t>скидки, вызванные</w:t>
       </w:r>
       <w:r>
@@ -19850,16 +19558,8 @@
         <w:rPr>
           <w:lang w:bidi="en-US"/>
         </w:rPr>
-        <w:t>Абзац исключён с 17 августа 1999 года - Федеральный закон от 9 июля 1999 года N 154-</w:t>
-      </w:r>
-      <w:proofErr w:type="gramStart"/>
-      <w:r>
-        <w:rPr>
-          <w:lang w:bidi="en-US"/>
-        </w:rPr>
-        <w:t>ФЗ..</w:t>
-      </w:r>
-      <w:proofErr w:type="gramEnd"/>
+        <w:t>Абзац исключён с 17 августа 1999 года - Федеральный закон от 9 июля 1999 года N 154-ФЗ..</w:t>
+      </w:r>
     </w:p>
     <w:p>
       <w:pPr>
@@ -19970,21 +19670,7 @@
         <w:rPr>
           <w:lang w:bidi="en-US"/>
         </w:rPr>
-        <w:t>10. Пункт исключён с 17 августа 1999 года - Федеральный закон от 9 июля 1999 года N 154-</w:t>
-      </w:r>
-      <w:proofErr w:type="gramStart"/>
-      <w:r>
-        <w:rPr>
-          <w:lang w:bidi="en-US"/>
-        </w:rPr>
-        <w:t>ФЗ..</w:t>
-      </w:r>
-      <w:proofErr w:type="gramEnd"/>
-      <w:r>
-        <w:rPr>
-          <w:lang w:bidi="en-US"/>
-        </w:rPr>
-        <w:t xml:space="preserve"> </w:t>
+        <w:t xml:space="preserve">10. Пункт исключён с 17 августа 1999 года - Федеральный закон от 9 июля 1999 года N 154-ФЗ.. </w:t>
       </w:r>
     </w:p>
     <w:p>
@@ -20196,7 +19882,7 @@
           <w:szCs w:val="28"/>
         </w:rPr>
       </w:pPr>
-      <w:hyperlink r:id="rId154" w:history="1">
+      <w:hyperlink r:id="rId155" w:history="1">
         <w:r>
           <w:rPr>
             <w:sz w:val="28"/>
@@ -20225,7 +19911,7 @@
           <w:szCs w:val="28"/>
         </w:rPr>
       </w:pPr>
-      <w:hyperlink r:id="rId155" w:history="1">
+      <w:hyperlink r:id="rId156" w:history="1">
         <w:r>
           <w:rPr>
             <w:sz w:val="28"/>
@@ -20243,7 +19929,7 @@
           <w:szCs w:val="28"/>
         </w:rPr>
       </w:pPr>
-      <w:hyperlink r:id="rId156" w:history="1">
+      <w:hyperlink r:id="rId157" w:history="1">
         <w:r>
           <w:rPr>
             <w:sz w:val="28"/>
@@ -20261,7 +19947,7 @@
           <w:szCs w:val="28"/>
         </w:rPr>
       </w:pPr>
-      <w:hyperlink r:id="rId157" w:history="1">
+      <w:hyperlink r:id="rId158" w:history="1">
         <w:r>
           <w:rPr>
             <w:sz w:val="28"/>
@@ -20279,7 +19965,7 @@
           <w:szCs w:val="28"/>
         </w:rPr>
       </w:pPr>
-      <w:hyperlink r:id="rId158" w:history="1">
+      <w:hyperlink r:id="rId159" w:history="1">
         <w:r>
           <w:rPr>
             <w:sz w:val="28"/>
@@ -20297,7 +19983,7 @@
           <w:szCs w:val="28"/>
         </w:rPr>
       </w:pPr>
-      <w:hyperlink r:id="rId159" w:history="1">
+      <w:hyperlink r:id="rId160" w:history="1">
         <w:r>
           <w:rPr>
             <w:sz w:val="28"/>
@@ -20315,7 +20001,7 @@
           <w:szCs w:val="28"/>
         </w:rPr>
       </w:pPr>
-      <w:hyperlink r:id="rId160" w:history="1">
+      <w:hyperlink r:id="rId161" w:history="1">
         <w:r>
           <w:rPr>
             <w:sz w:val="28"/>
@@ -20544,23 +20230,7 @@
           <w:sz w:val="28"/>
           <w:szCs w:val="28"/>
         </w:rPr>
-        <w:t xml:space="preserve">2.1. При рассмотрении федеральным органом исполнительной власти, уполномоченным по контролю и надзору в области налогов и сборов, заявления о заключении соглашения о ценообразовании для целей налогообложения в отношении внешнеторговой сделки, хотя бы одна сторона которой является налоговым резидентом иностранного государства, с которым заключен договор (соглашение) об </w:t>
-      </w:r>
-      <w:proofErr w:type="spellStart"/>
-      <w:r>
-        <w:rPr>
-          <w:sz w:val="28"/>
-          <w:szCs w:val="28"/>
-        </w:rPr>
-        <w:t>избежании</w:t>
-      </w:r>
-      <w:proofErr w:type="spellEnd"/>
-      <w:r>
-        <w:rPr>
-          <w:sz w:val="28"/>
-          <w:szCs w:val="28"/>
-        </w:rPr>
-        <w:t xml:space="preserve"> двойного налогообложения, с участием уполномоченного органа исполнительной власти такого иностранного государства применение методов, предусмотренных пунктом 1 настоящей статьи, может осуществляться с учетом особенностей, установ</w:t>
+        <w:t>2.1. При рассмотрении федеральным органом исполнительной власти, уполномоченным по контролю и надзору в области налогов и сборов, заявления о заключении соглашения о ценообразовании для целей налогообложения в отношении внешнеторговой сделки, хотя бы одна сторона которой является налоговым резидентом иностранного государства, с которым заключен договор (соглашение) об избежании двойного налогообложения, с участием уполномоченного органа исполнительной власти такого иностранного государства применение методов, предусмотренных пунктом 1 настоящей статьи, может осуществляться с учетом особенностей, установ</w:t>
       </w:r>
       <w:r>
         <w:rPr>
@@ -21792,7 +21462,6 @@
         </w:rPr>
         <w:t xml:space="preserve">Федеральным законом от 29 июня 2012 г. N 97-ФЗ в пункт 5 статьи 105.8 настоящего Кодекса внесены </w:t>
       </w:r>
-      <w:proofErr w:type="spellStart"/>
       <w:r>
         <w:rPr>
           <w:sz w:val="28"/>
@@ -21805,15 +21474,7 @@
           <w:sz w:val="28"/>
           <w:szCs w:val="28"/>
         </w:rPr>
-        <w:t>ия</w:t>
-      </w:r>
-      <w:proofErr w:type="spellEnd"/>
-      <w:r>
-        <w:rPr>
-          <w:sz w:val="28"/>
-          <w:szCs w:val="28"/>
-        </w:rPr>
-        <w:t>, вступающие в силу с 1 января 2013 г.</w:t>
+        <w:t>ия, вступающие в силу с 1 января 2013 г.</w:t>
       </w:r>
     </w:p>
     <w:p>
@@ -22854,23 +22515,7 @@
           <w:sz w:val="28"/>
           <w:szCs w:val="28"/>
         </w:rPr>
-        <w:t xml:space="preserve">Применение для целей налогообложения минимального или максимального значения интервала рыночных цен в соответствии с настоящим пунктом производится при условии, что это не приводит к уменьшению суммы налога, подлежащего уплате в бюджетную систему Российской Федерации, или увеличению суммы убытка, определяемого в соответствии с главой 25 настоящего Кодекса, если иное не предусмотрено по результатам </w:t>
-      </w:r>
-      <w:proofErr w:type="spellStart"/>
-      <w:r>
-        <w:rPr>
-          <w:sz w:val="28"/>
-          <w:szCs w:val="28"/>
-        </w:rPr>
-        <w:t>взаимосогласительной</w:t>
-      </w:r>
-      <w:proofErr w:type="spellEnd"/>
-      <w:r>
-        <w:rPr>
-          <w:sz w:val="28"/>
-          <w:szCs w:val="28"/>
-        </w:rPr>
-        <w:t xml:space="preserve"> процедуры в соответствии с международным договором Российской Федерации по вопросам налогообложения.</w:t>
+        <w:t>Применение для целей налогообложения минимального или максимального значения интервала рыночных цен в соответствии с настоящим пунктом производится при условии, что это не приводит к уменьшению суммы налога, подлежащего уплате в бюджетную систему Российской Федерации, или увеличению суммы убытка, определяемого в соответствии с главой 25 настоящего Кодекса, если иное не предусмотрено по результатам взаимосогласительной процедуры в соответствии с международным договором Российской Федерации по вопросам налогообложения.</w:t>
       </w:r>
     </w:p>
     <w:p>
@@ -22905,7 +22550,7 @@
         </w:rPr>
         <w:t>См. </w:t>
       </w:r>
-      <w:hyperlink r:id="rId161" w:anchor="block_10510" w:history="1">
+      <w:hyperlink r:id="rId162" w:anchor="block_10510" w:history="1">
         <w:r>
           <w:rPr>
             <w:sz w:val="28"/>
@@ -22936,145 +22581,6 @@
           <w:szCs w:val="28"/>
         </w:rPr>
         <w:t>1. Метод цены последующей реализации является методом определения соответствия цены в анализируемой сделке рыночной цене на основании сопоставления валовой рентабельности, полученной лицом, совершившим анализируемую сделку, при последующей реализации (перепродаже) им товара, приобретенного им в этой анализируемой сделке (группе однородных сделок), с рыночным интервалом валовой рентабельности, определенным в порядке, предусмотренном </w:t>
-      </w:r>
-      <w:hyperlink r:id="rId162" w:anchor="block_10508" w:history="1">
-        <w:r>
-          <w:rPr>
-            <w:sz w:val="28"/>
-            <w:szCs w:val="28"/>
-          </w:rPr>
-          <w:t>статьёй</w:t>
-        </w:r>
-        <w:r>
-          <w:rPr>
-            <w:sz w:val="28"/>
-            <w:szCs w:val="28"/>
-          </w:rPr>
-          <w:t xml:space="preserve"> 105.8</w:t>
-        </w:r>
-      </w:hyperlink>
-      <w:r>
-        <w:rPr>
-          <w:sz w:val="28"/>
-          <w:szCs w:val="28"/>
-        </w:rPr>
-        <w:t> настоящего Кодекса.</w:t>
-      </w:r>
-    </w:p>
-    <w:p>
-      <w:pPr>
-        <w:ind w:firstLine="567"/>
-        <w:rPr>
-          <w:sz w:val="28"/>
-          <w:szCs w:val="28"/>
-        </w:rPr>
-      </w:pPr>
-      <w:r>
-        <w:rPr>
-          <w:sz w:val="28"/>
-          <w:szCs w:val="28"/>
-        </w:rPr>
-        <w:t>2. Использование метода цены последующей реализации является приоритетным по сравнению с другими методами для определения соответствия рыночным ценам цен, по которым товар приобретается в рамках анализируемой сделки и перепрода</w:t>
-      </w:r>
-      <w:r>
-        <w:rPr>
-          <w:sz w:val="28"/>
-          <w:szCs w:val="28"/>
-        </w:rPr>
-        <w:t>ё</w:t>
-      </w:r>
-      <w:r>
-        <w:rPr>
-          <w:sz w:val="28"/>
-          <w:szCs w:val="28"/>
-        </w:rPr>
-        <w:t xml:space="preserve">тся без переработки в рамках сделки, сторонами которой являются лица, не признаваемые взаимозависимыми. </w:t>
-      </w:r>
-      <w:r>
-        <w:rPr>
-          <w:sz w:val="28"/>
-          <w:szCs w:val="28"/>
-        </w:rPr>
-        <w:lastRenderedPageBreak/>
-        <w:t>Указанный метод используется в случае, если лицо, осуществляющее перепродажу, не владеет объектами нематериальных активов, оказывающими существенное влияние на уровень его валовой рентабельности. Метод цены последующей реализации может быть использован также в случаях, когда при перепродаже товара осуществляются следующие операции:</w:t>
-      </w:r>
-    </w:p>
-    <w:p>
-      <w:pPr>
-        <w:ind w:firstLine="567"/>
-        <w:rPr>
-          <w:sz w:val="28"/>
-          <w:szCs w:val="28"/>
-        </w:rPr>
-      </w:pPr>
-      <w:r>
-        <w:rPr>
-          <w:sz w:val="28"/>
-          <w:szCs w:val="28"/>
-        </w:rPr>
-        <w:t>1) подготовка товара к перепродаже и транспортировке (деление товаров на партии, формирование отправок, сортировка, переупаковка);</w:t>
-      </w:r>
-    </w:p>
-    <w:p>
-      <w:pPr>
-        <w:ind w:firstLine="567"/>
-        <w:rPr>
-          <w:sz w:val="28"/>
-          <w:szCs w:val="28"/>
-        </w:rPr>
-      </w:pPr>
-      <w:r>
-        <w:rPr>
-          <w:sz w:val="28"/>
-          <w:szCs w:val="28"/>
-        </w:rPr>
-        <w:t>2) смешивание товаров, если характеристики конечной продукции (полуфабрикатов) существенно не отличаются от характеристик смешиваемых товаров.</w:t>
-      </w:r>
-    </w:p>
-    <w:p>
-      <w:pPr>
-        <w:ind w:firstLine="567"/>
-        <w:rPr>
-          <w:sz w:val="28"/>
-          <w:szCs w:val="28"/>
-        </w:rPr>
-      </w:pPr>
-      <w:r>
-        <w:rPr>
-          <w:sz w:val="28"/>
-          <w:szCs w:val="28"/>
-        </w:rPr>
-        <w:t>3. В случае, если последующая реализация товара в сделках, совершенных в сопоставимых коммерческих и (или) финансовых условиях между лицом, осуществляющим перепродажу, и лицами (лицом), не являющимися (не являющимся) его взаимозависимыми лицами, осуществляется по разным ценам, при определении интервала рентабельности в качестве цены последующей реализации товара используется средневзвешенная цена этого товара по всем таким сделкам.</w:t>
-      </w:r>
-    </w:p>
-    <w:p>
-      <w:pPr>
-        <w:ind w:firstLine="567"/>
-        <w:rPr>
-          <w:sz w:val="28"/>
-          <w:szCs w:val="28"/>
-        </w:rPr>
-      </w:pPr>
-      <w:r>
-        <w:rPr>
-          <w:sz w:val="28"/>
-          <w:szCs w:val="28"/>
-        </w:rPr>
-        <w:t xml:space="preserve">4. В случае, если валовая рентабельность лица, осуществляющего перепродажу, находится в пределах интервала рентабельности, </w:t>
-      </w:r>
-      <w:r>
-        <w:rPr>
-          <w:sz w:val="28"/>
-          <w:szCs w:val="28"/>
-        </w:rPr>
-        <w:t>определённого</w:t>
-      </w:r>
-      <w:r>
-        <w:rPr>
-          <w:sz w:val="28"/>
-          <w:szCs w:val="28"/>
-        </w:rPr>
-        <w:t xml:space="preserve"> в порядке, предусмотренном </w:t>
       </w:r>
       <w:hyperlink r:id="rId163" w:anchor="block_10508" w:history="1">
         <w:r>
@@ -23097,7 +22603,7 @@
           <w:sz w:val="28"/>
           <w:szCs w:val="28"/>
         </w:rPr>
-        <w:t> настоящего Кодекса, для целей налогообложения признается, что цена, по которой товар приобретен в контролируемой сделке, соответствует рыночной цене.</w:t>
+        <w:t> настоящего Кодекса.</w:t>
       </w:r>
     </w:p>
     <w:p>
@@ -23113,7 +22619,93 @@
           <w:sz w:val="28"/>
           <w:szCs w:val="28"/>
         </w:rPr>
-        <w:t xml:space="preserve">5. В случае, если валовая рентабельность лица, осуществляющего перепродажу, меньше минимального значения интервала рентабельности, </w:t>
+        <w:t>2. Использование метода цены последующей реализации является приоритетным по сравнению с другими методами для определения соответствия рыночным ценам цен, по которым товар приобретается в рамках анализируемой сделки и перепрода</w:t>
+      </w:r>
+      <w:r>
+        <w:rPr>
+          <w:sz w:val="28"/>
+          <w:szCs w:val="28"/>
+        </w:rPr>
+        <w:t>ё</w:t>
+      </w:r>
+      <w:r>
+        <w:rPr>
+          <w:sz w:val="28"/>
+          <w:szCs w:val="28"/>
+        </w:rPr>
+        <w:t xml:space="preserve">тся без переработки в рамках сделки, сторонами которой являются лица, не признаваемые взаимозависимыми. </w:t>
+      </w:r>
+      <w:r>
+        <w:rPr>
+          <w:sz w:val="28"/>
+          <w:szCs w:val="28"/>
+        </w:rPr>
+        <w:lastRenderedPageBreak/>
+        <w:t>Указанный метод используется в случае, если лицо, осуществляющее перепродажу, не владеет объектами нематериальных активов, оказывающими существенное влияние на уровень его валовой рентабельности. Метод цены последующей реализации может быть использован также в случаях, когда при перепродаже товара осуществляются следующие операции:</w:t>
+      </w:r>
+    </w:p>
+    <w:p>
+      <w:pPr>
+        <w:ind w:firstLine="567"/>
+        <w:rPr>
+          <w:sz w:val="28"/>
+          <w:szCs w:val="28"/>
+        </w:rPr>
+      </w:pPr>
+      <w:r>
+        <w:rPr>
+          <w:sz w:val="28"/>
+          <w:szCs w:val="28"/>
+        </w:rPr>
+        <w:t>1) подготовка товара к перепродаже и транспортировке (деление товаров на партии, формирование отправок, сортировка, переупаковка);</w:t>
+      </w:r>
+    </w:p>
+    <w:p>
+      <w:pPr>
+        <w:ind w:firstLine="567"/>
+        <w:rPr>
+          <w:sz w:val="28"/>
+          <w:szCs w:val="28"/>
+        </w:rPr>
+      </w:pPr>
+      <w:r>
+        <w:rPr>
+          <w:sz w:val="28"/>
+          <w:szCs w:val="28"/>
+        </w:rPr>
+        <w:t>2) смешивание товаров, если характеристики конечной продукции (полуфабрикатов) существенно не отличаются от характеристик смешиваемых товаров.</w:t>
+      </w:r>
+    </w:p>
+    <w:p>
+      <w:pPr>
+        <w:ind w:firstLine="567"/>
+        <w:rPr>
+          <w:sz w:val="28"/>
+          <w:szCs w:val="28"/>
+        </w:rPr>
+      </w:pPr>
+      <w:r>
+        <w:rPr>
+          <w:sz w:val="28"/>
+          <w:szCs w:val="28"/>
+        </w:rPr>
+        <w:t>3. В случае, если последующая реализация товара в сделках, совершенных в сопоставимых коммерческих и (или) финансовых условиях между лицом, осуществляющим перепродажу, и лицами (лицом), не являющимися (не являющимся) его взаимозависимыми лицами, осуществляется по разным ценам, при определении интервала рентабельности в качестве цены последующей реализации товара используется средневзвешенная цена этого товара по всем таким сделкам.</w:t>
+      </w:r>
+    </w:p>
+    <w:p>
+      <w:pPr>
+        <w:ind w:firstLine="567"/>
+        <w:rPr>
+          <w:sz w:val="28"/>
+          <w:szCs w:val="28"/>
+        </w:rPr>
+      </w:pPr>
+      <w:r>
+        <w:rPr>
+          <w:sz w:val="28"/>
+          <w:szCs w:val="28"/>
+        </w:rPr>
+        <w:t xml:space="preserve">4. В случае, если валовая рентабельность лица, осуществляющего перепродажу, находится в пределах интервала рентабельности, </w:t>
       </w:r>
       <w:r>
         <w:rPr>
@@ -23150,21 +22742,7 @@
           <w:sz w:val="28"/>
           <w:szCs w:val="28"/>
         </w:rPr>
-        <w:t xml:space="preserve"> настоящего Кодекса, для целей налогообложения принимается цена, </w:t>
-      </w:r>
-      <w:r>
-        <w:rPr>
-          <w:sz w:val="28"/>
-          <w:szCs w:val="28"/>
-        </w:rPr>
-        <w:t>применённая</w:t>
-      </w:r>
-      <w:r>
-        <w:rPr>
-          <w:sz w:val="28"/>
-          <w:szCs w:val="28"/>
-        </w:rPr>
-        <w:t xml:space="preserve"> в контролируемой сделке, определяемая исходя из фактической цены последующей реализации товара и валовой рентабельности, которая соответствует минимальному значению интервала рентабельности.</w:t>
+        <w:t> настоящего Кодекса, для целей налогообложения признается, что цена, по которой товар приобретен в контролируемой сделке, соответствует рыночной цене.</w:t>
       </w:r>
     </w:p>
     <w:p>
@@ -23180,7 +22758,7 @@
           <w:sz w:val="28"/>
           <w:szCs w:val="28"/>
         </w:rPr>
-        <w:t xml:space="preserve">Если валовая рентабельность лица, осуществляющего перепродажу, превышает максимальное значение интервала рентабельности, </w:t>
+        <w:t xml:space="preserve">5. В случае, если валовая рентабельность лица, осуществляющего перепродажу, меньше минимального значения интервала рентабельности, </w:t>
       </w:r>
       <w:r>
         <w:rPr>
@@ -23231,7 +22809,7 @@
           <w:sz w:val="28"/>
           <w:szCs w:val="28"/>
         </w:rPr>
-        <w:t xml:space="preserve"> в контролируемой сделке, определяемая исходя из фактической цены последующей реализации товара и валовой рентабельности, которая соответствует максимальному значению интервала рентабельности.</w:t>
+        <w:t xml:space="preserve"> в контролируемой сделке, определяемая исходя из фактической цены последующей реализации товара и валовой рентабельности, которая соответствует минимальному значению интервала рентабельности.</w:t>
       </w:r>
     </w:p>
     <w:p>
@@ -23247,399 +22825,7 @@
           <w:sz w:val="28"/>
           <w:szCs w:val="28"/>
         </w:rPr>
-        <w:t>6. В целях применения метода цены последующей реализации допускается использование данных информационно-ценовых агентств о ценах (интервалах цен) на идентичные (однородные) товары (работы, услуги) и определение интервала рыночной цены на идентичные (однородные) товары (работы, услуги) в целях применения указанного метода в порядке, предусмотренном </w:t>
-      </w:r>
-      <w:hyperlink r:id="rId166" w:anchor="block_105096" w:history="1">
-        <w:r>
-          <w:rPr>
-            <w:sz w:val="28"/>
-            <w:szCs w:val="28"/>
-          </w:rPr>
-          <w:t>пунктом 6 статьи 105.9</w:t>
-        </w:r>
-      </w:hyperlink>
-      <w:r>
-        <w:rPr>
-          <w:sz w:val="28"/>
-          <w:szCs w:val="28"/>
-        </w:rPr>
-        <w:t> настоящего Кодекса.</w:t>
-      </w:r>
-    </w:p>
-    <w:p>
-      <w:pPr>
-        <w:ind w:firstLine="567"/>
-        <w:rPr>
-          <w:sz w:val="28"/>
-          <w:szCs w:val="28"/>
-        </w:rPr>
-      </w:pPr>
-      <w:r>
-        <w:rPr>
-          <w:sz w:val="28"/>
-          <w:szCs w:val="28"/>
-        </w:rPr>
-        <w:lastRenderedPageBreak/>
-        <w:t xml:space="preserve">Пункт 7 </w:t>
-      </w:r>
-      <w:r>
-        <w:rPr>
-          <w:sz w:val="28"/>
-          <w:szCs w:val="28"/>
-        </w:rPr>
-        <w:t>изменён</w:t>
-      </w:r>
-      <w:r>
-        <w:rPr>
-          <w:sz w:val="28"/>
-          <w:szCs w:val="28"/>
-        </w:rPr>
-        <w:t xml:space="preserve"> с 1 января 2020 г. - </w:t>
-      </w:r>
-      <w:hyperlink r:id="rId167" w:anchor="block_140" w:history="1">
-        <w:r>
-          <w:rPr>
-            <w:sz w:val="28"/>
-            <w:szCs w:val="28"/>
-          </w:rPr>
-          <w:t>Федеральный закон</w:t>
-        </w:r>
-      </w:hyperlink>
-      <w:r>
-        <w:rPr>
-          <w:sz w:val="28"/>
-          <w:szCs w:val="28"/>
-        </w:rPr>
-        <w:t> от 29 сентября 2019 г. N 325-ФЗ</w:t>
-      </w:r>
-    </w:p>
-    <w:p>
-      <w:pPr>
-        <w:ind w:firstLine="567"/>
-        <w:rPr>
-          <w:sz w:val="28"/>
-          <w:szCs w:val="28"/>
-        </w:rPr>
-      </w:pPr>
-      <w:hyperlink r:id="rId168" w:anchor="block_105107" w:history="1">
-        <w:r>
-          <w:rPr>
-            <w:sz w:val="28"/>
-            <w:szCs w:val="28"/>
-          </w:rPr>
-          <w:t>См. предыдущую редакцию</w:t>
-        </w:r>
-      </w:hyperlink>
-    </w:p>
-    <w:p>
-      <w:pPr>
-        <w:ind w:firstLine="567"/>
-        <w:rPr>
-          <w:sz w:val="28"/>
-          <w:szCs w:val="28"/>
-        </w:rPr>
-      </w:pPr>
-      <w:r>
-        <w:rPr>
-          <w:sz w:val="28"/>
-          <w:szCs w:val="28"/>
-        </w:rPr>
-        <w:t>Положения пункта 7 статьи 105.10 настоящего Кодекса (в редакции </w:t>
-      </w:r>
-      <w:hyperlink r:id="rId169" w:anchor="block_116" w:history="1">
-        <w:r>
-          <w:rPr>
-            <w:sz w:val="28"/>
-            <w:szCs w:val="28"/>
-          </w:rPr>
-          <w:t>Федерального закона</w:t>
-        </w:r>
-      </w:hyperlink>
-      <w:r>
-        <w:rPr>
-          <w:sz w:val="28"/>
-          <w:szCs w:val="28"/>
-        </w:rPr>
-        <w:t> от 8 июня 2015 г. N 150-ФЗ) </w:t>
-      </w:r>
-      <w:hyperlink r:id="rId170" w:anchor="block_56" w:history="1">
-        <w:r>
-          <w:rPr>
-            <w:sz w:val="28"/>
-            <w:szCs w:val="28"/>
-          </w:rPr>
-          <w:t>применяются</w:t>
-        </w:r>
-      </w:hyperlink>
-      <w:r>
-        <w:rPr>
-          <w:sz w:val="28"/>
-          <w:szCs w:val="28"/>
-        </w:rPr>
-        <w:t> в отношении сделок, доходы и (или) расходы по которым признаются в соответствии с </w:t>
-      </w:r>
-      <w:hyperlink r:id="rId171" w:anchor="block_20025" w:history="1">
-        <w:r>
-          <w:rPr>
-            <w:sz w:val="28"/>
-            <w:szCs w:val="28"/>
-          </w:rPr>
-          <w:t>главой 25</w:t>
-        </w:r>
-      </w:hyperlink>
-      <w:r>
-        <w:rPr>
-          <w:sz w:val="28"/>
-          <w:szCs w:val="28"/>
-        </w:rPr>
-        <w:t> части второй настоящего Кодекса с 1 января 2015 г., вне зависимости от даты заключения соответствующего договора</w:t>
-      </w:r>
-    </w:p>
-    <w:p>
-      <w:pPr>
-        <w:ind w:firstLine="567"/>
-        <w:rPr>
-          <w:sz w:val="28"/>
-          <w:szCs w:val="28"/>
-        </w:rPr>
-      </w:pPr>
-      <w:r>
-        <w:rPr>
-          <w:sz w:val="28"/>
-          <w:szCs w:val="28"/>
-        </w:rPr>
-        <w:t>7. Применение для целей налогообложения минимального или максимального значения интервала рентабельности в соответствии с </w:t>
-      </w:r>
-      <w:hyperlink r:id="rId172" w:anchor="block_105105" w:history="1">
-        <w:r>
-          <w:rPr>
-            <w:sz w:val="28"/>
-            <w:szCs w:val="28"/>
-          </w:rPr>
-          <w:t>пунктом 5</w:t>
-        </w:r>
-      </w:hyperlink>
-      <w:r>
-        <w:rPr>
-          <w:sz w:val="28"/>
-          <w:szCs w:val="28"/>
-        </w:rPr>
-        <w:t> настоящей статьи производится при условии, что это не приводит к уменьшению суммы налога, подлежащего уплате в бюджетную систему Российской Федерации, или увеличению суммы убытка, определяемого в соответствии с </w:t>
-      </w:r>
-      <w:hyperlink r:id="rId173" w:anchor="block_20025" w:history="1">
-        <w:r>
-          <w:rPr>
-            <w:sz w:val="28"/>
-            <w:szCs w:val="28"/>
-          </w:rPr>
-          <w:t>главой 25</w:t>
-        </w:r>
-      </w:hyperlink>
-      <w:r>
-        <w:rPr>
-          <w:sz w:val="28"/>
-          <w:szCs w:val="28"/>
-        </w:rPr>
-        <w:t xml:space="preserve"> настоящего Кодекса, если иное не предусмотрено по результатам </w:t>
-      </w:r>
-      <w:proofErr w:type="spellStart"/>
-      <w:r>
-        <w:rPr>
-          <w:sz w:val="28"/>
-          <w:szCs w:val="28"/>
-        </w:rPr>
-        <w:t>взаимосогласительной</w:t>
-      </w:r>
-      <w:proofErr w:type="spellEnd"/>
-      <w:r>
-        <w:rPr>
-          <w:sz w:val="28"/>
-          <w:szCs w:val="28"/>
-        </w:rPr>
-        <w:t xml:space="preserve"> процедуры в соответствии с международным договором Российской Федерации по вопросам налогообложения.</w:t>
-      </w:r>
-    </w:p>
-    <w:p>
-      <w:pPr>
-        <w:ind w:firstLine="567"/>
-        <w:rPr>
-          <w:sz w:val="28"/>
-          <w:szCs w:val="28"/>
-        </w:rPr>
-      </w:pPr>
-      <w:r>
-        <w:rPr>
-          <w:sz w:val="28"/>
-          <w:szCs w:val="28"/>
-          <w:highlight w:val="green"/>
-        </w:rPr>
-        <w:t>Статья 105.11. Затратный метод</w:t>
-      </w:r>
-    </w:p>
-    <w:p>
-      <w:pPr>
-        <w:ind w:firstLine="567"/>
-        <w:rPr>
-          <w:sz w:val="28"/>
-          <w:szCs w:val="28"/>
-        </w:rPr>
-      </w:pPr>
-      <w:r>
-        <w:rPr>
-          <w:sz w:val="28"/>
-          <w:szCs w:val="28"/>
-        </w:rPr>
-        <w:t>См. правовые акты, схемы и комментарии к статье 105.11 НК РФ</w:t>
-      </w:r>
-    </w:p>
-    <w:p>
-      <w:pPr>
-        <w:ind w:firstLine="567"/>
-        <w:rPr>
-          <w:sz w:val="28"/>
-          <w:szCs w:val="28"/>
-        </w:rPr>
-      </w:pPr>
-      <w:r>
-        <w:rPr>
-          <w:sz w:val="28"/>
-          <w:szCs w:val="28"/>
-        </w:rPr>
-        <w:t xml:space="preserve">1. Затратный метод является методом определения соответствия цены в анализируемой сделке рыночной цене на основании сопоставления валовой рентабельности затрат лица, являющегося стороной анализируемой сделки (группы анализируемых однородных сделок), с рыночным интервалом валовой рентабельности затрат в сопоставимых сделках, определенным в порядке, предусмотренном </w:t>
-      </w:r>
-      <w:r>
-        <w:rPr>
-          <w:sz w:val="28"/>
-          <w:szCs w:val="28"/>
-        </w:rPr>
-        <w:t>статьёй</w:t>
-      </w:r>
-      <w:r>
-        <w:rPr>
-          <w:sz w:val="28"/>
-          <w:szCs w:val="28"/>
-        </w:rPr>
-        <w:t xml:space="preserve"> 105.8 настоящего Кодекса.</w:t>
-      </w:r>
-    </w:p>
-    <w:p>
-      <w:pPr>
-        <w:ind w:firstLine="567"/>
-        <w:rPr>
-          <w:sz w:val="28"/>
-          <w:szCs w:val="28"/>
-        </w:rPr>
-      </w:pPr>
-      <w:r>
-        <w:rPr>
-          <w:sz w:val="28"/>
-          <w:szCs w:val="28"/>
-        </w:rPr>
-        <w:t>2. Затратный метод может применяться, в частности, в следующих случаях:</w:t>
-      </w:r>
-    </w:p>
-    <w:p>
-      <w:pPr>
-        <w:ind w:firstLine="567"/>
-        <w:rPr>
-          <w:sz w:val="28"/>
-          <w:szCs w:val="28"/>
-        </w:rPr>
-      </w:pPr>
-      <w:r>
-        <w:rPr>
-          <w:sz w:val="28"/>
-          <w:szCs w:val="28"/>
-        </w:rPr>
-        <w:t>1) при выполнении работ (оказании услуг) лицами, являющимися взаимозависимыми с продавцом (за исключением случаев, когда при выполнении работ (оказании услуг) используются нематериальные активы, оказывающие существенное влияние на уровень рентабельности затрат продавца);</w:t>
-      </w:r>
-    </w:p>
-    <w:p>
-      <w:pPr>
-        <w:ind w:firstLine="567"/>
-        <w:rPr>
-          <w:sz w:val="28"/>
-          <w:szCs w:val="28"/>
-        </w:rPr>
-      </w:pPr>
-      <w:r>
-        <w:rPr>
-          <w:sz w:val="28"/>
-          <w:szCs w:val="28"/>
-        </w:rPr>
-        <w:t>2) при оказании услуг по управлению денежными средствами, включая осуществление торговых операций на рынке ценных бумаг и (или) валютном рынке;</w:t>
-      </w:r>
-    </w:p>
-    <w:p>
-      <w:pPr>
-        <w:ind w:firstLine="567"/>
-        <w:rPr>
-          <w:sz w:val="28"/>
-          <w:szCs w:val="28"/>
-        </w:rPr>
-      </w:pPr>
-      <w:r>
-        <w:rPr>
-          <w:sz w:val="28"/>
-          <w:szCs w:val="28"/>
-        </w:rPr>
-        <w:t>3) при оказании услуг по исполнению функций единоличного исполнительного органа организации;</w:t>
-      </w:r>
-    </w:p>
-    <w:p>
-      <w:pPr>
-        <w:ind w:firstLine="567"/>
-        <w:rPr>
-          <w:sz w:val="28"/>
-          <w:szCs w:val="28"/>
-        </w:rPr>
-      </w:pPr>
-      <w:r>
-        <w:rPr>
-          <w:sz w:val="28"/>
-          <w:szCs w:val="28"/>
-        </w:rPr>
-        <w:t>4) при продаже сырья или полуфабрикатов лицам, являющимся взаимозависимыми с продавцом;</w:t>
-      </w:r>
-    </w:p>
-    <w:p>
-      <w:pPr>
-        <w:ind w:firstLine="567"/>
-        <w:rPr>
-          <w:sz w:val="28"/>
-          <w:szCs w:val="28"/>
-        </w:rPr>
-      </w:pPr>
-      <w:r>
-        <w:rPr>
-          <w:sz w:val="28"/>
-          <w:szCs w:val="28"/>
-        </w:rPr>
-        <w:t>5) при реализации товаров (работ, услуг) по долгосрочным договорам между взаимозависимыми лицами.</w:t>
-      </w:r>
-    </w:p>
-    <w:p>
-      <w:pPr>
-        <w:ind w:firstLine="567"/>
-        <w:rPr>
-          <w:sz w:val="28"/>
-          <w:szCs w:val="28"/>
-        </w:rPr>
-      </w:pPr>
-      <w:r>
-        <w:rPr>
-          <w:sz w:val="28"/>
-          <w:szCs w:val="28"/>
-        </w:rPr>
-        <w:t>3. В случае, если валовая рентабельность затрат продавца, являющегося стороной анализируемой сделки, по указанной сделке находится в пре</w:t>
-      </w:r>
-      <w:r>
-        <w:rPr>
-          <w:sz w:val="28"/>
-          <w:szCs w:val="28"/>
-        </w:rPr>
-        <w:lastRenderedPageBreak/>
-        <w:t xml:space="preserve">делах интервала рентабельности, </w:t>
+        <w:t xml:space="preserve">Если валовая рентабельность лица, осуществляющего перепродажу, превышает максимальное значение интервала рентабельности, </w:t>
       </w:r>
       <w:r>
         <w:rPr>
@@ -23653,359 +22839,9 @@
           <w:sz w:val="28"/>
           <w:szCs w:val="28"/>
         </w:rPr>
-        <w:t xml:space="preserve"> в порядке, предусмотренном </w:t>
-      </w:r>
-      <w:r>
-        <w:rPr>
-          <w:sz w:val="28"/>
-          <w:szCs w:val="28"/>
-        </w:rPr>
-        <w:t>статьёй</w:t>
-      </w:r>
-      <w:r>
-        <w:rPr>
-          <w:sz w:val="28"/>
-          <w:szCs w:val="28"/>
-        </w:rPr>
-        <w:t xml:space="preserve"> 105.8 настоящего Кодекса, для целей налогообложения признается, что цена, </w:t>
-      </w:r>
-      <w:r>
-        <w:rPr>
-          <w:sz w:val="28"/>
-          <w:szCs w:val="28"/>
-        </w:rPr>
-        <w:t>применённая</w:t>
-      </w:r>
-      <w:r>
-        <w:rPr>
-          <w:sz w:val="28"/>
-          <w:szCs w:val="28"/>
-        </w:rPr>
-        <w:t xml:space="preserve"> в анализируемой сделке, соответствует рыночным ценам.</w:t>
-      </w:r>
-    </w:p>
-    <w:p>
-      <w:pPr>
-        <w:ind w:firstLine="567"/>
-        <w:rPr>
-          <w:sz w:val="28"/>
-          <w:szCs w:val="28"/>
-        </w:rPr>
-      </w:pPr>
-      <w:r>
-        <w:rPr>
-          <w:sz w:val="28"/>
-          <w:szCs w:val="28"/>
-        </w:rPr>
-        <w:t xml:space="preserve">4. В случае, если валовая рентабельность затрат продавца меньше минимального значения интервала рентабельности, </w:t>
-      </w:r>
-      <w:r>
-        <w:rPr>
-          <w:sz w:val="28"/>
-          <w:szCs w:val="28"/>
-        </w:rPr>
-        <w:t>определённого</w:t>
-      </w:r>
-      <w:r>
-        <w:rPr>
-          <w:sz w:val="28"/>
-          <w:szCs w:val="28"/>
-        </w:rPr>
-        <w:t xml:space="preserve"> в порядке, предусмотренном </w:t>
-      </w:r>
-      <w:r>
-        <w:rPr>
-          <w:sz w:val="28"/>
-          <w:szCs w:val="28"/>
-        </w:rPr>
-        <w:t>статьёй</w:t>
-      </w:r>
-      <w:r>
-        <w:rPr>
-          <w:sz w:val="28"/>
-          <w:szCs w:val="28"/>
-        </w:rPr>
-        <w:t xml:space="preserve"> 105.8 настоящего Кодекса, для целей налогообложения принимается цена, </w:t>
-      </w:r>
-      <w:r>
-        <w:rPr>
-          <w:sz w:val="28"/>
-          <w:szCs w:val="28"/>
-        </w:rPr>
-        <w:t>применённая</w:t>
-      </w:r>
-      <w:r>
-        <w:rPr>
-          <w:sz w:val="28"/>
-          <w:szCs w:val="28"/>
-        </w:rPr>
-        <w:t xml:space="preserve"> в анализируемой сделке, определяемая исходя из фактической себестоимости реализованных товаров (работ, услуг) и валовой рентабельности затрат, которая соответствует минимальному значению интервала рентабельности.</w:t>
-      </w:r>
-    </w:p>
-    <w:p>
-      <w:pPr>
-        <w:ind w:firstLine="567"/>
-        <w:rPr>
-          <w:sz w:val="28"/>
-          <w:szCs w:val="28"/>
-        </w:rPr>
-      </w:pPr>
-      <w:r>
-        <w:rPr>
-          <w:sz w:val="28"/>
-          <w:szCs w:val="28"/>
-        </w:rPr>
-        <w:t xml:space="preserve">Если валовая рентабельность затрат продавца превышает максимальное значение интервала рентабельности, </w:t>
-      </w:r>
-      <w:r>
-        <w:rPr>
-          <w:sz w:val="28"/>
-          <w:szCs w:val="28"/>
-        </w:rPr>
-        <w:t>определённого</w:t>
-      </w:r>
-      <w:r>
-        <w:rPr>
-          <w:sz w:val="28"/>
-          <w:szCs w:val="28"/>
-        </w:rPr>
-        <w:t xml:space="preserve"> в порядке, предусмотренном </w:t>
-      </w:r>
-      <w:r>
-        <w:rPr>
-          <w:sz w:val="28"/>
-          <w:szCs w:val="28"/>
-        </w:rPr>
-        <w:t>статьёй</w:t>
-      </w:r>
-      <w:r>
-        <w:rPr>
-          <w:sz w:val="28"/>
-          <w:szCs w:val="28"/>
-        </w:rPr>
-        <w:t xml:space="preserve"> 105.8 настоящего Кодекса, для целей налогообложения принимается цена, </w:t>
-      </w:r>
-      <w:r>
-        <w:rPr>
-          <w:sz w:val="28"/>
-          <w:szCs w:val="28"/>
-        </w:rPr>
-        <w:t>применённая</w:t>
-      </w:r>
-      <w:r>
-        <w:rPr>
-          <w:sz w:val="28"/>
-          <w:szCs w:val="28"/>
-        </w:rPr>
-        <w:t xml:space="preserve"> в анализируемой сделке, определяемая исходя из фактической себестоимости реализованных товаров (работ, услуг) и валовой рентабельности затрат, которая соответствует максимальному значению интервала рентабельности.</w:t>
-      </w:r>
-    </w:p>
-    <w:p>
-      <w:pPr>
-        <w:ind w:firstLine="567"/>
-        <w:rPr>
-          <w:sz w:val="28"/>
-          <w:szCs w:val="28"/>
-        </w:rPr>
-      </w:pPr>
-      <w:r>
-        <w:rPr>
-          <w:sz w:val="28"/>
-          <w:szCs w:val="28"/>
-        </w:rPr>
-        <w:t>5. В целях применения затратного метода допускается использование данных информационно-ценовых агентств о ценах (интервалах цен) на идентичные (однородные) товары (работы, услуги) и определение интервала рыночной цены на идентичные (однородные) товары (работы, услуги) в целях применения указанного метода в порядке, предусмотренном пунктом 6 статьи 105.9 настоящего Кодекса.</w:t>
-      </w:r>
-    </w:p>
-    <w:p>
-      <w:pPr>
-        <w:ind w:firstLine="567"/>
-        <w:rPr>
-          <w:sz w:val="28"/>
-          <w:szCs w:val="28"/>
-        </w:rPr>
-      </w:pPr>
-      <w:r>
-        <w:rPr>
-          <w:sz w:val="28"/>
-          <w:szCs w:val="28"/>
-        </w:rPr>
-        <w:t xml:space="preserve">Пункт 6 </w:t>
-      </w:r>
-      <w:r>
-        <w:rPr>
-          <w:sz w:val="28"/>
-          <w:szCs w:val="28"/>
-        </w:rPr>
-        <w:t>изменён</w:t>
-      </w:r>
-      <w:r>
-        <w:rPr>
-          <w:sz w:val="28"/>
-          <w:szCs w:val="28"/>
-        </w:rPr>
-        <w:t xml:space="preserve"> с 1 января 2020 г. - Федеральный закон от 29 сентября 2019 г. N 325-ФЗ</w:t>
-      </w:r>
-    </w:p>
-    <w:p>
-      <w:pPr>
-        <w:ind w:firstLine="567"/>
-        <w:rPr>
-          <w:sz w:val="28"/>
-          <w:szCs w:val="28"/>
-        </w:rPr>
-      </w:pPr>
-      <w:r>
-        <w:rPr>
-          <w:sz w:val="28"/>
-          <w:szCs w:val="28"/>
-        </w:rPr>
-        <w:t>См. предыдущую редакцию</w:t>
-      </w:r>
-    </w:p>
-    <w:p>
-      <w:pPr>
-        <w:ind w:firstLine="567"/>
-        <w:rPr>
-          <w:sz w:val="28"/>
-          <w:szCs w:val="28"/>
-        </w:rPr>
-      </w:pPr>
-      <w:r>
-        <w:rPr>
-          <w:sz w:val="28"/>
-          <w:szCs w:val="28"/>
-        </w:rPr>
-        <w:t>Положения пункта 6 статьи 105.11 настоящего Кодекса (в редакции Федерального закона от 8 июня 2015 г. N 150-ФЗ) применяются в отношении сделок, доходы и (или) расходы по которым признаются в соответствии с главой 25 части второй настоящего Кодекса с 1 января 2015 г., вне зависимости от даты заключения соответствующего договора</w:t>
-      </w:r>
-    </w:p>
-    <w:p>
-      <w:pPr>
-        <w:ind w:firstLine="567"/>
-        <w:rPr>
-          <w:sz w:val="28"/>
-          <w:szCs w:val="28"/>
-        </w:rPr>
-      </w:pPr>
-      <w:r>
-        <w:rPr>
-          <w:sz w:val="28"/>
-          <w:szCs w:val="28"/>
-        </w:rPr>
-        <w:t xml:space="preserve">6. Применение для целей налогообложения минимального или максимального значения интервала рентабельности в соответствии с пунктом 4 настоящей статьи производится при условии, что это не приводит к уменьшению суммы налога, подлежащего уплате в бюджетную систему Российской Федерации, или увеличению суммы убытка, определяемого в соответствии с главой 25 настоящего Кодекса, если иное не предусмотрено по результатам </w:t>
-      </w:r>
-      <w:proofErr w:type="spellStart"/>
-      <w:r>
-        <w:rPr>
-          <w:sz w:val="28"/>
-          <w:szCs w:val="28"/>
-        </w:rPr>
-        <w:t>взаимосогласительной</w:t>
-      </w:r>
-      <w:proofErr w:type="spellEnd"/>
-      <w:r>
-        <w:rPr>
-          <w:sz w:val="28"/>
-          <w:szCs w:val="28"/>
-        </w:rPr>
-        <w:t xml:space="preserve"> процедуры в соответствии с международным договором Российской Федерации по вопросам налогообложения.</w:t>
-      </w:r>
-    </w:p>
-    <w:p>
-      <w:pPr>
-        <w:ind w:firstLine="567"/>
-        <w:rPr>
-          <w:sz w:val="28"/>
-          <w:szCs w:val="28"/>
-        </w:rPr>
-      </w:pPr>
-      <w:r>
-        <w:rPr>
-          <w:sz w:val="28"/>
-          <w:szCs w:val="28"/>
-          <w:highlight w:val="green"/>
-        </w:rPr>
-        <w:t>Статья 105.12. Метод сопоставимой рентабельности</w:t>
-      </w:r>
-    </w:p>
-    <w:p>
-      <w:pPr>
-        <w:ind w:firstLine="567"/>
-        <w:rPr>
-          <w:sz w:val="28"/>
-          <w:szCs w:val="28"/>
-        </w:rPr>
-      </w:pPr>
-      <w:r>
-        <w:rPr>
-          <w:sz w:val="28"/>
-          <w:szCs w:val="28"/>
-        </w:rPr>
-        <w:t>См. </w:t>
-      </w:r>
-      <w:hyperlink r:id="rId174" w:history="1">
-        <w:r>
-          <w:rPr>
-            <w:sz w:val="28"/>
-            <w:szCs w:val="28"/>
-          </w:rPr>
-          <w:t>Энциклопедии</w:t>
-        </w:r>
-      </w:hyperlink>
-      <w:r>
-        <w:rPr>
-          <w:sz w:val="28"/>
-          <w:szCs w:val="28"/>
-        </w:rPr>
-        <w:t> и другие </w:t>
-      </w:r>
-      <w:hyperlink r:id="rId175" w:anchor="block_10512" w:history="1">
-        <w:r>
-          <w:rPr>
-            <w:sz w:val="28"/>
-            <w:szCs w:val="28"/>
-          </w:rPr>
-          <w:t>правовые акты, схемы и комментарии</w:t>
-        </w:r>
-      </w:hyperlink>
-      <w:r>
-        <w:rPr>
-          <w:sz w:val="28"/>
-          <w:szCs w:val="28"/>
-        </w:rPr>
-        <w:t> к статье 105.12 НК РФ</w:t>
-      </w:r>
-    </w:p>
-    <w:p>
-      <w:pPr>
-        <w:ind w:firstLine="567"/>
-        <w:rPr>
-          <w:sz w:val="28"/>
-          <w:szCs w:val="28"/>
-        </w:rPr>
-      </w:pPr>
-      <w:r>
-        <w:rPr>
-          <w:sz w:val="28"/>
-          <w:szCs w:val="28"/>
-        </w:rPr>
-        <w:lastRenderedPageBreak/>
-        <w:t>1. Метод сопоставимой рентабельности заключается в сопоставлении операционной рентабельности, сложившейся у лица, являющегося стороной анализируемой сделки, с рыночным интервалом операционной рентабельности в сопоставимых сделках, определ</w:t>
-      </w:r>
-      <w:r>
-        <w:rPr>
-          <w:sz w:val="28"/>
-          <w:szCs w:val="28"/>
-        </w:rPr>
-        <w:t>ё</w:t>
-      </w:r>
-      <w:r>
-        <w:rPr>
-          <w:sz w:val="28"/>
-          <w:szCs w:val="28"/>
-        </w:rPr>
-        <w:t>нным в порядке, предусмотренном </w:t>
-      </w:r>
-      <w:hyperlink r:id="rId176" w:anchor="block_10508" w:history="1">
+        <w:t xml:space="preserve"> в порядке, предусмотренном </w:t>
+      </w:r>
+      <w:hyperlink r:id="rId166" w:anchor="block_10508" w:history="1">
         <w:r>
           <w:rPr>
             <w:sz w:val="28"/>
@@ -24026,7 +22862,21 @@
           <w:sz w:val="28"/>
           <w:szCs w:val="28"/>
         </w:rPr>
-        <w:t> настоящего Кодекса.</w:t>
+        <w:t xml:space="preserve"> настоящего Кодекса, для целей налогообложения принимается цена, </w:t>
+      </w:r>
+      <w:r>
+        <w:rPr>
+          <w:sz w:val="28"/>
+          <w:szCs w:val="28"/>
+        </w:rPr>
+        <w:t>применённая</w:t>
+      </w:r>
+      <w:r>
+        <w:rPr>
+          <w:sz w:val="28"/>
+          <w:szCs w:val="28"/>
+        </w:rPr>
+        <w:t xml:space="preserve"> в контролируемой сделке, определяемая исходя из фактической цены последующей реализации товара и валовой рентабельности, которая соответствует максимальному значению интервала рентабельности.</w:t>
       </w:r>
     </w:p>
     <w:p>
@@ -24042,15 +22892,15 @@
           <w:sz w:val="28"/>
           <w:szCs w:val="28"/>
         </w:rPr>
-        <w:t>2. Метод сопоставимой рентабельности может использоваться, в частности, в случае отсутствия или недостаточности информации, на основании которой можно обоснованно сделать вывод о наличии необходимой степени сопоставимости коммерческих и (или) финансовых условий сопоставляемых сделок и использовать методы, указанные в </w:t>
-      </w:r>
-      <w:hyperlink r:id="rId177" w:anchor="block_105712" w:history="1">
+        <w:t>6. В целях применения метода цены последующей реализации допускается использование данных информационно-ценовых агентств о ценах (интервалах цен) на идентичные (однородные) товары (работы, услуги) и определение интервала рыночной цены на идентичные (однородные) товары (работы, услуги) в целях применения указанного метода в порядке, предусмотренном </w:t>
+      </w:r>
+      <w:hyperlink r:id="rId167" w:anchor="block_105096" w:history="1">
         <w:r>
           <w:rPr>
             <w:sz w:val="28"/>
             <w:szCs w:val="28"/>
           </w:rPr>
-          <w:t>подпунктах 2</w:t>
+          <w:t>пунктом 6 статьи 105.9</w:t>
         </w:r>
       </w:hyperlink>
       <w:r>
@@ -24058,15 +22908,46 @@
           <w:sz w:val="28"/>
           <w:szCs w:val="28"/>
         </w:rPr>
-        <w:t> и </w:t>
-      </w:r>
-      <w:hyperlink r:id="rId178" w:anchor="block_105713" w:history="1">
+        <w:t> настоящего Кодекса.</w:t>
+      </w:r>
+    </w:p>
+    <w:p>
+      <w:pPr>
+        <w:ind w:firstLine="567"/>
+        <w:rPr>
+          <w:sz w:val="28"/>
+          <w:szCs w:val="28"/>
+        </w:rPr>
+      </w:pPr>
+      <w:r>
+        <w:rPr>
+          <w:sz w:val="28"/>
+          <w:szCs w:val="28"/>
+        </w:rPr>
+        <w:lastRenderedPageBreak/>
+        <w:t xml:space="preserve">Пункт 7 </w:t>
+      </w:r>
+      <w:r>
+        <w:rPr>
+          <w:sz w:val="28"/>
+          <w:szCs w:val="28"/>
+        </w:rPr>
+        <w:t>изменён</w:t>
+      </w:r>
+      <w:r>
+        <w:rPr>
+          <w:sz w:val="28"/>
+          <w:szCs w:val="28"/>
+        </w:rPr>
+        <w:t xml:space="preserve"> с 1 января 2020 г. - </w:t>
+      </w:r>
+      <w:hyperlink r:id="rId168" w:anchor="block_140" w:history="1">
         <w:r>
           <w:rPr>
             <w:sz w:val="28"/>
             <w:szCs w:val="28"/>
           </w:rPr>
-          <w:t>3 пункта 1 статьи 105.7</w:t>
+          <w:t>Федеральный закон</w:t>
         </w:r>
       </w:hyperlink>
       <w:r>
@@ -24074,7 +22955,7 @@
           <w:sz w:val="28"/>
           <w:szCs w:val="28"/>
         </w:rPr>
-        <w:t> настоящего Кодекса.</w:t>
+        <w:t> от 29 сентября 2019 г. N 325-ФЗ</w:t>
       </w:r>
     </w:p>
     <w:p>
@@ -24085,29 +22966,15 @@
           <w:szCs w:val="28"/>
         </w:rPr>
       </w:pPr>
-      <w:r>
-        <w:rPr>
-          <w:sz w:val="28"/>
-          <w:szCs w:val="28"/>
-        </w:rPr>
-        <w:t>3. Для целей настоящей статьи могут использоваться следующие показатели операционной рентабельности, определяемые в соответствии с </w:t>
-      </w:r>
-      <w:hyperlink r:id="rId179" w:anchor="block_105081" w:history="1">
+      <w:hyperlink r:id="rId169" w:anchor="block_105107" w:history="1">
         <w:r>
           <w:rPr>
             <w:sz w:val="28"/>
             <w:szCs w:val="28"/>
           </w:rPr>
-          <w:t>пунктом 1 статьи 105.8</w:t>
+          <w:t>См. предыдущую редакцию</w:t>
         </w:r>
       </w:hyperlink>
-      <w:r>
-        <w:rPr>
-          <w:sz w:val="28"/>
-          <w:szCs w:val="28"/>
-        </w:rPr>
-        <w:t> настоящего Кодекса:</w:t>
-      </w:r>
     </w:p>
     <w:p>
       <w:pPr>
@@ -24122,185 +22989,15 @@
           <w:sz w:val="28"/>
           <w:szCs w:val="28"/>
         </w:rPr>
-        <w:t>1) рентабельность продаж;</w:t>
-      </w:r>
-    </w:p>
-    <w:p>
-      <w:pPr>
-        <w:ind w:firstLine="567"/>
-        <w:rPr>
-          <w:sz w:val="28"/>
-          <w:szCs w:val="28"/>
-        </w:rPr>
-      </w:pPr>
-      <w:r>
-        <w:rPr>
-          <w:sz w:val="28"/>
-          <w:szCs w:val="28"/>
-        </w:rPr>
-        <w:t>2) рентабельность затрат;</w:t>
-      </w:r>
-    </w:p>
-    <w:p>
-      <w:pPr>
-        <w:ind w:firstLine="567"/>
-        <w:rPr>
-          <w:sz w:val="28"/>
-          <w:szCs w:val="28"/>
-        </w:rPr>
-      </w:pPr>
-      <w:r>
-        <w:rPr>
-          <w:sz w:val="28"/>
-          <w:szCs w:val="28"/>
-        </w:rPr>
-        <w:t>3) рентабельность коммерческих и управленческих расходов;</w:t>
-      </w:r>
-    </w:p>
-    <w:p>
-      <w:pPr>
-        <w:ind w:firstLine="567"/>
-        <w:rPr>
-          <w:sz w:val="28"/>
-          <w:szCs w:val="28"/>
-        </w:rPr>
-      </w:pPr>
-      <w:r>
-        <w:rPr>
-          <w:sz w:val="28"/>
-          <w:szCs w:val="28"/>
-        </w:rPr>
-        <w:t>4) рентабельность активов;</w:t>
-      </w:r>
-    </w:p>
-    <w:p>
-      <w:pPr>
-        <w:ind w:firstLine="567"/>
-        <w:rPr>
-          <w:sz w:val="28"/>
-          <w:szCs w:val="28"/>
-        </w:rPr>
-      </w:pPr>
-      <w:r>
-        <w:rPr>
-          <w:sz w:val="28"/>
-          <w:szCs w:val="28"/>
-        </w:rPr>
-        <w:t>5) иной показатель рентабельности, отражающий взаимосвязь между осуществляемыми функциями, используемыми активами и принимаемыми экономическими (коммерческими) рисками и уровнем вознаграждения.</w:t>
-      </w:r>
-    </w:p>
-    <w:p>
-      <w:pPr>
-        <w:ind w:firstLine="567"/>
-        <w:rPr>
-          <w:sz w:val="28"/>
-          <w:szCs w:val="28"/>
-        </w:rPr>
-      </w:pPr>
-      <w:r>
-        <w:rPr>
-          <w:sz w:val="28"/>
-          <w:szCs w:val="28"/>
-        </w:rPr>
-        <w:t>4. При выборе конкретного показателя рентабельности учитываются вид деятельности, осуществляемый лицом, являющимся стороной анализируемой сделки, осуществляемые им функции, используемые активы и принимаемые экономические (коммерческие) риски, полнота, достоверность и сопоставимость данных, используемых для расчета соответствующей рентабельности, а также экономическая обоснованность такого показателя.</w:t>
-      </w:r>
-    </w:p>
-    <w:p>
-      <w:pPr>
-        <w:ind w:firstLine="567"/>
-        <w:rPr>
-          <w:sz w:val="28"/>
-          <w:szCs w:val="28"/>
-        </w:rPr>
-      </w:pPr>
-      <w:r>
-        <w:rPr>
-          <w:sz w:val="28"/>
-          <w:szCs w:val="28"/>
-        </w:rPr>
-        <w:t>5. Для целей применения настоящей статьи показатели рентабельности используются с уч</w:t>
-      </w:r>
-      <w:r>
-        <w:rPr>
-          <w:sz w:val="28"/>
-          <w:szCs w:val="28"/>
-        </w:rPr>
-        <w:t>ё</w:t>
-      </w:r>
-      <w:r>
-        <w:rPr>
-          <w:sz w:val="28"/>
-          <w:szCs w:val="28"/>
-        </w:rPr>
-        <w:t>том следующих особенностей:</w:t>
-      </w:r>
-    </w:p>
-    <w:p>
-      <w:pPr>
-        <w:ind w:firstLine="567"/>
-        <w:rPr>
-          <w:sz w:val="28"/>
-          <w:szCs w:val="28"/>
-        </w:rPr>
-      </w:pPr>
-      <w:r>
-        <w:rPr>
-          <w:sz w:val="28"/>
-          <w:szCs w:val="28"/>
-        </w:rPr>
-        <w:t>1) рентабельность продаж используется при последующей перепродаже товаров, приобрет</w:t>
-      </w:r>
-      <w:r>
-        <w:rPr>
-          <w:sz w:val="28"/>
-          <w:szCs w:val="28"/>
-        </w:rPr>
-        <w:t>ё</w:t>
-      </w:r>
-      <w:r>
-        <w:rPr>
-          <w:sz w:val="28"/>
-          <w:szCs w:val="28"/>
-        </w:rPr>
-        <w:t>нных у лиц, являющихся взаимозависимыми с лицом, осуществляющим перепродажу, лицам, которые не являются взаимозависимыми с ним, а также при последующей перепродаже товаров, приобрет</w:t>
-      </w:r>
-      <w:r>
-        <w:rPr>
-          <w:sz w:val="28"/>
-          <w:szCs w:val="28"/>
-        </w:rPr>
-        <w:t>ё</w:t>
-      </w:r>
-      <w:r>
-        <w:rPr>
-          <w:sz w:val="28"/>
-          <w:szCs w:val="28"/>
-        </w:rPr>
-        <w:t>нных у лиц, не являющихся взаимозависимыми с лицом, осуществляющим перепродажу, лицам, которые являются взаимозависимыми с ним;</w:t>
-      </w:r>
-    </w:p>
-    <w:p>
-      <w:pPr>
-        <w:ind w:firstLine="567"/>
-        <w:rPr>
-          <w:sz w:val="28"/>
-          <w:szCs w:val="28"/>
-        </w:rPr>
-      </w:pPr>
-      <w:r>
-        <w:rPr>
-          <w:sz w:val="28"/>
-          <w:szCs w:val="28"/>
-        </w:rPr>
-        <w:t>2) валовая рентабельность коммерческих и управленческих расходов используется в случаях, указанных в </w:t>
-      </w:r>
-      <w:hyperlink r:id="rId180" w:anchor="block_1051251" w:history="1">
+        <w:t>Положения пункта 7 статьи 105.10 настоящего Кодекса (в редакции </w:t>
+      </w:r>
+      <w:hyperlink r:id="rId170" w:anchor="block_116" w:history="1">
         <w:r>
           <w:rPr>
             <w:sz w:val="28"/>
             <w:szCs w:val="28"/>
           </w:rPr>
-          <w:t>подпункте 1</w:t>
+          <w:t>Федерального закона</w:t>
         </w:r>
       </w:hyperlink>
       <w:r>
@@ -24308,170 +23005,15 @@
           <w:sz w:val="28"/>
           <w:szCs w:val="28"/>
         </w:rPr>
-        <w:t> настоящего пункта, если лицо, осуществляющее перепродажу, нес</w:t>
-      </w:r>
-      <w:r>
-        <w:rPr>
-          <w:sz w:val="28"/>
-          <w:szCs w:val="28"/>
-        </w:rPr>
-        <w:t>ё</w:t>
-      </w:r>
-      <w:r>
-        <w:rPr>
-          <w:sz w:val="28"/>
-          <w:szCs w:val="28"/>
-        </w:rPr>
-        <w:t>т незначительные экономические (коммерческие) риски при приобретении и последующей перепродаже товаров в непродолжительный период и при этом существует прямая взаимосвязь между величиной валовой прибыли от продаж лица, осуществляющего перепродажу, и величиной осуществл</w:t>
-      </w:r>
-      <w:r>
-        <w:rPr>
-          <w:sz w:val="28"/>
-          <w:szCs w:val="28"/>
-        </w:rPr>
-        <w:t>ё</w:t>
-      </w:r>
-      <w:r>
-        <w:rPr>
-          <w:sz w:val="28"/>
-          <w:szCs w:val="28"/>
-        </w:rPr>
-        <w:t>нных им коммерческих и управленческих расходов;</w:t>
-      </w:r>
-    </w:p>
-    <w:p>
-      <w:pPr>
-        <w:ind w:firstLine="567"/>
-        <w:rPr>
-          <w:sz w:val="28"/>
-          <w:szCs w:val="28"/>
-        </w:rPr>
-      </w:pPr>
-      <w:r>
-        <w:rPr>
-          <w:sz w:val="28"/>
-          <w:szCs w:val="28"/>
-        </w:rPr>
-        <w:lastRenderedPageBreak/>
-        <w:t>3) рентабельность затрат используется при выполнении работ, оказании услуг, а также при производстве товаров;</w:t>
-      </w:r>
-    </w:p>
-    <w:p>
-      <w:pPr>
-        <w:ind w:firstLine="567"/>
-        <w:rPr>
-          <w:sz w:val="28"/>
-          <w:szCs w:val="28"/>
-        </w:rPr>
-      </w:pPr>
-      <w:r>
-        <w:rPr>
-          <w:sz w:val="28"/>
-          <w:szCs w:val="28"/>
-        </w:rPr>
-        <w:t>4) рентабельность активов используется при производстве товаров (в частности, если анализируемые сделки совершаются лицами, которые осуществляют капитало</w:t>
-      </w:r>
-      <w:r>
-        <w:rPr>
-          <w:sz w:val="28"/>
-          <w:szCs w:val="28"/>
-        </w:rPr>
-        <w:t>ё</w:t>
-      </w:r>
-      <w:r>
-        <w:rPr>
-          <w:sz w:val="28"/>
-          <w:szCs w:val="28"/>
-        </w:rPr>
-        <w:t>мкую деятельность).</w:t>
-      </w:r>
-    </w:p>
-    <w:p>
-      <w:pPr>
-        <w:ind w:firstLine="567"/>
-        <w:rPr>
-          <w:sz w:val="28"/>
-          <w:szCs w:val="28"/>
-        </w:rPr>
-      </w:pPr>
-      <w:r>
-        <w:rPr>
-          <w:sz w:val="28"/>
-          <w:szCs w:val="28"/>
-        </w:rPr>
-        <w:t>6. При использовании метода сопоставимой рентабельности с рыночным интервалом рентабельности сопоставляется рентабельность той стороны анализируемой сделки, которая отвечает следующим требованиям:</w:t>
-      </w:r>
-    </w:p>
-    <w:p>
-      <w:pPr>
-        <w:ind w:firstLine="567"/>
-        <w:rPr>
-          <w:sz w:val="28"/>
-          <w:szCs w:val="28"/>
-        </w:rPr>
-      </w:pPr>
-      <w:r>
-        <w:rPr>
-          <w:sz w:val="28"/>
-          <w:szCs w:val="28"/>
-        </w:rPr>
-        <w:t>1) сторона анализируемой сделки осуществляет функции, вклад которых в полученную прибыль по сделкам, последовательно совершенным с одним и тем же товаром, меньше, чем вклад другой стороны анализируемой сделки;</w:t>
-      </w:r>
-    </w:p>
-    <w:p>
-      <w:pPr>
-        <w:ind w:firstLine="567"/>
-        <w:rPr>
-          <w:sz w:val="28"/>
-          <w:szCs w:val="28"/>
-        </w:rPr>
-      </w:pPr>
-      <w:r>
-        <w:rPr>
-          <w:sz w:val="28"/>
-          <w:szCs w:val="28"/>
-        </w:rPr>
-        <w:t>2) сторона анализируемой сделки принимает меньшие экономические (коммерческие) риски, чем другая сторона анализируемой сделки;</w:t>
-      </w:r>
-    </w:p>
-    <w:p>
-      <w:pPr>
-        <w:ind w:firstLine="567"/>
-        <w:rPr>
-          <w:sz w:val="28"/>
-          <w:szCs w:val="28"/>
-        </w:rPr>
-      </w:pPr>
-      <w:r>
-        <w:rPr>
-          <w:sz w:val="28"/>
-          <w:szCs w:val="28"/>
-        </w:rPr>
-        <w:t>3) сторона анализируемой сделки не владеет объектами нематериальных активов, оказывающими существенное влияние на уровень рентабельности.</w:t>
-      </w:r>
-    </w:p>
-    <w:p>
-      <w:pPr>
-        <w:ind w:firstLine="567"/>
-        <w:rPr>
-          <w:sz w:val="28"/>
-          <w:szCs w:val="28"/>
-        </w:rPr>
-      </w:pPr>
-      <w:r>
-        <w:rPr>
-          <w:sz w:val="28"/>
-          <w:szCs w:val="28"/>
-        </w:rPr>
-        <w:t>7. В случае, если сторона анализируемой сделки не отвечает требованиям, предусмотренным </w:t>
-      </w:r>
-      <w:hyperlink r:id="rId181" w:anchor="block_1051261" w:history="1">
+        <w:t> от 8 июня 2015 г. N 150-ФЗ) </w:t>
+      </w:r>
+      <w:hyperlink r:id="rId171" w:anchor="block_56" w:history="1">
         <w:r>
           <w:rPr>
             <w:sz w:val="28"/>
             <w:szCs w:val="28"/>
           </w:rPr>
-          <w:t>подпунктами 1 - 3 пункта 6</w:t>
+          <w:t>применяются</w:t>
         </w:r>
       </w:hyperlink>
       <w:r>
@@ -24479,7 +23021,23 @@
           <w:sz w:val="28"/>
           <w:szCs w:val="28"/>
         </w:rPr>
-        <w:t> настоящей статьи, для сопоставления с рыночным интервалом рентабельности выбирается та сторона анализируемой сделки, которая в наибольшей степени отвечает указанным требованиям.</w:t>
+        <w:t> в отношении сделок, доходы и (или) расходы по которым признаются в соответствии с </w:t>
+      </w:r>
+      <w:hyperlink r:id="rId172" w:anchor="block_20025" w:history="1">
+        <w:r>
+          <w:rPr>
+            <w:sz w:val="28"/>
+            <w:szCs w:val="28"/>
+          </w:rPr>
+          <w:t>главой 25</w:t>
+        </w:r>
+      </w:hyperlink>
+      <w:r>
+        <w:rPr>
+          <w:sz w:val="28"/>
+          <w:szCs w:val="28"/>
+        </w:rPr>
+        <w:t> части второй настоящего Кодекса с 1 января 2015 г., вне зависимости от даты заключения соответствующего договора</w:t>
       </w:r>
     </w:p>
     <w:p>
@@ -24495,7 +23053,222 @@
           <w:sz w:val="28"/>
           <w:szCs w:val="28"/>
         </w:rPr>
-        <w:t xml:space="preserve">8. В случае, если рентабельность по контролируемой сделке находится в пределах интервала рентабельности, </w:t>
+        <w:t>7. Применение для целей налогообложения минимального или максимального значения интервала рентабельности в соответствии с </w:t>
+      </w:r>
+      <w:hyperlink r:id="rId173" w:anchor="block_105105" w:history="1">
+        <w:r>
+          <w:rPr>
+            <w:sz w:val="28"/>
+            <w:szCs w:val="28"/>
+          </w:rPr>
+          <w:t>пунктом 5</w:t>
+        </w:r>
+      </w:hyperlink>
+      <w:r>
+        <w:rPr>
+          <w:sz w:val="28"/>
+          <w:szCs w:val="28"/>
+        </w:rPr>
+        <w:t> настоящей статьи производится при условии, что это не приводит к уменьшению суммы налога, подлежащего уплате в бюджетную систему Российской Федерации, или увеличению суммы убытка, определяемого в соответствии с </w:t>
+      </w:r>
+      <w:hyperlink r:id="rId174" w:anchor="block_20025" w:history="1">
+        <w:r>
+          <w:rPr>
+            <w:sz w:val="28"/>
+            <w:szCs w:val="28"/>
+          </w:rPr>
+          <w:t>главой 25</w:t>
+        </w:r>
+      </w:hyperlink>
+      <w:r>
+        <w:rPr>
+          <w:sz w:val="28"/>
+          <w:szCs w:val="28"/>
+        </w:rPr>
+        <w:t> настоящего Кодекса, если иное не предусмотрено по результатам взаимосогласительной процедуры в соответствии с международным договором Российской Федерации по вопросам налогообложения.</w:t>
+      </w:r>
+    </w:p>
+    <w:p>
+      <w:pPr>
+        <w:ind w:firstLine="567"/>
+        <w:rPr>
+          <w:sz w:val="28"/>
+          <w:szCs w:val="28"/>
+        </w:rPr>
+      </w:pPr>
+      <w:r>
+        <w:rPr>
+          <w:sz w:val="28"/>
+          <w:szCs w:val="28"/>
+          <w:highlight w:val="green"/>
+        </w:rPr>
+        <w:t>Статья 105.11. Затратный метод</w:t>
+      </w:r>
+    </w:p>
+    <w:p>
+      <w:pPr>
+        <w:ind w:firstLine="567"/>
+        <w:rPr>
+          <w:sz w:val="28"/>
+          <w:szCs w:val="28"/>
+        </w:rPr>
+      </w:pPr>
+      <w:r>
+        <w:rPr>
+          <w:sz w:val="28"/>
+          <w:szCs w:val="28"/>
+        </w:rPr>
+        <w:t>См. правовые акты, схемы и комментарии к статье 105.11 НК РФ</w:t>
+      </w:r>
+    </w:p>
+    <w:p>
+      <w:pPr>
+        <w:ind w:firstLine="567"/>
+        <w:rPr>
+          <w:sz w:val="28"/>
+          <w:szCs w:val="28"/>
+        </w:rPr>
+      </w:pPr>
+      <w:r>
+        <w:rPr>
+          <w:sz w:val="28"/>
+          <w:szCs w:val="28"/>
+        </w:rPr>
+        <w:t xml:space="preserve">1. Затратный метод является методом определения соответствия цены в анализируемой сделке рыночной цене на основании сопоставления валовой рентабельности затрат лица, являющегося стороной анализируемой сделки (группы анализируемых однородных сделок), с рыночным интервалом валовой рентабельности затрат в сопоставимых сделках, определенным в порядке, предусмотренном </w:t>
+      </w:r>
+      <w:r>
+        <w:rPr>
+          <w:sz w:val="28"/>
+          <w:szCs w:val="28"/>
+        </w:rPr>
+        <w:t>статьёй</w:t>
+      </w:r>
+      <w:r>
+        <w:rPr>
+          <w:sz w:val="28"/>
+          <w:szCs w:val="28"/>
+        </w:rPr>
+        <w:t xml:space="preserve"> 105.8 настоящего Кодекса.</w:t>
+      </w:r>
+    </w:p>
+    <w:p>
+      <w:pPr>
+        <w:ind w:firstLine="567"/>
+        <w:rPr>
+          <w:sz w:val="28"/>
+          <w:szCs w:val="28"/>
+        </w:rPr>
+      </w:pPr>
+      <w:r>
+        <w:rPr>
+          <w:sz w:val="28"/>
+          <w:szCs w:val="28"/>
+        </w:rPr>
+        <w:t>2. Затратный метод может применяться, в частности, в следующих случаях:</w:t>
+      </w:r>
+    </w:p>
+    <w:p>
+      <w:pPr>
+        <w:ind w:firstLine="567"/>
+        <w:rPr>
+          <w:sz w:val="28"/>
+          <w:szCs w:val="28"/>
+        </w:rPr>
+      </w:pPr>
+      <w:r>
+        <w:rPr>
+          <w:sz w:val="28"/>
+          <w:szCs w:val="28"/>
+        </w:rPr>
+        <w:t>1) при выполнении работ (оказании услуг) лицами, являющимися взаимозависимыми с продавцом (за исключением случаев, когда при выполнении работ (оказании услуг) используются нематериальные активы, оказывающие существенное влияние на уровень рентабельности затрат продавца);</w:t>
+      </w:r>
+    </w:p>
+    <w:p>
+      <w:pPr>
+        <w:ind w:firstLine="567"/>
+        <w:rPr>
+          <w:sz w:val="28"/>
+          <w:szCs w:val="28"/>
+        </w:rPr>
+      </w:pPr>
+      <w:r>
+        <w:rPr>
+          <w:sz w:val="28"/>
+          <w:szCs w:val="28"/>
+        </w:rPr>
+        <w:t>2) при оказании услуг по управлению денежными средствами, включая осуществление торговых операций на рынке ценных бумаг и (или) валютном рынке;</w:t>
+      </w:r>
+    </w:p>
+    <w:p>
+      <w:pPr>
+        <w:ind w:firstLine="567"/>
+        <w:rPr>
+          <w:sz w:val="28"/>
+          <w:szCs w:val="28"/>
+        </w:rPr>
+      </w:pPr>
+      <w:r>
+        <w:rPr>
+          <w:sz w:val="28"/>
+          <w:szCs w:val="28"/>
+        </w:rPr>
+        <w:t>3) при оказании услуг по исполнению функций единоличного исполнительного органа организации;</w:t>
+      </w:r>
+    </w:p>
+    <w:p>
+      <w:pPr>
+        <w:ind w:firstLine="567"/>
+        <w:rPr>
+          <w:sz w:val="28"/>
+          <w:szCs w:val="28"/>
+        </w:rPr>
+      </w:pPr>
+      <w:r>
+        <w:rPr>
+          <w:sz w:val="28"/>
+          <w:szCs w:val="28"/>
+        </w:rPr>
+        <w:t>4) при продаже сырья или полуфабрикатов лицам, являющимся взаимозависимыми с продавцом;</w:t>
+      </w:r>
+    </w:p>
+    <w:p>
+      <w:pPr>
+        <w:ind w:firstLine="567"/>
+        <w:rPr>
+          <w:sz w:val="28"/>
+          <w:szCs w:val="28"/>
+        </w:rPr>
+      </w:pPr>
+      <w:r>
+        <w:rPr>
+          <w:sz w:val="28"/>
+          <w:szCs w:val="28"/>
+        </w:rPr>
+        <w:t>5) при реализации товаров (работ, услуг) по долгосрочным договорам между взаимозависимыми лицами.</w:t>
+      </w:r>
+    </w:p>
+    <w:p>
+      <w:pPr>
+        <w:ind w:firstLine="567"/>
+        <w:rPr>
+          <w:sz w:val="28"/>
+          <w:szCs w:val="28"/>
+        </w:rPr>
+      </w:pPr>
+      <w:r>
+        <w:rPr>
+          <w:sz w:val="28"/>
+          <w:szCs w:val="28"/>
+        </w:rPr>
+        <w:t>3. В случае, если валовая рентабельность затрат продавца, являющегося стороной анализируемой сделки, по указанной сделке находится в пре</w:t>
+      </w:r>
+      <w:r>
+        <w:rPr>
+          <w:sz w:val="28"/>
+          <w:szCs w:val="28"/>
+        </w:rPr>
+        <w:lastRenderedPageBreak/>
+        <w:t xml:space="preserve">делах интервала рентабельности, </w:t>
       </w:r>
       <w:r>
         <w:rPr>
@@ -24509,9 +23282,343 @@
           <w:sz w:val="28"/>
           <w:szCs w:val="28"/>
         </w:rPr>
-        <w:t xml:space="preserve"> в порядке, предусмотренном </w:t>
-      </w:r>
-      <w:hyperlink r:id="rId182" w:anchor="block_10508" w:history="1">
+        <w:t xml:space="preserve"> в порядке, предусмотренном </w:t>
+      </w:r>
+      <w:r>
+        <w:rPr>
+          <w:sz w:val="28"/>
+          <w:szCs w:val="28"/>
+        </w:rPr>
+        <w:t>статьёй</w:t>
+      </w:r>
+      <w:r>
+        <w:rPr>
+          <w:sz w:val="28"/>
+          <w:szCs w:val="28"/>
+        </w:rPr>
+        <w:t xml:space="preserve"> 105.8 настоящего Кодекса, для целей налогообложения признается, что цена, </w:t>
+      </w:r>
+      <w:r>
+        <w:rPr>
+          <w:sz w:val="28"/>
+          <w:szCs w:val="28"/>
+        </w:rPr>
+        <w:t>применённая</w:t>
+      </w:r>
+      <w:r>
+        <w:rPr>
+          <w:sz w:val="28"/>
+          <w:szCs w:val="28"/>
+        </w:rPr>
+        <w:t xml:space="preserve"> в анализируемой сделке, соответствует рыночным ценам.</w:t>
+      </w:r>
+    </w:p>
+    <w:p>
+      <w:pPr>
+        <w:ind w:firstLine="567"/>
+        <w:rPr>
+          <w:sz w:val="28"/>
+          <w:szCs w:val="28"/>
+        </w:rPr>
+      </w:pPr>
+      <w:r>
+        <w:rPr>
+          <w:sz w:val="28"/>
+          <w:szCs w:val="28"/>
+        </w:rPr>
+        <w:t xml:space="preserve">4. В случае, если валовая рентабельность затрат продавца меньше минимального значения интервала рентабельности, </w:t>
+      </w:r>
+      <w:r>
+        <w:rPr>
+          <w:sz w:val="28"/>
+          <w:szCs w:val="28"/>
+        </w:rPr>
+        <w:t>определённого</w:t>
+      </w:r>
+      <w:r>
+        <w:rPr>
+          <w:sz w:val="28"/>
+          <w:szCs w:val="28"/>
+        </w:rPr>
+        <w:t xml:space="preserve"> в порядке, предусмотренном </w:t>
+      </w:r>
+      <w:r>
+        <w:rPr>
+          <w:sz w:val="28"/>
+          <w:szCs w:val="28"/>
+        </w:rPr>
+        <w:t>статьёй</w:t>
+      </w:r>
+      <w:r>
+        <w:rPr>
+          <w:sz w:val="28"/>
+          <w:szCs w:val="28"/>
+        </w:rPr>
+        <w:t xml:space="preserve"> 105.8 настоящего Кодекса, для целей налогообложения принимается цена, </w:t>
+      </w:r>
+      <w:r>
+        <w:rPr>
+          <w:sz w:val="28"/>
+          <w:szCs w:val="28"/>
+        </w:rPr>
+        <w:t>применённая</w:t>
+      </w:r>
+      <w:r>
+        <w:rPr>
+          <w:sz w:val="28"/>
+          <w:szCs w:val="28"/>
+        </w:rPr>
+        <w:t xml:space="preserve"> в анализируемой сделке, определяемая исходя из фактической себестоимости реализованных товаров (работ, услуг) и валовой рентабельности затрат, которая соответствует минимальному значению интервала рентабельности.</w:t>
+      </w:r>
+    </w:p>
+    <w:p>
+      <w:pPr>
+        <w:ind w:firstLine="567"/>
+        <w:rPr>
+          <w:sz w:val="28"/>
+          <w:szCs w:val="28"/>
+        </w:rPr>
+      </w:pPr>
+      <w:r>
+        <w:rPr>
+          <w:sz w:val="28"/>
+          <w:szCs w:val="28"/>
+        </w:rPr>
+        <w:t xml:space="preserve">Если валовая рентабельность затрат продавца превышает максимальное значение интервала рентабельности, </w:t>
+      </w:r>
+      <w:r>
+        <w:rPr>
+          <w:sz w:val="28"/>
+          <w:szCs w:val="28"/>
+        </w:rPr>
+        <w:t>определённого</w:t>
+      </w:r>
+      <w:r>
+        <w:rPr>
+          <w:sz w:val="28"/>
+          <w:szCs w:val="28"/>
+        </w:rPr>
+        <w:t xml:space="preserve"> в порядке, предусмотренном </w:t>
+      </w:r>
+      <w:r>
+        <w:rPr>
+          <w:sz w:val="28"/>
+          <w:szCs w:val="28"/>
+        </w:rPr>
+        <w:t>статьёй</w:t>
+      </w:r>
+      <w:r>
+        <w:rPr>
+          <w:sz w:val="28"/>
+          <w:szCs w:val="28"/>
+        </w:rPr>
+        <w:t xml:space="preserve"> 105.8 настоящего Кодекса, для целей налогообложения принимается цена, </w:t>
+      </w:r>
+      <w:r>
+        <w:rPr>
+          <w:sz w:val="28"/>
+          <w:szCs w:val="28"/>
+        </w:rPr>
+        <w:t>применённая</w:t>
+      </w:r>
+      <w:r>
+        <w:rPr>
+          <w:sz w:val="28"/>
+          <w:szCs w:val="28"/>
+        </w:rPr>
+        <w:t xml:space="preserve"> в анализируемой сделке, определяемая исходя из фактической себестоимости реализованных товаров (работ, услуг) и валовой рентабельности затрат, которая соответствует максимальному значению интервала рентабельности.</w:t>
+      </w:r>
+    </w:p>
+    <w:p>
+      <w:pPr>
+        <w:ind w:firstLine="567"/>
+        <w:rPr>
+          <w:sz w:val="28"/>
+          <w:szCs w:val="28"/>
+        </w:rPr>
+      </w:pPr>
+      <w:r>
+        <w:rPr>
+          <w:sz w:val="28"/>
+          <w:szCs w:val="28"/>
+        </w:rPr>
+        <w:t>5. В целях применения затратного метода допускается использование данных информационно-ценовых агентств о ценах (интервалах цен) на идентичные (однородные) товары (работы, услуги) и определение интервала рыночной цены на идентичные (однородные) товары (работы, услуги) в целях применения указанного метода в порядке, предусмотренном пунктом 6 статьи 105.9 настоящего Кодекса.</w:t>
+      </w:r>
+    </w:p>
+    <w:p>
+      <w:pPr>
+        <w:ind w:firstLine="567"/>
+        <w:rPr>
+          <w:sz w:val="28"/>
+          <w:szCs w:val="28"/>
+        </w:rPr>
+      </w:pPr>
+      <w:r>
+        <w:rPr>
+          <w:sz w:val="28"/>
+          <w:szCs w:val="28"/>
+        </w:rPr>
+        <w:t xml:space="preserve">Пункт 6 </w:t>
+      </w:r>
+      <w:r>
+        <w:rPr>
+          <w:sz w:val="28"/>
+          <w:szCs w:val="28"/>
+        </w:rPr>
+        <w:t>изменён</w:t>
+      </w:r>
+      <w:r>
+        <w:rPr>
+          <w:sz w:val="28"/>
+          <w:szCs w:val="28"/>
+        </w:rPr>
+        <w:t xml:space="preserve"> с 1 января 2020 г. - Федеральный закон от 29 сентября 2019 г. N 325-ФЗ</w:t>
+      </w:r>
+    </w:p>
+    <w:p>
+      <w:pPr>
+        <w:ind w:firstLine="567"/>
+        <w:rPr>
+          <w:sz w:val="28"/>
+          <w:szCs w:val="28"/>
+        </w:rPr>
+      </w:pPr>
+      <w:r>
+        <w:rPr>
+          <w:sz w:val="28"/>
+          <w:szCs w:val="28"/>
+        </w:rPr>
+        <w:t>См. предыдущую редакцию</w:t>
+      </w:r>
+    </w:p>
+    <w:p>
+      <w:pPr>
+        <w:ind w:firstLine="567"/>
+        <w:rPr>
+          <w:sz w:val="28"/>
+          <w:szCs w:val="28"/>
+        </w:rPr>
+      </w:pPr>
+      <w:r>
+        <w:rPr>
+          <w:sz w:val="28"/>
+          <w:szCs w:val="28"/>
+        </w:rPr>
+        <w:t>Положения пункта 6 статьи 105.11 настоящего Кодекса (в редакции Федерального закона от 8 июня 2015 г. N 150-ФЗ) применяются в отношении сделок, доходы и (или) расходы по которым признаются в соответствии с главой 25 части второй настоящего Кодекса с 1 января 2015 г., вне зависимости от даты заключения соответствующего договора</w:t>
+      </w:r>
+    </w:p>
+    <w:p>
+      <w:pPr>
+        <w:ind w:firstLine="567"/>
+        <w:rPr>
+          <w:sz w:val="28"/>
+          <w:szCs w:val="28"/>
+        </w:rPr>
+      </w:pPr>
+      <w:r>
+        <w:rPr>
+          <w:sz w:val="28"/>
+          <w:szCs w:val="28"/>
+        </w:rPr>
+        <w:t>6. Применение для целей налогообложения минимального или максимального значения интервала рентабельности в соответствии с пунктом 4 настоящей статьи производится при условии, что это не приводит к уменьшению суммы налога, подлежащего уплате в бюджетную систему Российской Федерации, или увеличению суммы убытка, определяемого в соответствии с главой 25 настоящего Кодекса, если иное не предусмотрено по результатам взаимосогласительной процедуры в соответствии с международным договором Российской Федерации по вопросам налогообложения.</w:t>
+      </w:r>
+    </w:p>
+    <w:p>
+      <w:pPr>
+        <w:ind w:firstLine="567"/>
+        <w:rPr>
+          <w:sz w:val="28"/>
+          <w:szCs w:val="28"/>
+        </w:rPr>
+      </w:pPr>
+      <w:r>
+        <w:rPr>
+          <w:sz w:val="28"/>
+          <w:szCs w:val="28"/>
+          <w:highlight w:val="green"/>
+        </w:rPr>
+        <w:t>Статья 105.12. Метод сопоставимой рентабельности</w:t>
+      </w:r>
+    </w:p>
+    <w:p>
+      <w:pPr>
+        <w:ind w:firstLine="567"/>
+        <w:rPr>
+          <w:sz w:val="28"/>
+          <w:szCs w:val="28"/>
+        </w:rPr>
+      </w:pPr>
+      <w:r>
+        <w:rPr>
+          <w:sz w:val="28"/>
+          <w:szCs w:val="28"/>
+        </w:rPr>
+        <w:t>См. </w:t>
+      </w:r>
+      <w:hyperlink r:id="rId175" w:history="1">
+        <w:r>
+          <w:rPr>
+            <w:sz w:val="28"/>
+            <w:szCs w:val="28"/>
+          </w:rPr>
+          <w:t>Энциклопедии</w:t>
+        </w:r>
+      </w:hyperlink>
+      <w:r>
+        <w:rPr>
+          <w:sz w:val="28"/>
+          <w:szCs w:val="28"/>
+        </w:rPr>
+        <w:t> и другие </w:t>
+      </w:r>
+      <w:hyperlink r:id="rId176" w:anchor="block_10512" w:history="1">
+        <w:r>
+          <w:rPr>
+            <w:sz w:val="28"/>
+            <w:szCs w:val="28"/>
+          </w:rPr>
+          <w:t>правовые акты, схемы и комментарии</w:t>
+        </w:r>
+      </w:hyperlink>
+      <w:r>
+        <w:rPr>
+          <w:sz w:val="28"/>
+          <w:szCs w:val="28"/>
+        </w:rPr>
+        <w:t> к статье 105.12 НК РФ</w:t>
+      </w:r>
+    </w:p>
+    <w:p>
+      <w:pPr>
+        <w:ind w:firstLine="567"/>
+        <w:rPr>
+          <w:sz w:val="28"/>
+          <w:szCs w:val="28"/>
+        </w:rPr>
+      </w:pPr>
+      <w:r>
+        <w:rPr>
+          <w:sz w:val="28"/>
+          <w:szCs w:val="28"/>
+        </w:rPr>
+        <w:lastRenderedPageBreak/>
+        <w:t>1. Метод сопоставимой рентабельности заключается в сопоставлении операционной рентабельности, сложившейся у лица, являющегося стороной анализируемой сделки, с рыночным интервалом операционной рентабельности в сопоставимых сделках, определ</w:t>
+      </w:r>
+      <w:r>
+        <w:rPr>
+          <w:sz w:val="28"/>
+          <w:szCs w:val="28"/>
+        </w:rPr>
+        <w:t>ё</w:t>
+      </w:r>
+      <w:r>
+        <w:rPr>
+          <w:sz w:val="28"/>
+          <w:szCs w:val="28"/>
+        </w:rPr>
+        <w:t>нным в порядке, предусмотренном </w:t>
+      </w:r>
+      <w:hyperlink r:id="rId177" w:anchor="block_10508" w:history="1">
         <w:r>
           <w:rPr>
             <w:sz w:val="28"/>
@@ -24532,21 +23639,7 @@
           <w:sz w:val="28"/>
           <w:szCs w:val="28"/>
         </w:rPr>
-        <w:t xml:space="preserve"> настоящего Кодекса, для целей налогообложения признается, что цена, </w:t>
-      </w:r>
-      <w:r>
-        <w:rPr>
-          <w:sz w:val="28"/>
-          <w:szCs w:val="28"/>
-        </w:rPr>
-        <w:t>применённая</w:t>
-      </w:r>
-      <w:r>
-        <w:rPr>
-          <w:sz w:val="28"/>
-          <w:szCs w:val="28"/>
-        </w:rPr>
-        <w:t xml:space="preserve"> в этой сделке, соответствует рыночным ценам.</w:t>
+        <w:t> настоящего Кодекса.</w:t>
       </w:r>
     </w:p>
     <w:p>
@@ -24562,7 +23655,460 @@
           <w:sz w:val="28"/>
           <w:szCs w:val="28"/>
         </w:rPr>
-        <w:t xml:space="preserve">9. В случае, если рентабельность по контролируемой сделке меньше минимального значения интервала рентабельности, </w:t>
+        <w:t>2. Метод сопоставимой рентабельности может использоваться, в частности, в случае отсутствия или недостаточности информации, на основании которой можно обоснованно сделать вывод о наличии необходимой степени сопоставимости коммерческих и (или) финансовых условий сопоставляемых сделок и использовать методы, указанные в </w:t>
+      </w:r>
+      <w:hyperlink r:id="rId178" w:anchor="block_105712" w:history="1">
+        <w:r>
+          <w:rPr>
+            <w:sz w:val="28"/>
+            <w:szCs w:val="28"/>
+          </w:rPr>
+          <w:t>подпунктах 2</w:t>
+        </w:r>
+      </w:hyperlink>
+      <w:r>
+        <w:rPr>
+          <w:sz w:val="28"/>
+          <w:szCs w:val="28"/>
+        </w:rPr>
+        <w:t> и </w:t>
+      </w:r>
+      <w:hyperlink r:id="rId179" w:anchor="block_105713" w:history="1">
+        <w:r>
+          <w:rPr>
+            <w:sz w:val="28"/>
+            <w:szCs w:val="28"/>
+          </w:rPr>
+          <w:t>3 пункта 1 статьи 105.7</w:t>
+        </w:r>
+      </w:hyperlink>
+      <w:r>
+        <w:rPr>
+          <w:sz w:val="28"/>
+          <w:szCs w:val="28"/>
+        </w:rPr>
+        <w:t> настоящего Кодекса.</w:t>
+      </w:r>
+    </w:p>
+    <w:p>
+      <w:pPr>
+        <w:ind w:firstLine="567"/>
+        <w:rPr>
+          <w:sz w:val="28"/>
+          <w:szCs w:val="28"/>
+        </w:rPr>
+      </w:pPr>
+      <w:r>
+        <w:rPr>
+          <w:sz w:val="28"/>
+          <w:szCs w:val="28"/>
+        </w:rPr>
+        <w:t>3. Для целей настоящей статьи могут использоваться следующие показатели операционной рентабельности, определяемые в соответствии с </w:t>
+      </w:r>
+      <w:hyperlink r:id="rId180" w:anchor="block_105081" w:history="1">
+        <w:r>
+          <w:rPr>
+            <w:sz w:val="28"/>
+            <w:szCs w:val="28"/>
+          </w:rPr>
+          <w:t>пунктом 1 статьи 105.8</w:t>
+        </w:r>
+      </w:hyperlink>
+      <w:r>
+        <w:rPr>
+          <w:sz w:val="28"/>
+          <w:szCs w:val="28"/>
+        </w:rPr>
+        <w:t> настоящего Кодекса:</w:t>
+      </w:r>
+    </w:p>
+    <w:p>
+      <w:pPr>
+        <w:ind w:firstLine="567"/>
+        <w:rPr>
+          <w:sz w:val="28"/>
+          <w:szCs w:val="28"/>
+        </w:rPr>
+      </w:pPr>
+      <w:r>
+        <w:rPr>
+          <w:sz w:val="28"/>
+          <w:szCs w:val="28"/>
+        </w:rPr>
+        <w:t>1) рентабельность продаж;</w:t>
+      </w:r>
+    </w:p>
+    <w:p>
+      <w:pPr>
+        <w:ind w:firstLine="567"/>
+        <w:rPr>
+          <w:sz w:val="28"/>
+          <w:szCs w:val="28"/>
+        </w:rPr>
+      </w:pPr>
+      <w:r>
+        <w:rPr>
+          <w:sz w:val="28"/>
+          <w:szCs w:val="28"/>
+        </w:rPr>
+        <w:t>2) рентабельность затрат;</w:t>
+      </w:r>
+    </w:p>
+    <w:p>
+      <w:pPr>
+        <w:ind w:firstLine="567"/>
+        <w:rPr>
+          <w:sz w:val="28"/>
+          <w:szCs w:val="28"/>
+        </w:rPr>
+      </w:pPr>
+      <w:r>
+        <w:rPr>
+          <w:sz w:val="28"/>
+          <w:szCs w:val="28"/>
+        </w:rPr>
+        <w:t>3) рентабельность коммерческих и управленческих расходов;</w:t>
+      </w:r>
+    </w:p>
+    <w:p>
+      <w:pPr>
+        <w:ind w:firstLine="567"/>
+        <w:rPr>
+          <w:sz w:val="28"/>
+          <w:szCs w:val="28"/>
+        </w:rPr>
+      </w:pPr>
+      <w:r>
+        <w:rPr>
+          <w:sz w:val="28"/>
+          <w:szCs w:val="28"/>
+        </w:rPr>
+        <w:t>4) рентабельность активов;</w:t>
+      </w:r>
+    </w:p>
+    <w:p>
+      <w:pPr>
+        <w:ind w:firstLine="567"/>
+        <w:rPr>
+          <w:sz w:val="28"/>
+          <w:szCs w:val="28"/>
+        </w:rPr>
+      </w:pPr>
+      <w:r>
+        <w:rPr>
+          <w:sz w:val="28"/>
+          <w:szCs w:val="28"/>
+        </w:rPr>
+        <w:t>5) иной показатель рентабельности, отражающий взаимосвязь между осуществляемыми функциями, используемыми активами и принимаемыми экономическими (коммерческими) рисками и уровнем вознаграждения.</w:t>
+      </w:r>
+    </w:p>
+    <w:p>
+      <w:pPr>
+        <w:ind w:firstLine="567"/>
+        <w:rPr>
+          <w:sz w:val="28"/>
+          <w:szCs w:val="28"/>
+        </w:rPr>
+      </w:pPr>
+      <w:r>
+        <w:rPr>
+          <w:sz w:val="28"/>
+          <w:szCs w:val="28"/>
+        </w:rPr>
+        <w:t>4. При выборе конкретного показателя рентабельности учитываются вид деятельности, осуществляемый лицом, являющимся стороной анализируемой сделки, осуществляемые им функции, используемые активы и принимаемые экономические (коммерческие) риски, полнота, достоверность и сопоставимость данных, используемых для расчета соответствующей рентабельности, а также экономическая обоснованность такого показателя.</w:t>
+      </w:r>
+    </w:p>
+    <w:p>
+      <w:pPr>
+        <w:ind w:firstLine="567"/>
+        <w:rPr>
+          <w:sz w:val="28"/>
+          <w:szCs w:val="28"/>
+        </w:rPr>
+      </w:pPr>
+      <w:r>
+        <w:rPr>
+          <w:sz w:val="28"/>
+          <w:szCs w:val="28"/>
+        </w:rPr>
+        <w:t>5. Для целей применения настоящей статьи показатели рентабельности используются с уч</w:t>
+      </w:r>
+      <w:r>
+        <w:rPr>
+          <w:sz w:val="28"/>
+          <w:szCs w:val="28"/>
+        </w:rPr>
+        <w:t>ё</w:t>
+      </w:r>
+      <w:r>
+        <w:rPr>
+          <w:sz w:val="28"/>
+          <w:szCs w:val="28"/>
+        </w:rPr>
+        <w:t>том следующих особенностей:</w:t>
+      </w:r>
+    </w:p>
+    <w:p>
+      <w:pPr>
+        <w:ind w:firstLine="567"/>
+        <w:rPr>
+          <w:sz w:val="28"/>
+          <w:szCs w:val="28"/>
+        </w:rPr>
+      </w:pPr>
+      <w:r>
+        <w:rPr>
+          <w:sz w:val="28"/>
+          <w:szCs w:val="28"/>
+        </w:rPr>
+        <w:t>1) рентабельность продаж используется при последующей перепродаже товаров, приобрет</w:t>
+      </w:r>
+      <w:r>
+        <w:rPr>
+          <w:sz w:val="28"/>
+          <w:szCs w:val="28"/>
+        </w:rPr>
+        <w:t>ё</w:t>
+      </w:r>
+      <w:r>
+        <w:rPr>
+          <w:sz w:val="28"/>
+          <w:szCs w:val="28"/>
+        </w:rPr>
+        <w:t>нных у лиц, являющихся взаимозависимыми с лицом, осуществляющим перепродажу, лицам, которые не являются взаимозависимыми с ним, а также при последующей перепродаже товаров, приобрет</w:t>
+      </w:r>
+      <w:r>
+        <w:rPr>
+          <w:sz w:val="28"/>
+          <w:szCs w:val="28"/>
+        </w:rPr>
+        <w:t>ё</w:t>
+      </w:r>
+      <w:r>
+        <w:rPr>
+          <w:sz w:val="28"/>
+          <w:szCs w:val="28"/>
+        </w:rPr>
+        <w:t>нных у лиц, не являющихся взаимозависимыми с лицом, осуществляющим перепродажу, лицам, которые являются взаимозависимыми с ним;</w:t>
+      </w:r>
+    </w:p>
+    <w:p>
+      <w:pPr>
+        <w:ind w:firstLine="567"/>
+        <w:rPr>
+          <w:sz w:val="28"/>
+          <w:szCs w:val="28"/>
+        </w:rPr>
+      </w:pPr>
+      <w:r>
+        <w:rPr>
+          <w:sz w:val="28"/>
+          <w:szCs w:val="28"/>
+        </w:rPr>
+        <w:t>2) валовая рентабельность коммерческих и управленческих расходов используется в случаях, указанных в </w:t>
+      </w:r>
+      <w:hyperlink r:id="rId181" w:anchor="block_1051251" w:history="1">
+        <w:r>
+          <w:rPr>
+            <w:sz w:val="28"/>
+            <w:szCs w:val="28"/>
+          </w:rPr>
+          <w:t>подпункте 1</w:t>
+        </w:r>
+      </w:hyperlink>
+      <w:r>
+        <w:rPr>
+          <w:sz w:val="28"/>
+          <w:szCs w:val="28"/>
+        </w:rPr>
+        <w:t> настоящего пункта, если лицо, осуществляющее перепродажу, нес</w:t>
+      </w:r>
+      <w:r>
+        <w:rPr>
+          <w:sz w:val="28"/>
+          <w:szCs w:val="28"/>
+        </w:rPr>
+        <w:t>ё</w:t>
+      </w:r>
+      <w:r>
+        <w:rPr>
+          <w:sz w:val="28"/>
+          <w:szCs w:val="28"/>
+        </w:rPr>
+        <w:t>т незначительные экономические (коммерческие) риски при приобретении и последующей перепродаже товаров в непродолжительный период и при этом существует прямая взаимосвязь между величиной валовой прибыли от продаж лица, осуществляющего перепродажу, и величиной осуществл</w:t>
+      </w:r>
+      <w:r>
+        <w:rPr>
+          <w:sz w:val="28"/>
+          <w:szCs w:val="28"/>
+        </w:rPr>
+        <w:t>ё</w:t>
+      </w:r>
+      <w:r>
+        <w:rPr>
+          <w:sz w:val="28"/>
+          <w:szCs w:val="28"/>
+        </w:rPr>
+        <w:t>нных им коммерческих и управленческих расходов;</w:t>
+      </w:r>
+    </w:p>
+    <w:p>
+      <w:pPr>
+        <w:ind w:firstLine="567"/>
+        <w:rPr>
+          <w:sz w:val="28"/>
+          <w:szCs w:val="28"/>
+        </w:rPr>
+      </w:pPr>
+      <w:r>
+        <w:rPr>
+          <w:sz w:val="28"/>
+          <w:szCs w:val="28"/>
+        </w:rPr>
+        <w:lastRenderedPageBreak/>
+        <w:t>3) рентабельность затрат используется при выполнении работ, оказании услуг, а также при производстве товаров;</w:t>
+      </w:r>
+    </w:p>
+    <w:p>
+      <w:pPr>
+        <w:ind w:firstLine="567"/>
+        <w:rPr>
+          <w:sz w:val="28"/>
+          <w:szCs w:val="28"/>
+        </w:rPr>
+      </w:pPr>
+      <w:r>
+        <w:rPr>
+          <w:sz w:val="28"/>
+          <w:szCs w:val="28"/>
+        </w:rPr>
+        <w:t>4) рентабельность активов используется при производстве товаров (в частности, если анализируемые сделки совершаются лицами, которые осуществляют капитало</w:t>
+      </w:r>
+      <w:r>
+        <w:rPr>
+          <w:sz w:val="28"/>
+          <w:szCs w:val="28"/>
+        </w:rPr>
+        <w:t>ё</w:t>
+      </w:r>
+      <w:r>
+        <w:rPr>
+          <w:sz w:val="28"/>
+          <w:szCs w:val="28"/>
+        </w:rPr>
+        <w:t>мкую деятельность).</w:t>
+      </w:r>
+    </w:p>
+    <w:p>
+      <w:pPr>
+        <w:ind w:firstLine="567"/>
+        <w:rPr>
+          <w:sz w:val="28"/>
+          <w:szCs w:val="28"/>
+        </w:rPr>
+      </w:pPr>
+      <w:r>
+        <w:rPr>
+          <w:sz w:val="28"/>
+          <w:szCs w:val="28"/>
+        </w:rPr>
+        <w:t>6. При использовании метода сопоставимой рентабельности с рыночным интервалом рентабельности сопоставляется рентабельность той стороны анализируемой сделки, которая отвечает следующим требованиям:</w:t>
+      </w:r>
+    </w:p>
+    <w:p>
+      <w:pPr>
+        <w:ind w:firstLine="567"/>
+        <w:rPr>
+          <w:sz w:val="28"/>
+          <w:szCs w:val="28"/>
+        </w:rPr>
+      </w:pPr>
+      <w:r>
+        <w:rPr>
+          <w:sz w:val="28"/>
+          <w:szCs w:val="28"/>
+        </w:rPr>
+        <w:t>1) сторона анализируемой сделки осуществляет функции, вклад которых в полученную прибыль по сделкам, последовательно совершенным с одним и тем же товаром, меньше, чем вклад другой стороны анализируемой сделки;</w:t>
+      </w:r>
+    </w:p>
+    <w:p>
+      <w:pPr>
+        <w:ind w:firstLine="567"/>
+        <w:rPr>
+          <w:sz w:val="28"/>
+          <w:szCs w:val="28"/>
+        </w:rPr>
+      </w:pPr>
+      <w:r>
+        <w:rPr>
+          <w:sz w:val="28"/>
+          <w:szCs w:val="28"/>
+        </w:rPr>
+        <w:t>2) сторона анализируемой сделки принимает меньшие экономические (коммерческие) риски, чем другая сторона анализируемой сделки;</w:t>
+      </w:r>
+    </w:p>
+    <w:p>
+      <w:pPr>
+        <w:ind w:firstLine="567"/>
+        <w:rPr>
+          <w:sz w:val="28"/>
+          <w:szCs w:val="28"/>
+        </w:rPr>
+      </w:pPr>
+      <w:r>
+        <w:rPr>
+          <w:sz w:val="28"/>
+          <w:szCs w:val="28"/>
+        </w:rPr>
+        <w:t>3) сторона анализируемой сделки не владеет объектами нематериальных активов, оказывающими существенное влияние на уровень рентабельности.</w:t>
+      </w:r>
+    </w:p>
+    <w:p>
+      <w:pPr>
+        <w:ind w:firstLine="567"/>
+        <w:rPr>
+          <w:sz w:val="28"/>
+          <w:szCs w:val="28"/>
+        </w:rPr>
+      </w:pPr>
+      <w:r>
+        <w:rPr>
+          <w:sz w:val="28"/>
+          <w:szCs w:val="28"/>
+        </w:rPr>
+        <w:t>7. В случае, если сторона анализируемой сделки не отвечает требованиям, предусмотренным </w:t>
+      </w:r>
+      <w:hyperlink r:id="rId182" w:anchor="block_1051261" w:history="1">
+        <w:r>
+          <w:rPr>
+            <w:sz w:val="28"/>
+            <w:szCs w:val="28"/>
+          </w:rPr>
+          <w:t>подпунктами 1 - 3 пункта 6</w:t>
+        </w:r>
+      </w:hyperlink>
+      <w:r>
+        <w:rPr>
+          <w:sz w:val="28"/>
+          <w:szCs w:val="28"/>
+        </w:rPr>
+        <w:t> настоящей статьи, для сопоставления с рыночным интервалом рентабельности выбирается та сторона анализируемой сделки, которая в наибольшей степени отвечает указанным требованиям.</w:t>
+      </w:r>
+    </w:p>
+    <w:p>
+      <w:pPr>
+        <w:ind w:firstLine="567"/>
+        <w:rPr>
+          <w:sz w:val="28"/>
+          <w:szCs w:val="28"/>
+        </w:rPr>
+      </w:pPr>
+      <w:r>
+        <w:rPr>
+          <w:sz w:val="28"/>
+          <w:szCs w:val="28"/>
+        </w:rPr>
+        <w:t xml:space="preserve">8. В случае, если рентабельность по контролируемой сделке находится в пределах интервала рентабельности, </w:t>
       </w:r>
       <w:r>
         <w:rPr>
@@ -24599,7 +24145,21 @@
           <w:sz w:val="28"/>
           <w:szCs w:val="28"/>
         </w:rPr>
-        <w:t> настоящего Кодекса, для целей налогообложения учитывается минимальное значение интервала рентабельности.</w:t>
+        <w:t xml:space="preserve"> настоящего Кодекса, для целей налогообложения признается, что цена, </w:t>
+      </w:r>
+      <w:r>
+        <w:rPr>
+          <w:sz w:val="28"/>
+          <w:szCs w:val="28"/>
+        </w:rPr>
+        <w:t>применённая</w:t>
+      </w:r>
+      <w:r>
+        <w:rPr>
+          <w:sz w:val="28"/>
+          <w:szCs w:val="28"/>
+        </w:rPr>
+        <w:t xml:space="preserve"> в этой сделке, соответствует рыночным ценам.</w:t>
       </w:r>
     </w:p>
     <w:p>
@@ -24615,7 +24175,7 @@
           <w:sz w:val="28"/>
           <w:szCs w:val="28"/>
         </w:rPr>
-        <w:t xml:space="preserve">Если рентабельность превышает максимальное значение интервала рентабельности, </w:t>
+        <w:t xml:space="preserve">9. В случае, если рентабельность по контролируемой сделке меньше минимального значения интервала рентабельности, </w:t>
       </w:r>
       <w:r>
         <w:rPr>
@@ -24652,6 +24212,59 @@
           <w:sz w:val="28"/>
           <w:szCs w:val="28"/>
         </w:rPr>
+        <w:t> настоящего Кодекса, для целей налогообложения учитывается минимальное значение интервала рентабельности.</w:t>
+      </w:r>
+    </w:p>
+    <w:p>
+      <w:pPr>
+        <w:ind w:firstLine="567"/>
+        <w:rPr>
+          <w:sz w:val="28"/>
+          <w:szCs w:val="28"/>
+        </w:rPr>
+      </w:pPr>
+      <w:r>
+        <w:rPr>
+          <w:sz w:val="28"/>
+          <w:szCs w:val="28"/>
+        </w:rPr>
+        <w:t xml:space="preserve">Если рентабельность превышает максимальное значение интервала рентабельности, </w:t>
+      </w:r>
+      <w:r>
+        <w:rPr>
+          <w:sz w:val="28"/>
+          <w:szCs w:val="28"/>
+        </w:rPr>
+        <w:t>определённого</w:t>
+      </w:r>
+      <w:r>
+        <w:rPr>
+          <w:sz w:val="28"/>
+          <w:szCs w:val="28"/>
+        </w:rPr>
+        <w:t xml:space="preserve"> в порядке, предусмотренном </w:t>
+      </w:r>
+      <w:hyperlink r:id="rId185" w:anchor="block_10508" w:history="1">
+        <w:r>
+          <w:rPr>
+            <w:sz w:val="28"/>
+            <w:szCs w:val="28"/>
+          </w:rPr>
+          <w:t>статьёй</w:t>
+        </w:r>
+        <w:r>
+          <w:rPr>
+            <w:sz w:val="28"/>
+            <w:szCs w:val="28"/>
+          </w:rPr>
+          <w:t xml:space="preserve"> 105.8</w:t>
+        </w:r>
+      </w:hyperlink>
+      <w:r>
+        <w:rPr>
+          <w:sz w:val="28"/>
+          <w:szCs w:val="28"/>
+        </w:rPr>
         <w:t> настоящего Кодекса, для целей налогообложения учитывается максимальное значение интервала рентабельности.</w:t>
       </w:r>
     </w:p>
@@ -24700,7 +24313,7 @@
         </w:rPr>
         <w:t xml:space="preserve"> с 1 января 2020 г. - </w:t>
       </w:r>
-      <w:hyperlink r:id="rId185" w:anchor="block_142" w:history="1">
+      <w:hyperlink r:id="rId186" w:anchor="block_142" w:history="1">
         <w:r>
           <w:rPr>
             <w:sz w:val="28"/>
@@ -24725,7 +24338,7 @@
           <w:szCs w:val="28"/>
         </w:rPr>
       </w:pPr>
-      <w:hyperlink r:id="rId186" w:anchor="block_1051210" w:history="1">
+      <w:hyperlink r:id="rId187" w:anchor="block_1051210" w:history="1">
         <w:r>
           <w:rPr>
             <w:sz w:val="28"/>
@@ -24751,7 +24364,7 @@
         <w:lastRenderedPageBreak/>
         <w:t>Положения пункта 10 статьи 105.12 настоящего Кодекса (в редакции </w:t>
       </w:r>
-      <w:hyperlink r:id="rId187" w:anchor="block_118" w:history="1">
+      <w:hyperlink r:id="rId188" w:anchor="block_118" w:history="1">
         <w:r>
           <w:rPr>
             <w:sz w:val="28"/>
@@ -24767,7 +24380,7 @@
         </w:rPr>
         <w:t> от 8 июня 2015 г. N 150-ФЗ) </w:t>
       </w:r>
-      <w:hyperlink r:id="rId188" w:anchor="block_56" w:history="1">
+      <w:hyperlink r:id="rId189" w:anchor="block_56" w:history="1">
         <w:r>
           <w:rPr>
             <w:sz w:val="28"/>
@@ -24783,7 +24396,7 @@
         </w:rPr>
         <w:t> в отношении сделок, доходы и (или) расходы по которым признаются в соответствии с </w:t>
       </w:r>
-      <w:hyperlink r:id="rId189" w:anchor="block_20025" w:history="1">
+      <w:hyperlink r:id="rId190" w:anchor="block_20025" w:history="1">
         <w:r>
           <w:rPr>
             <w:sz w:val="28"/>
@@ -24815,7 +24428,7 @@
         </w:rPr>
         <w:t>10. Применение для целей налогообложения минимального или максимального значения интервала рентабельности в соответствии с </w:t>
       </w:r>
-      <w:hyperlink r:id="rId190" w:anchor="block_105129" w:history="1">
+      <w:hyperlink r:id="rId191" w:anchor="block_105129" w:history="1">
         <w:r>
           <w:rPr>
             <w:sz w:val="28"/>
@@ -24831,7 +24444,7 @@
         </w:rPr>
         <w:t> настоящей статьи производится при условии, что это не приводит к уменьшению суммы налога, подлежащего уплате в бюджетную систему Российской Федерации, или увеличению суммы убытка, определяемого в соответствии с </w:t>
       </w:r>
-      <w:hyperlink r:id="rId191" w:anchor="block_20025" w:history="1">
+      <w:hyperlink r:id="rId192" w:anchor="block_20025" w:history="1">
         <w:r>
           <w:rPr>
             <w:sz w:val="28"/>
@@ -24845,23 +24458,7 @@
           <w:sz w:val="28"/>
           <w:szCs w:val="28"/>
         </w:rPr>
-        <w:t xml:space="preserve"> настоящего Кодекса, если иное не предусмотрено по результатам </w:t>
-      </w:r>
-      <w:proofErr w:type="spellStart"/>
-      <w:r>
-        <w:rPr>
-          <w:sz w:val="28"/>
-          <w:szCs w:val="28"/>
-        </w:rPr>
-        <w:t>взаимосогласительной</w:t>
-      </w:r>
-      <w:proofErr w:type="spellEnd"/>
-      <w:r>
-        <w:rPr>
-          <w:sz w:val="28"/>
-          <w:szCs w:val="28"/>
-        </w:rPr>
-        <w:t xml:space="preserve"> процедуры в соответствии с международным договором Российской Федерации по вопросам налогообложения.</w:t>
+        <w:t> настоящего Кодекса, если иное не предусмотрено по результатам взаимосогласительной процедуры в соответствии с международным договором Российской Федерации по вопросам налогообложения.</w:t>
       </w:r>
     </w:p>
     <w:p>
@@ -24896,7 +24493,7 @@
         </w:rPr>
         <w:t>См. </w:t>
       </w:r>
-      <w:hyperlink r:id="rId192" w:anchor="block_10513" w:history="1">
+      <w:hyperlink r:id="rId193" w:anchor="block_10513" w:history="1">
         <w:r>
           <w:rPr>
             <w:sz w:val="28"/>
@@ -24953,7 +24550,7 @@
           <w:szCs w:val="28"/>
         </w:rPr>
       </w:pPr>
-      <w:hyperlink r:id="rId193" w:anchor="block_123" w:history="1">
+      <w:hyperlink r:id="rId194" w:anchor="block_123" w:history="1">
         <w:r>
           <w:rPr>
             <w:sz w:val="28"/>
@@ -24969,7 +24566,7 @@
         </w:rPr>
         <w:t> от 29 июня 2012 г. N 97-ФЗ пункт 3 статьи 105.13 настоящего Кодекса изложен в новой редакции, </w:t>
       </w:r>
-      <w:hyperlink r:id="rId194" w:anchor="block_53" w:history="1">
+      <w:hyperlink r:id="rId195" w:anchor="block_53" w:history="1">
         <w:r>
           <w:rPr>
             <w:sz w:val="28"/>
@@ -24994,7 +24591,7 @@
           <w:szCs w:val="28"/>
         </w:rPr>
       </w:pPr>
-      <w:hyperlink r:id="rId195" w:anchor="block_105133" w:history="1">
+      <w:hyperlink r:id="rId196" w:anchor="block_105133" w:history="1">
         <w:r>
           <w:rPr>
             <w:sz w:val="28"/>
@@ -25107,7 +24704,7 @@
         </w:rPr>
         <w:t>1) при невозможности использования методов, предусмотренных </w:t>
       </w:r>
-      <w:hyperlink r:id="rId196" w:anchor="block_105711" w:history="1">
+      <w:hyperlink r:id="rId197" w:anchor="block_105711" w:history="1">
         <w:r>
           <w:rPr>
             <w:sz w:val="28"/>
@@ -25161,7 +24758,7 @@
         </w:rPr>
         <w:t xml:space="preserve"> с 1 января 2020 г. - </w:t>
       </w:r>
-      <w:hyperlink r:id="rId197" w:anchor="block_1431" w:history="1">
+      <w:hyperlink r:id="rId198" w:anchor="block_1431" w:history="1">
         <w:r>
           <w:rPr>
             <w:sz w:val="28"/>
@@ -25186,7 +24783,7 @@
           <w:szCs w:val="28"/>
         </w:rPr>
       </w:pPr>
-      <w:hyperlink r:id="rId198" w:anchor="block_1051342" w:history="1">
+      <w:hyperlink r:id="rId199" w:anchor="block_1051342" w:history="1">
         <w:r>
           <w:rPr>
             <w:sz w:val="28"/>
@@ -25211,7 +24808,7 @@
         </w:rPr>
         <w:t>Положения подпункта 12 пункта 7 статьи 105.5 настоящего Кодекса (в редакции </w:t>
       </w:r>
-      <w:hyperlink r:id="rId199" w:anchor="block_1382" w:history="1">
+      <w:hyperlink r:id="rId200" w:anchor="block_1382" w:history="1">
         <w:r>
           <w:rPr>
             <w:sz w:val="28"/>
@@ -25227,7 +24824,7 @@
         </w:rPr>
         <w:t> от 29 сентября 2019 г. N 325-ФЗ) </w:t>
       </w:r>
-      <w:hyperlink r:id="rId200" w:anchor="block_318" w:history="1">
+      <w:hyperlink r:id="rId201" w:anchor="block_318" w:history="1">
         <w:r>
           <w:rPr>
             <w:sz w:val="28"/>
@@ -25243,7 +24840,7 @@
         </w:rPr>
         <w:t> к сделкам, доходы и (или) расходы по которым признаются в соответствии с </w:t>
       </w:r>
-      <w:hyperlink r:id="rId201" w:anchor="block_20025" w:history="1">
+      <w:hyperlink r:id="rId202" w:anchor="block_20025" w:history="1">
         <w:r>
           <w:rPr>
             <w:sz w:val="28"/>
@@ -25291,7 +24888,7 @@
         </w:rPr>
         <w:t>5. Распределение между сторонами анализируемой сделки суммы прибыли (убытка) по анализируемой сделке осуществляется в целях обеспечения применения </w:t>
       </w:r>
-      <w:hyperlink r:id="rId202" w:anchor="block_105031" w:history="1">
+      <w:hyperlink r:id="rId203" w:anchor="block_105031" w:history="1">
         <w:r>
           <w:rPr>
             <w:sz w:val="28"/>
@@ -25420,7 +25017,7 @@
         </w:rPr>
         <w:t>1) на основе методов, указанных в </w:t>
       </w:r>
-      <w:hyperlink r:id="rId203" w:anchor="block_105711" w:history="1">
+      <w:hyperlink r:id="rId204" w:anchor="block_105711" w:history="1">
         <w:r>
           <w:rPr>
             <w:sz w:val="28"/>
@@ -25614,7 +25211,7 @@
         </w:rPr>
         <w:t>11. Распределение прибыли между сторонами анализируемой сделки (группы однородных анализируемых сделок) в соответствии с критерием, предусмотренным </w:t>
       </w:r>
-      <w:hyperlink r:id="rId204" w:anchor="block_1051353" w:history="1">
+      <w:hyperlink r:id="rId205" w:anchor="block_1051353" w:history="1">
         <w:r>
           <w:rPr>
             <w:sz w:val="28"/>
@@ -25868,7 +25465,7 @@
         </w:rPr>
         <w:t xml:space="preserve"> с 1 января 2020 г. - </w:t>
       </w:r>
-      <w:hyperlink r:id="rId205" w:anchor="block_1432" w:history="1">
+      <w:hyperlink r:id="rId206" w:anchor="block_1432" w:history="1">
         <w:r>
           <w:rPr>
             <w:sz w:val="28"/>
@@ -25893,7 +25490,7 @@
           <w:szCs w:val="28"/>
         </w:rPr>
       </w:pPr>
-      <w:hyperlink r:id="rId206" w:anchor="block_101314" w:history="1">
+      <w:hyperlink r:id="rId207" w:anchor="block_101314" w:history="1">
         <w:r>
           <w:rPr>
             <w:sz w:val="28"/>
@@ -25919,7 +25516,7 @@
         <w:lastRenderedPageBreak/>
         <w:t>Положения пункта 14 статьи 105.13 настоящего Кодекса (в редакции </w:t>
       </w:r>
-      <w:hyperlink r:id="rId207" w:anchor="block_119" w:history="1">
+      <w:hyperlink r:id="rId208" w:anchor="block_119" w:history="1">
         <w:r>
           <w:rPr>
             <w:sz w:val="28"/>
@@ -25935,7 +25532,7 @@
         </w:rPr>
         <w:t> от 8 июня 2015 г. N 150-ФЗ) </w:t>
       </w:r>
-      <w:hyperlink r:id="rId208" w:anchor="block_56" w:history="1">
+      <w:hyperlink r:id="rId209" w:anchor="block_56" w:history="1">
         <w:r>
           <w:rPr>
             <w:sz w:val="28"/>
@@ -25951,7 +25548,7 @@
         </w:rPr>
         <w:t> в отношении сделок, доходы и (или) расходы по которым признаются в соответствии с </w:t>
       </w:r>
-      <w:hyperlink r:id="rId209" w:anchor="block_20025" w:history="1">
+      <w:hyperlink r:id="rId210" w:anchor="block_20025" w:history="1">
         <w:r>
           <w:rPr>
             <w:sz w:val="28"/>
@@ -25982,7 +25579,7 @@
         </w:rPr>
         <w:t>14. Применение для целей налогообложения прибыли или убытка, рассчитанных в соответствии с методом распределения прибыли на основании </w:t>
       </w:r>
-      <w:hyperlink r:id="rId210" w:anchor="block_1051312" w:history="1">
+      <w:hyperlink r:id="rId211" w:anchor="block_1051312" w:history="1">
         <w:r>
           <w:rPr>
             <w:sz w:val="28"/>
@@ -25998,7 +25595,7 @@
         </w:rPr>
         <w:t> и </w:t>
       </w:r>
-      <w:hyperlink r:id="rId211" w:anchor="block_1051313" w:history="1">
+      <w:hyperlink r:id="rId212" w:anchor="block_1051313" w:history="1">
         <w:r>
           <w:rPr>
             <w:sz w:val="28"/>
@@ -26014,7 +25611,7 @@
         </w:rPr>
         <w:t> настоящей статьи, производится при условии, что это не приводит к уменьшению суммы налога, подлежащего уплате в бюджетную систему Российской Федерации, или увеличению суммы убытка, определяемого в соответствии с </w:t>
       </w:r>
-      <w:hyperlink r:id="rId212" w:anchor="block_20025" w:history="1">
+      <w:hyperlink r:id="rId213" w:anchor="block_20025" w:history="1">
         <w:r>
           <w:rPr>
             <w:sz w:val="28"/>
@@ -26028,23 +25625,7 @@
           <w:sz w:val="28"/>
           <w:szCs w:val="28"/>
         </w:rPr>
-        <w:t xml:space="preserve"> настоящего Кодекса, если иное не предусмотрено по результатам проведения Министерством финансов Российской Федерации </w:t>
-      </w:r>
-      <w:proofErr w:type="spellStart"/>
-      <w:r>
-        <w:rPr>
-          <w:sz w:val="28"/>
-          <w:szCs w:val="28"/>
-        </w:rPr>
-        <w:t>взаимосогласительной</w:t>
-      </w:r>
-      <w:proofErr w:type="spellEnd"/>
-      <w:r>
-        <w:rPr>
-          <w:sz w:val="28"/>
-          <w:szCs w:val="28"/>
-        </w:rPr>
-        <w:t xml:space="preserve"> процедуры в соответствии с международным договором Российской Федерации по вопросам налогообложения.</w:t>
+        <w:t> настоящего Кодекса, если иное не предусмотрено по результатам проведения Министерством финансов Российской Федерации взаимосогласительной процедуры в соответствии с международным договором Российской Федерации по вопросам налогообложения.</w:t>
       </w:r>
     </w:p>
     <w:p>
@@ -26566,7 +26147,7 @@
                 </mc:Choice>
                 <mc:Fallback>
                   <w:pict>
-                    <v:line w14:anchorId="40C568C6" id="Прямая соединительная линия 49" o:spid="_x0000_s1026" style="position:absolute;z-index:251668480;visibility:visible;mso-wrap-style:square;mso-width-percent:0;mso-height-percent:0;mso-wrap-distance-left:9pt;mso-wrap-distance-top:0;mso-wrap-distance-right:9pt;mso-wrap-distance-bottom:0;mso-position-horizontal:absolute;mso-position-horizontal-relative:text;mso-position-vertical:absolute;mso-position-vertical-relative:text;mso-width-percent:0;mso-height-percent:0;mso-width-relative:page;mso-height-relative:page" from="161.4pt,-.3pt" to="170.4pt,-.3pt" o:gfxdata="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" o:allowincell="f">
+                    <v:line w14:anchorId="47EF1EB9" id="Прямая соединительная линия 49" o:spid="_x0000_s1026" style="position:absolute;z-index:251668480;visibility:visible;mso-wrap-style:square;mso-width-percent:0;mso-height-percent:0;mso-wrap-distance-left:9pt;mso-wrap-distance-top:0;mso-wrap-distance-right:9pt;mso-wrap-distance-bottom:0;mso-position-horizontal:absolute;mso-position-horizontal-relative:text;mso-position-vertical:absolute;mso-position-vertical-relative:text;mso-width-percent:0;mso-height-percent:0;mso-width-relative:page;mso-height-relative:page" from="161.4pt,-.3pt" to="170.4pt,-.3pt" o:gfxdata="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" o:allowincell="f">
                       <v:stroke endarrow="block"/>
                     </v:line>
                   </w:pict>
@@ -26643,7 +26224,7 @@
                 </mc:Choice>
                 <mc:Fallback>
                   <w:pict>
-                    <v:line w14:anchorId="76C6A63C" id="Прямая соединительная линия 48" o:spid="_x0000_s1026" style="position:absolute;z-index:251660288;visibility:visible;mso-wrap-style:square;mso-width-percent:0;mso-height-percent:0;mso-wrap-distance-left:9pt;mso-wrap-distance-top:0;mso-wrap-distance-right:9pt;mso-wrap-distance-bottom:0;mso-position-horizontal:absolute;mso-position-horizontal-relative:text;mso-position-vertical:absolute;mso-position-vertical-relative:text;mso-width-percent:0;mso-height-percent:0;mso-width-relative:page;mso-height-relative:page" from="314.65pt,-.6pt" to="323.65pt,-.6pt" o:gfxdata="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" o:allowincell="f">
+                    <v:line w14:anchorId="4DA2CB02" id="Прямая соединительная линия 48" o:spid="_x0000_s1026" style="position:absolute;z-index:251660288;visibility:visible;mso-wrap-style:square;mso-width-percent:0;mso-height-percent:0;mso-wrap-distance-left:9pt;mso-wrap-distance-top:0;mso-wrap-distance-right:9pt;mso-wrap-distance-bottom:0;mso-position-horizontal:absolute;mso-position-horizontal-relative:text;mso-position-vertical:absolute;mso-position-vertical-relative:text;mso-width-percent:0;mso-height-percent:0;mso-width-relative:page;mso-height-relative:page" from="314.65pt,-.6pt" to="323.65pt,-.6pt" o:gfxdata="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" o:allowincell="f">
                       <v:stroke endarrow="block"/>
                     </v:line>
                   </w:pict>
@@ -26720,7 +26301,7 @@
                 </mc:Choice>
                 <mc:Fallback>
                   <w:pict>
-                    <v:line w14:anchorId="40B2C6DF" id="Прямая соединительная линия 47" o:spid="_x0000_s1026" style="position:absolute;flip:x;z-index:251664384;visibility:visible;mso-wrap-style:square;mso-width-percent:0;mso-height-percent:0;mso-wrap-distance-left:9pt;mso-wrap-distance-top:0;mso-wrap-distance-right:9pt;mso-wrap-distance-bottom:0;mso-position-horizontal:absolute;mso-position-horizontal-relative:text;mso-position-vertical:absolute;mso-position-vertical-relative:text;mso-width-percent:0;mso-height-percent:0;mso-width-relative:page;mso-height-relative:page" from="169.35pt,-.55pt" to="178.35pt,-.55pt" o:gfxdata="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" o:allowincell="f">
+                    <v:line w14:anchorId="3B026B76" id="Прямая соединительная линия 47" o:spid="_x0000_s1026" style="position:absolute;flip:x;z-index:251664384;visibility:visible;mso-wrap-style:square;mso-width-percent:0;mso-height-percent:0;mso-wrap-distance-left:9pt;mso-wrap-distance-top:0;mso-wrap-distance-right:9pt;mso-wrap-distance-bottom:0;mso-position-horizontal:absolute;mso-position-horizontal-relative:text;mso-position-vertical:absolute;mso-position-vertical-relative:text;mso-width-percent:0;mso-height-percent:0;mso-width-relative:page;mso-height-relative:page" from="169.35pt,-.55pt" to="178.35pt,-.55pt" o:gfxdata="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" o:allowincell="f">
                       <v:stroke endarrow="block"/>
                     </v:line>
                   </w:pict>
@@ -26797,7 +26378,7 @@
                 </mc:Choice>
                 <mc:Fallback>
                   <w:pict>
-                    <v:line w14:anchorId="13724832" id="Прямая соединительная линия 46" o:spid="_x0000_s1026" style="position:absolute;flip:x;z-index:251659264;visibility:visible;mso-wrap-style:square;mso-width-percent:0;mso-height-percent:0;mso-wrap-distance-left:9pt;mso-wrap-distance-top:0;mso-wrap-distance-right:9pt;mso-wrap-distance-bottom:0;mso-position-horizontal:absolute;mso-position-horizontal-relative:text;mso-position-vertical:absolute;mso-position-vertical-relative:text;mso-width-percent:0;mso-height-percent:0;mso-width-relative:page;mso-height-relative:page" from="-6pt,-.65pt" to="3pt,-.65pt" o:gfxdata="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" o:allowincell="f">
+                    <v:line w14:anchorId="00F0CA63" id="Прямая соединительная линия 46" o:spid="_x0000_s1026" style="position:absolute;flip:x;z-index:251659264;visibility:visible;mso-wrap-style:square;mso-width-percent:0;mso-height-percent:0;mso-wrap-distance-left:9pt;mso-wrap-distance-top:0;mso-wrap-distance-right:9pt;mso-wrap-distance-bottom:0;mso-position-horizontal:absolute;mso-position-horizontal-relative:text;mso-position-vertical:absolute;mso-position-vertical-relative:text;mso-width-percent:0;mso-height-percent:0;mso-width-relative:page;mso-height-relative:page" from="-6pt,-.65pt" to="3pt,-.65pt" o:gfxdata="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" o:allowincell="f">
                       <v:stroke endarrow="block"/>
                     </v:line>
                   </w:pict>
@@ -26949,7 +26530,7 @@
                 </mc:Choice>
                 <mc:Fallback>
                   <w:pict>
-                    <v:line w14:anchorId="1CA98915" id="Прямая соединительная линия 45" o:spid="_x0000_s1026" style="position:absolute;z-index:251665408;visibility:visible;mso-wrap-style:square;mso-width-percent:0;mso-height-percent:0;mso-wrap-distance-left:9pt;mso-wrap-distance-top:0;mso-wrap-distance-right:9pt;mso-wrap-distance-bottom:0;mso-position-horizontal:absolute;mso-position-horizontal-relative:text;mso-position-vertical:absolute;mso-position-vertical-relative:text;mso-width-percent:0;mso-height-percent:0;mso-width-relative:page;mso-height-relative:page" from="314.75pt,-.3pt" to="323.75pt,-.3pt" o:gfxdata="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" o:allowincell="f">
+                    <v:line w14:anchorId="30046A3D" id="Прямая соединительная линия 45" o:spid="_x0000_s1026" style="position:absolute;z-index:251665408;visibility:visible;mso-wrap-style:square;mso-width-percent:0;mso-height-percent:0;mso-wrap-distance-left:9pt;mso-wrap-distance-top:0;mso-wrap-distance-right:9pt;mso-wrap-distance-bottom:0;mso-position-horizontal:absolute;mso-position-horizontal-relative:text;mso-position-vertical:absolute;mso-position-vertical-relative:text;mso-width-percent:0;mso-height-percent:0;mso-width-relative:page;mso-height-relative:page" from="314.75pt,-.3pt" to="323.75pt,-.3pt" o:gfxdata="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" o:allowincell="f">
                       <v:stroke endarrow="block"/>
                     </v:line>
                   </w:pict>
@@ -27026,7 +26607,7 @@
                 </mc:Choice>
                 <mc:Fallback>
                   <w:pict>
-                    <v:line w14:anchorId="3CCDBDD6" id="Прямая соединительная линия 44" o:spid="_x0000_s1026" style="position:absolute;flip:x;z-index:251661312;visibility:visible;mso-wrap-style:square;mso-width-percent:0;mso-height-percent:0;mso-wrap-distance-left:9pt;mso-wrap-distance-top:0;mso-wrap-distance-right:9pt;mso-wrap-distance-bottom:0;mso-position-horizontal:absolute;mso-position-horizontal-relative:text;mso-position-vertical:absolute;mso-position-vertical-relative:text;mso-width-percent:0;mso-height-percent:0;mso-width-relative:page;mso-height-relative:page" from="-6.2pt,-.35pt" to="2.8pt,-.35pt" o:gfxdata="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" o:allowincell="f">
+                    <v:line w14:anchorId="3A53F64C" id="Прямая соединительная линия 44" o:spid="_x0000_s1026" style="position:absolute;flip:x;z-index:251661312;visibility:visible;mso-wrap-style:square;mso-width-percent:0;mso-height-percent:0;mso-wrap-distance-left:9pt;mso-wrap-distance-top:0;mso-wrap-distance-right:9pt;mso-wrap-distance-bottom:0;mso-position-horizontal:absolute;mso-position-horizontal-relative:text;mso-position-vertical:absolute;mso-position-vertical-relative:text;mso-width-percent:0;mso-height-percent:0;mso-width-relative:page;mso-height-relative:page" from="-6.2pt,-.35pt" to="2.8pt,-.35pt" o:gfxdata="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" o:allowincell="f">
                       <v:stroke endarrow="block"/>
                     </v:line>
                   </w:pict>
@@ -27157,7 +26738,7 @@
                 </mc:Choice>
                 <mc:Fallback>
                   <w:pict>
-                    <v:line w14:anchorId="2F52C605" id="Прямая соединительная линия 43" o:spid="_x0000_s1026" style="position:absolute;z-index:251667456;visibility:visible;mso-wrap-style:square;mso-width-percent:0;mso-height-percent:0;mso-wrap-distance-left:9pt;mso-wrap-distance-top:0;mso-wrap-distance-right:9pt;mso-wrap-distance-bottom:0;mso-position-horizontal:absolute;mso-position-horizontal-relative:text;mso-position-vertical:absolute;mso-position-vertical-relative:text;mso-width-percent:0;mso-height-percent:0;mso-width-relative:page;mso-height-relative:page" from="456.95pt,22.7pt" to="465.95pt,22.7pt" o:gfxdata="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" o:allowincell="f">
+                    <v:line w14:anchorId="52315566" id="Прямая соединительная линия 43" o:spid="_x0000_s1026" style="position:absolute;z-index:251667456;visibility:visible;mso-wrap-style:square;mso-width-percent:0;mso-height-percent:0;mso-wrap-distance-left:9pt;mso-wrap-distance-top:0;mso-wrap-distance-right:9pt;mso-wrap-distance-bottom:0;mso-position-horizontal:absolute;mso-position-horizontal-relative:text;mso-position-vertical:absolute;mso-position-vertical-relative:text;mso-width-percent:0;mso-height-percent:0;mso-width-relative:page;mso-height-relative:page" from="456.95pt,22.7pt" to="465.95pt,22.7pt" o:gfxdata="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" o:allowincell="f">
                       <v:stroke endarrow="block"/>
                     </v:line>
                   </w:pict>
@@ -27234,7 +26815,7 @@
                 </mc:Choice>
                 <mc:Fallback>
                   <w:pict>
-                    <v:line w14:anchorId="0C7CE063" id="Прямая соединительная линия 42" o:spid="_x0000_s1026" style="position:absolute;z-index:251666432;visibility:visible;mso-wrap-style:square;mso-width-percent:0;mso-height-percent:0;mso-wrap-distance-left:9pt;mso-wrap-distance-top:0;mso-wrap-distance-right:9pt;mso-wrap-distance-bottom:0;mso-position-horizontal:absolute;mso-position-horizontal-relative:text;mso-position-vertical:absolute;mso-position-vertical-relative:text;mso-width-percent:0;mso-height-percent:0;mso-width-relative:page;mso-height-relative:page" from="387.05pt,-.7pt" to="396.05pt,-.7pt" o:gfxdata="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" o:allowincell="f">
+                    <v:line w14:anchorId="6248A6C9" id="Прямая соединительная линия 42" o:spid="_x0000_s1026" style="position:absolute;z-index:251666432;visibility:visible;mso-wrap-style:square;mso-width-percent:0;mso-height-percent:0;mso-wrap-distance-left:9pt;mso-wrap-distance-top:0;mso-wrap-distance-right:9pt;mso-wrap-distance-bottom:0;mso-position-horizontal:absolute;mso-position-horizontal-relative:text;mso-position-vertical:absolute;mso-position-vertical-relative:text;mso-width-percent:0;mso-height-percent:0;mso-width-relative:page;mso-height-relative:page" from="387.05pt,-.7pt" to="396.05pt,-.7pt" o:gfxdata="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" o:allowincell="f">
                       <v:stroke endarrow="block"/>
                     </v:line>
                   </w:pict>
@@ -27311,7 +26892,7 @@
                 </mc:Choice>
                 <mc:Fallback>
                   <w:pict>
-                    <v:line w14:anchorId="09972E88" id="Прямая соединительная линия 41" o:spid="_x0000_s1026" style="position:absolute;flip:x;z-index:251663360;visibility:visible;mso-wrap-style:square;mso-width-percent:0;mso-height-percent:0;mso-wrap-distance-left:9pt;mso-wrap-distance-top:0;mso-wrap-distance-right:9pt;mso-wrap-distance-bottom:0;mso-position-horizontal:absolute;mso-position-horizontal-relative:text;mso-position-vertical:absolute;mso-position-vertical-relative:text;mso-width-percent:0;mso-height-percent:0;mso-width-relative:page;mso-height-relative:page" from="-5.9pt,22.75pt" to="3.1pt,22.75pt" o:gfxdata="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" o:allowincell="f">
+                    <v:line w14:anchorId="44A63684" id="Прямая соединительная линия 41" o:spid="_x0000_s1026" style="position:absolute;flip:x;z-index:251663360;visibility:visible;mso-wrap-style:square;mso-width-percent:0;mso-height-percent:0;mso-wrap-distance-left:9pt;mso-wrap-distance-top:0;mso-wrap-distance-right:9pt;mso-wrap-distance-bottom:0;mso-position-horizontal:absolute;mso-position-horizontal-relative:text;mso-position-vertical:absolute;mso-position-vertical-relative:text;mso-width-percent:0;mso-height-percent:0;mso-width-relative:page;mso-height-relative:page" from="-5.9pt,22.75pt" to="3.1pt,22.75pt" o:gfxdata="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" o:allowincell="f">
                       <v:stroke endarrow="block"/>
                     </v:line>
                   </w:pict>
@@ -27388,7 +26969,7 @@
                 </mc:Choice>
                 <mc:Fallback>
                   <w:pict>
-                    <v:line w14:anchorId="30997B9B" id="Прямая соединительная линия 40" o:spid="_x0000_s1026" style="position:absolute;flip:x;z-index:251662336;visibility:visible;mso-wrap-style:square;mso-width-percent:0;mso-height-percent:0;mso-wrap-distance-left:9pt;mso-wrap-distance-top:0;mso-wrap-distance-right:9pt;mso-wrap-distance-bottom:0;mso-position-horizontal:absolute;mso-position-horizontal-relative:text;mso-position-vertical:absolute;mso-position-vertical-relative:text;mso-width-percent:0;mso-height-percent:0;mso-width-relative:page;mso-height-relative:page" from="-5.4pt,-.6pt" to="3.6pt,-.6pt" o:gfxdata="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" o:allowincell="f">
+                    <v:line w14:anchorId="0D691D33" id="Прямая соединительная линия 40" o:spid="_x0000_s1026" style="position:absolute;flip:x;z-index:251662336;visibility:visible;mso-wrap-style:square;mso-width-percent:0;mso-height-percent:0;mso-wrap-distance-left:9pt;mso-wrap-distance-top:0;mso-wrap-distance-right:9pt;mso-wrap-distance-bottom:0;mso-position-horizontal:absolute;mso-position-horizontal-relative:text;mso-position-vertical:absolute;mso-position-vertical-relative:text;mso-width-percent:0;mso-height-percent:0;mso-width-relative:page;mso-height-relative:page" from="-5.4pt,-.6pt" to="3.6pt,-.6pt" o:gfxdata="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" o:allowincell="f">
                       <v:stroke endarrow="block"/>
                     </v:line>
                   </w:pict>
@@ -28258,8 +27839,8 @@
       </w:r>
     </w:p>
     <w:sectPr>
-      <w:headerReference w:type="default" r:id="rId213"/>
-      <w:footerReference w:type="default" r:id="rId214"/>
+      <w:headerReference w:type="default" r:id="rId214"/>
+      <w:footerReference w:type="default" r:id="rId215"/>
       <w:pgSz w:w="11906" w:h="16838"/>
       <w:pgMar w:top="1418" w:right="1247" w:bottom="1418" w:left="1531" w:header="709" w:footer="709" w:gutter="0"/>
       <w:cols w:space="708"/>
@@ -31399,8 +30980,11 @@
     <w:lsdException w:name="Table Subtle 1" w:semiHidden="1" w:unhideWhenUsed="1"/>
     <w:lsdException w:name="Table Subtle 2" w:semiHidden="1" w:unhideWhenUsed="1"/>
     <w:lsdException w:name="Table Web 1" w:semiHidden="1" w:unhideWhenUsed="1"/>
+    <w:lsdException w:name="Table Web 2" w:semiHidden="1" w:unhideWhenUsed="1"/>
+    <w:lsdException w:name="Table Web 3" w:semiHidden="1" w:unhideWhenUsed="1"/>
     <w:lsdException w:name="Balloon Text" w:uiPriority="99"/>
     <w:lsdException w:name="Table Grid" w:uiPriority="59"/>
+    <w:lsdException w:name="Table Theme" w:semiHidden="1" w:unhideWhenUsed="1"/>
     <w:lsdException w:name="Placeholder Text" w:semiHidden="1" w:uiPriority="99"/>
     <w:lsdException w:name="No Spacing" w:uiPriority="1" w:qFormat="1"/>
     <w:lsdException w:name="Light Shading" w:uiPriority="60"/>

</xml_diff>